<commit_message>
Update Code Reduce the error in the calculation of processing time
</commit_message>
<xml_diff>
--- a/Do an.docx
+++ b/Do an.docx
@@ -12050,10 +12050,7 @@
         <w:pStyle w:val="Bang"/>
       </w:pPr>
       <w:r>
-        <w:t>C</w:t>
-      </w:r>
-      <w:r>
-        <w:t xml:space="preserve">ơ sở dữ liệu sau khi loại bỏ các giao tác không chứa </w:t>
+        <w:t xml:space="preserve">Cơ sở dữ liệu sau khi loại bỏ các giao tác không chứa </w:t>
       </w:r>
       <m:oMath>
         <m:r>
@@ -12538,10 +12535,7 @@
         <w:pStyle w:val="Bang"/>
       </w:pPr>
       <w:r>
-        <w:t>B</w:t>
-      </w:r>
-      <w:r>
-        <w:t xml:space="preserve">ảng BitTable dạng dọc của tất cả những giao tác đều chứa </w:t>
+        <w:t xml:space="preserve">Bảng BitTable dạng dọc của tất cả những giao tác đều chứa </w:t>
       </w:r>
       <m:oMath>
         <m:r>
@@ -12962,10 +12956,7 @@
       </w:pPr>
       <w:r>
         <w:lastRenderedPageBreak/>
-        <w:t>B</w:t>
-      </w:r>
-      <w:r>
-        <w:t xml:space="preserve">ảng BitTable mà </w:t>
+        <w:t xml:space="preserve">Bảng BitTable mà </w:t>
       </w:r>
       <m:oMath>
         <m:r>
@@ -14584,6 +14575,7 @@
     </w:p>
     <w:p/>
     <w:p>
+      <w:bookmarkStart w:id="0" w:name="_GoBack"/>
       <w:r>
         <w:rPr>
           <w:noProof/>
@@ -14602,6 +14594,7 @@
           </wp:inline>
         </w:drawing>
       </w:r>
+      <w:bookmarkEnd w:id="0"/>
     </w:p>
     <w:p>
       <w:pPr>
@@ -14643,10 +14636,7 @@
         <w:t xml:space="preserve">Thời gian xử lý </w:t>
       </w:r>
       <w:r>
-        <w:t>trên cơ sở dữ liệu Connect vớ</w:t>
-      </w:r>
-      <w:r>
-        <w:t>i K=5</w:t>
+        <w:t>trên cơ sở dữ liệu Connect với K=5</w:t>
       </w:r>
     </w:p>
     <w:p>
@@ -14677,10 +14667,7 @@
         <w:t xml:space="preserve">Thời gian xử lý </w:t>
       </w:r>
       <w:r>
-        <w:t>trên cơ sở dữ liệu Connect với K=1</w:t>
-      </w:r>
-      <w:r>
-        <w:t>0</w:t>
+        <w:t>trên cơ sở dữ liệu Connect với K=10</w:t>
       </w:r>
     </w:p>
     <w:p>
@@ -14712,10 +14699,7 @@
         <w:t xml:space="preserve">Thời gian xử lý </w:t>
       </w:r>
       <w:r>
-        <w:t>trên cơ sở dữ liệu Connect vớ</w:t>
-      </w:r>
-      <w:r>
-        <w:t>i K=15</w:t>
+        <w:t>trên cơ sở dữ liệu Connect với K=15</w:t>
       </w:r>
     </w:p>
     <w:p>
@@ -14755,16 +14739,7 @@
         <w:pStyle w:val="Hinh"/>
       </w:pPr>
       <w:r>
-        <w:t xml:space="preserve">Thời gian xử lý trên cơ sở dữ liệu </w:t>
-      </w:r>
-      <w:r>
-        <w:t>Accidents</w:t>
-      </w:r>
-      <w:r>
-        <w:t xml:space="preserve"> vớ</w:t>
-      </w:r>
-      <w:r>
-        <w:t>i K=1</w:t>
+        <w:t>Thời gian xử lý trên cơ sở dữ liệu Accidents với K=1</w:t>
       </w:r>
     </w:p>
     <w:p>
@@ -14793,10 +14768,7 @@
         <w:pStyle w:val="Hinh"/>
       </w:pPr>
       <w:r>
-        <w:t>Thời gian xử lý trên cơ sở dữ liệu Accidents vớ</w:t>
-      </w:r>
-      <w:r>
-        <w:t>i K=5</w:t>
+        <w:t>Thời gian xử lý trên cơ sở dữ liệu Accidents với K=5</w:t>
       </w:r>
     </w:p>
     <w:p>
@@ -14824,10 +14796,7 @@
         <w:pStyle w:val="Hinh"/>
       </w:pPr>
       <w:r>
-        <w:t>Thời gian xử lý trên cơ sở dữ liệu Accidents với K=1</w:t>
-      </w:r>
-      <w:r>
-        <w:t>0</w:t>
+        <w:t>Thời gian xử lý trên cơ sở dữ liệu Accidents với K=10</w:t>
       </w:r>
     </w:p>
     <w:p>
@@ -14856,10 +14825,7 @@
         <w:pStyle w:val="Hinh"/>
       </w:pPr>
       <w:r>
-        <w:t>Thời gian xử lý trên cơ sở dữ liệu Accidents với K=1</w:t>
-      </w:r>
-      <w:r>
-        <w:t>5</w:t>
+        <w:t>Thời gian xử lý trên cơ sở dữ liệu Accidents với K=15</w:t>
       </w:r>
     </w:p>
     <w:p>
@@ -14870,10 +14836,7 @@
         <w:t>Kết luận và hướng phát triển</w:t>
       </w:r>
     </w:p>
-    <w:p>
-      <w:bookmarkStart w:id="0" w:name="_GoBack"/>
-      <w:bookmarkEnd w:id="0"/>
-    </w:p>
+    <w:p/>
     <w:sectPr>
       <w:pgSz w:w="11909" w:h="16834" w:code="9"/>
       <w:pgMar w:top="1701" w:right="1134" w:bottom="1985" w:left="1985" w:header="720" w:footer="720" w:gutter="0"/>
@@ -16357,19 +16320,19 @@
                 <c:formatCode>0</c:formatCode>
                 <c:ptCount val="5"/>
                 <c:pt idx="0">
-                  <c:v>29349</c:v>
+                  <c:v>30075</c:v>
                 </c:pt>
                 <c:pt idx="1">
-                  <c:v>27101</c:v>
+                  <c:v>27414</c:v>
                 </c:pt>
                 <c:pt idx="2">
-                  <c:v>22042</c:v>
+                  <c:v>22702</c:v>
                 </c:pt>
                 <c:pt idx="3">
-                  <c:v>18408</c:v>
+                  <c:v>18854</c:v>
                 </c:pt>
                 <c:pt idx="4">
-                  <c:v>16105</c:v>
+                  <c:v>16437</c:v>
                 </c:pt>
               </c:numCache>
               <c:extLst xmlns:c15="http://schemas.microsoft.com/office/drawing/2012/chart"/>
@@ -17123,19 +17086,19 @@
                 <c:formatCode>General</c:formatCode>
                 <c:ptCount val="5"/>
                 <c:pt idx="0">
-                  <c:v>47</c:v>
+                  <c:v>86</c:v>
                 </c:pt>
                 <c:pt idx="1">
-                  <c:v>29</c:v>
+                  <c:v>71</c:v>
                 </c:pt>
                 <c:pt idx="2">
-                  <c:v>22</c:v>
+                  <c:v>45</c:v>
                 </c:pt>
                 <c:pt idx="3">
-                  <c:v>9</c:v>
+                  <c:v>31</c:v>
                 </c:pt>
                 <c:pt idx="4">
-                  <c:v>4</c:v>
+                  <c:v>23</c:v>
                 </c:pt>
               </c:numCache>
               <c:extLst xmlns:c15="http://schemas.microsoft.com/office/drawing/2012/chart"/>
@@ -17166,12 +17129,12 @@
         </c:dropLines>
         <c:marker val="1"/>
         <c:smooth val="0"/>
-        <c:axId val="-1259902320"/>
-        <c:axId val="-1259901776"/>
+        <c:axId val="1245791344"/>
+        <c:axId val="1143801664"/>
         <c:extLst/>
       </c:lineChart>
       <c:catAx>
-        <c:axId val="-1259902320"/>
+        <c:axId val="1245791344"/>
         <c:scaling>
           <c:orientation val="minMax"/>
         </c:scaling>
@@ -17269,7 +17232,7 @@
             <a:endParaRPr lang="en-US"/>
           </a:p>
         </c:txPr>
-        <c:crossAx val="-1259901776"/>
+        <c:crossAx val="1143801664"/>
         <c:crosses val="autoZero"/>
         <c:auto val="1"/>
         <c:lblAlgn val="ctr"/>
@@ -17277,7 +17240,7 @@
         <c:noMultiLvlLbl val="0"/>
       </c:catAx>
       <c:valAx>
-        <c:axId val="-1259901776"/>
+        <c:axId val="1143801664"/>
         <c:scaling>
           <c:logBase val="10"/>
           <c:orientation val="minMax"/>
@@ -17390,7 +17353,7 @@
             <a:endParaRPr lang="en-US"/>
           </a:p>
         </c:txPr>
-        <c:crossAx val="-1259902320"/>
+        <c:crossAx val="1245791344"/>
         <c:crosses val="autoZero"/>
         <c:crossBetween val="between"/>
       </c:valAx>
@@ -18415,12 +18378,12 @@
         </c:dropLines>
         <c:marker val="1"/>
         <c:smooth val="0"/>
-        <c:axId val="-1259903952"/>
-        <c:axId val="-1259900688"/>
+        <c:axId val="1143803840"/>
+        <c:axId val="1142107968"/>
         <c:extLst/>
       </c:lineChart>
       <c:catAx>
-        <c:axId val="-1259903952"/>
+        <c:axId val="1143803840"/>
         <c:scaling>
           <c:orientation val="minMax"/>
         </c:scaling>
@@ -18518,7 +18481,7 @@
             <a:endParaRPr lang="en-US"/>
           </a:p>
         </c:txPr>
-        <c:crossAx val="-1259900688"/>
+        <c:crossAx val="1142107968"/>
         <c:crosses val="autoZero"/>
         <c:auto val="1"/>
         <c:lblAlgn val="ctr"/>
@@ -18526,7 +18489,7 @@
         <c:noMultiLvlLbl val="0"/>
       </c:catAx>
       <c:valAx>
-        <c:axId val="-1259900688"/>
+        <c:axId val="1142107968"/>
         <c:scaling>
           <c:logBase val="10"/>
           <c:orientation val="minMax"/>
@@ -18639,7 +18602,7 @@
             <a:endParaRPr lang="en-US"/>
           </a:p>
         </c:txPr>
-        <c:crossAx val="-1259903952"/>
+        <c:crossAx val="1143803840"/>
         <c:crosses val="autoZero"/>
         <c:crossBetween val="between"/>
       </c:valAx>
@@ -19655,12 +19618,12 @@
         </c:dropLines>
         <c:marker val="1"/>
         <c:smooth val="0"/>
-        <c:axId val="-1262846240"/>
-        <c:axId val="-1262850592"/>
+        <c:axId val="1331121056"/>
+        <c:axId val="1331120512"/>
         <c:extLst/>
       </c:lineChart>
       <c:catAx>
-        <c:axId val="-1262846240"/>
+        <c:axId val="1331121056"/>
         <c:scaling>
           <c:orientation val="minMax"/>
         </c:scaling>
@@ -19758,7 +19721,7 @@
             <a:endParaRPr lang="en-US"/>
           </a:p>
         </c:txPr>
-        <c:crossAx val="-1262850592"/>
+        <c:crossAx val="1331120512"/>
         <c:crosses val="autoZero"/>
         <c:auto val="1"/>
         <c:lblAlgn val="ctr"/>
@@ -19766,7 +19729,7 @@
         <c:noMultiLvlLbl val="0"/>
       </c:catAx>
       <c:valAx>
-        <c:axId val="-1262850592"/>
+        <c:axId val="1331120512"/>
         <c:scaling>
           <c:logBase val="10"/>
           <c:orientation val="minMax"/>
@@ -19879,7 +19842,7 @@
             <a:endParaRPr lang="en-US"/>
           </a:p>
         </c:txPr>
-        <c:crossAx val="-1262846240"/>
+        <c:crossAx val="1331121056"/>
         <c:crosses val="autoZero"/>
         <c:crossBetween val="between"/>
       </c:valAx>
@@ -20812,8 +20775,8 @@
         </c:dropLines>
         <c:marker val="1"/>
         <c:smooth val="0"/>
-        <c:axId val="-1262853312"/>
-        <c:axId val="-1262852768"/>
+        <c:axId val="1331113440"/>
+        <c:axId val="1331124864"/>
         <c:extLst>
           <c:ext xmlns:c15="http://schemas.microsoft.com/office/drawing/2012/chart" uri="{02D57815-91ED-43cb-92C2-25804820EDAC}">
             <c15:filteredLineSeries>
@@ -20921,7 +20884,7 @@
         </c:extLst>
       </c:lineChart>
       <c:catAx>
-        <c:axId val="-1262853312"/>
+        <c:axId val="1331113440"/>
         <c:scaling>
           <c:orientation val="minMax"/>
         </c:scaling>
@@ -21019,7 +20982,7 @@
             <a:endParaRPr lang="en-US"/>
           </a:p>
         </c:txPr>
-        <c:crossAx val="-1262852768"/>
+        <c:crossAx val="1331124864"/>
         <c:crosses val="autoZero"/>
         <c:auto val="1"/>
         <c:lblAlgn val="ctr"/>
@@ -21027,7 +20990,7 @@
         <c:noMultiLvlLbl val="0"/>
       </c:catAx>
       <c:valAx>
-        <c:axId val="-1262852768"/>
+        <c:axId val="1331124864"/>
         <c:scaling>
           <c:logBase val="10"/>
           <c:orientation val="minMax"/>
@@ -21140,7 +21103,7 @@
             <a:endParaRPr lang="en-US"/>
           </a:p>
         </c:txPr>
-        <c:crossAx val="-1262853312"/>
+        <c:crossAx val="1331113440"/>
         <c:crosses val="autoZero"/>
         <c:crossBetween val="between"/>
       </c:valAx>
@@ -22177,12 +22140,12 @@
         </c:dropLines>
         <c:marker val="1"/>
         <c:smooth val="0"/>
-        <c:axId val="-1263873568"/>
-        <c:axId val="-1263870848"/>
+        <c:axId val="1331116160"/>
+        <c:axId val="1331117248"/>
         <c:extLst/>
       </c:lineChart>
       <c:catAx>
-        <c:axId val="-1263873568"/>
+        <c:axId val="1331116160"/>
         <c:scaling>
           <c:orientation val="minMax"/>
         </c:scaling>
@@ -22280,7 +22243,7 @@
             <a:endParaRPr lang="en-US"/>
           </a:p>
         </c:txPr>
-        <c:crossAx val="-1263870848"/>
+        <c:crossAx val="1331117248"/>
         <c:crosses val="autoZero"/>
         <c:auto val="1"/>
         <c:lblAlgn val="ctr"/>
@@ -22288,7 +22251,7 @@
         <c:noMultiLvlLbl val="0"/>
       </c:catAx>
       <c:valAx>
-        <c:axId val="-1263870848"/>
+        <c:axId val="1331117248"/>
         <c:scaling>
           <c:logBase val="10"/>
           <c:orientation val="minMax"/>
@@ -22401,7 +22364,7 @@
             <a:endParaRPr lang="en-US"/>
           </a:p>
         </c:txPr>
-        <c:crossAx val="-1263873568"/>
+        <c:crossAx val="1331116160"/>
         <c:crosses val="autoZero"/>
         <c:crossBetween val="between"/>
       </c:valAx>
@@ -23334,8 +23297,8 @@
         </c:dropLines>
         <c:marker val="1"/>
         <c:smooth val="0"/>
-        <c:axId val="-1263876288"/>
-        <c:axId val="-1263872480"/>
+        <c:axId val="1331113984"/>
+        <c:axId val="1331117792"/>
         <c:extLst>
           <c:ext xmlns:c15="http://schemas.microsoft.com/office/drawing/2012/chart" uri="{02D57815-91ED-43cb-92C2-25804820EDAC}">
             <c15:filteredLineSeries>
@@ -23442,7 +23405,7 @@
         </c:extLst>
       </c:lineChart>
       <c:catAx>
-        <c:axId val="-1263876288"/>
+        <c:axId val="1331113984"/>
         <c:scaling>
           <c:orientation val="minMax"/>
         </c:scaling>
@@ -23540,7 +23503,7 @@
             <a:endParaRPr lang="en-US"/>
           </a:p>
         </c:txPr>
-        <c:crossAx val="-1263872480"/>
+        <c:crossAx val="1331117792"/>
         <c:crosses val="autoZero"/>
         <c:auto val="1"/>
         <c:lblAlgn val="ctr"/>
@@ -23548,7 +23511,7 @@
         <c:noMultiLvlLbl val="0"/>
       </c:catAx>
       <c:valAx>
-        <c:axId val="-1263872480"/>
+        <c:axId val="1331117792"/>
         <c:scaling>
           <c:logBase val="10"/>
           <c:orientation val="minMax"/>
@@ -23661,7 +23624,7 @@
             <a:endParaRPr lang="en-US"/>
           </a:p>
         </c:txPr>
-        <c:crossAx val="-1263876288"/>
+        <c:crossAx val="1331113984"/>
         <c:crosses val="autoZero"/>
         <c:crossBetween val="between"/>
       </c:valAx>
@@ -24594,8 +24557,8 @@
         </c:dropLines>
         <c:marker val="1"/>
         <c:smooth val="0"/>
-        <c:axId val="-1263876832"/>
-        <c:axId val="-1263875744"/>
+        <c:axId val="1331128128"/>
+        <c:axId val="1331119424"/>
         <c:extLst>
           <c:ext xmlns:c15="http://schemas.microsoft.com/office/drawing/2012/chart" uri="{02D57815-91ED-43cb-92C2-25804820EDAC}">
             <c15:filteredLineSeries>
@@ -24703,7 +24666,7 @@
         </c:extLst>
       </c:lineChart>
       <c:catAx>
-        <c:axId val="-1263876832"/>
+        <c:axId val="1331128128"/>
         <c:scaling>
           <c:orientation val="minMax"/>
         </c:scaling>
@@ -24801,7 +24764,7 @@
             <a:endParaRPr lang="en-US"/>
           </a:p>
         </c:txPr>
-        <c:crossAx val="-1263875744"/>
+        <c:crossAx val="1331119424"/>
         <c:crosses val="autoZero"/>
         <c:auto val="1"/>
         <c:lblAlgn val="ctr"/>
@@ -24809,7 +24772,7 @@
         <c:noMultiLvlLbl val="0"/>
       </c:catAx>
       <c:valAx>
-        <c:axId val="-1263875744"/>
+        <c:axId val="1331119424"/>
         <c:scaling>
           <c:logBase val="10"/>
           <c:orientation val="minMax"/>
@@ -24922,7 +24885,7 @@
             <a:endParaRPr lang="en-US"/>
           </a:p>
         </c:txPr>
-        <c:crossAx val="-1263876832"/>
+        <c:crossAx val="1331128128"/>
         <c:crosses val="autoZero"/>
         <c:crossBetween val="between"/>
       </c:valAx>
@@ -25855,8 +25818,8 @@
         </c:dropLines>
         <c:marker val="1"/>
         <c:smooth val="0"/>
-        <c:axId val="-1267004976"/>
-        <c:axId val="-1267004432"/>
+        <c:axId val="1331125408"/>
+        <c:axId val="1331124320"/>
         <c:extLst>
           <c:ext xmlns:c15="http://schemas.microsoft.com/office/drawing/2012/chart" uri="{02D57815-91ED-43cb-92C2-25804820EDAC}">
             <c15:filteredLineSeries>
@@ -25964,7 +25927,7 @@
         </c:extLst>
       </c:lineChart>
       <c:catAx>
-        <c:axId val="-1267004976"/>
+        <c:axId val="1331125408"/>
         <c:scaling>
           <c:orientation val="minMax"/>
         </c:scaling>
@@ -26062,7 +26025,7 @@
             <a:endParaRPr lang="en-US"/>
           </a:p>
         </c:txPr>
-        <c:crossAx val="-1267004432"/>
+        <c:crossAx val="1331124320"/>
         <c:crosses val="autoZero"/>
         <c:auto val="1"/>
         <c:lblAlgn val="ctr"/>
@@ -26070,7 +26033,7 @@
         <c:noMultiLvlLbl val="0"/>
       </c:catAx>
       <c:valAx>
-        <c:axId val="-1267004432"/>
+        <c:axId val="1331124320"/>
         <c:scaling>
           <c:logBase val="10"/>
           <c:orientation val="minMax"/>
@@ -26183,7 +26146,7 @@
             <a:endParaRPr lang="en-US"/>
           </a:p>
         </c:txPr>
-        <c:crossAx val="-1267004976"/>
+        <c:crossAx val="1331125408"/>
         <c:crosses val="autoZero"/>
         <c:crossBetween val="between"/>
       </c:valAx>

</xml_diff>

<commit_message>
Update document and data set
</commit_message>
<xml_diff>
--- a/Do an.docx
+++ b/Do an.docx
@@ -1465,7 +1465,21 @@
                 <w:rStyle w:val="Hyperlink"/>
                 <w:noProof/>
               </w:rPr>
-              <w:t xml:space="preserve">Thuật toán </w:t>
+              <w:t>Thuật to</w:t>
+            </w:r>
+            <w:r>
+              <w:rPr>
+                <w:rStyle w:val="Hyperlink"/>
+                <w:noProof/>
+              </w:rPr>
+              <w:t>á</w:t>
+            </w:r>
+            <w:r>
+              <w:rPr>
+                <w:rStyle w:val="Hyperlink"/>
+                <w:noProof/>
+              </w:rPr>
+              <w:t xml:space="preserve">n </w:t>
             </w:r>
             <m:oMath>
               <m:r>
@@ -2664,21 +2678,7 @@
             <w:rStyle w:val="Hyperlink"/>
             <w:noProof/>
           </w:rPr>
-          <w:t xml:space="preserve">Ví dụ cơ </w:t>
-        </w:r>
-        <w:r>
-          <w:rPr>
-            <w:rStyle w:val="Hyperlink"/>
-            <w:noProof/>
-          </w:rPr>
-          <w:t>s</w:t>
-        </w:r>
-        <w:r>
-          <w:rPr>
-            <w:rStyle w:val="Hyperlink"/>
-            <w:noProof/>
-          </w:rPr>
-          <w:t>ở dữ liệu giao tác</w:t>
+          <w:t>Ví dụ cơ sở dữ liệu giao tác</w:t>
         </w:r>
         <w:r>
           <w:rPr>
@@ -2766,21 +2766,7 @@
             <w:rStyle w:val="Hyperlink"/>
             <w:noProof/>
           </w:rPr>
-          <w:t>BitTable theo chiề</w:t>
-        </w:r>
-        <w:r>
-          <w:rPr>
-            <w:rStyle w:val="Hyperlink"/>
-            <w:noProof/>
-          </w:rPr>
-          <w:t>u</w:t>
-        </w:r>
-        <w:r>
-          <w:rPr>
-            <w:rStyle w:val="Hyperlink"/>
-            <w:noProof/>
-          </w:rPr>
-          <w:t xml:space="preserve"> ngang</w:t>
+          <w:t>BitTable theo chiều ngang</w:t>
         </w:r>
         <w:r>
           <w:rPr>
@@ -2956,21 +2942,7 @@
             <w:rStyle w:val="Hyperlink"/>
             <w:noProof/>
           </w:rPr>
-          <w:t>Cơ sở dữ liệu sa</w:t>
-        </w:r>
-        <w:r>
-          <w:rPr>
-            <w:rStyle w:val="Hyperlink"/>
-            <w:noProof/>
-          </w:rPr>
-          <w:t>u</w:t>
-        </w:r>
-        <w:r>
-          <w:rPr>
-            <w:rStyle w:val="Hyperlink"/>
-            <w:noProof/>
-          </w:rPr>
-          <w:t xml:space="preserve"> khi loại bỏ các giao tác không chứa </w:t>
+          <w:t xml:space="preserve">Cơ sở dữ liệu sau khi loại bỏ các giao tác không chứa </w:t>
         </w:r>
         <m:oMath>
           <m:r>
@@ -5065,7 +5037,10 @@
         <w:t xml:space="preserve"> dữ liệu, khám phá những mẫu hữu ích hoặc thú vị trong cơ sở dữ liệu giao tác. </w:t>
       </w:r>
       <w:r>
-        <w:t xml:space="preserve">Nó được giới thiệu đầu tiên vào năm 1993 bởi </w:t>
+        <w:t>Bài toán</w:t>
+      </w:r>
+      <w:r>
+        <w:t xml:space="preserve"> được giới thiệu đầu tiên vào năm 1993 bởi </w:t>
       </w:r>
       <w:r>
         <w:t>Agrawal</w:t>
@@ -5248,7 +5223,36 @@
     </w:p>
     <w:p>
       <w:r>
-        <w:t xml:space="preserve">Khai thác top-k sự kiện đồng xuất hiện giống với khai thác tập sự kiện phổ biến ở chổ là nó tìm mối liên hệ giữa những sự kiện này với những sự kiện khác. Nhưng khác với khai thác tập sự kiện phổ biến FIM ở chổ là, </w:t>
+        <w:t>Khai thác top-k sự kiện đồng xuất hiện</w:t>
+      </w:r>
+      <w:sdt>
+        <w:sdtPr>
+          <w:id w:val="1822540574"/>
+          <w:citation/>
+        </w:sdtPr>
+        <w:sdtContent>
+          <w:r>
+            <w:fldChar w:fldCharType="begin"/>
+          </w:r>
+          <w:r>
+            <w:instrText xml:space="preserve"> CITATION Zhi15 \l 1033 </w:instrText>
+          </w:r>
+          <w:r>
+            <w:fldChar w:fldCharType="separate"/>
+          </w:r>
+          <w:r>
+            <w:rPr>
+              <w:noProof/>
+            </w:rPr>
+            <w:t xml:space="preserve"> (1)</w:t>
+          </w:r>
+          <w:r>
+            <w:fldChar w:fldCharType="end"/>
+          </w:r>
+        </w:sdtContent>
+      </w:sdt>
+      <w:r>
+        <w:t xml:space="preserve"> giống với khai thác tập sự kiện phổ biến ở chổ là nó tìm mối liên hệ giữa những sự kiện này với những sự kiện khác. Nhưng khác với khai thác tập sự kiện phổ biến FIM ở chổ là, </w:t>
       </w:r>
       <w:r>
         <w:t xml:space="preserve">FIM sẽ tìm ra tất cả các </w:t>
@@ -5305,11 +5309,11 @@
         <w:t xml:space="preserve">cụ thể </w:t>
       </w:r>
       <w:r>
-        <w:t xml:space="preserve">nào đó. Ví dụ, khi phân tích các mặt hàng trong cơ sở dữ liệu giao dịch </w:t>
+        <w:t xml:space="preserve">nào đó. Ví dụ, khi phân tích các mặt hàng trong cơ sở dữ liệu </w:t>
       </w:r>
       <w:r>
         <w:lastRenderedPageBreak/>
-        <w:t>của khách hàng, người ta muốn biết là top 5 sản phẩm khách hàng thường mua chung với sữa</w:t>
+        <w:t>giao dịch của khách hàng, người ta muốn biết là top 5 sản phẩm khách hàng thường mua chung với sữa</w:t>
       </w:r>
       <w:r>
         <w:t xml:space="preserve"> và đường</w:t>
@@ -6346,7 +6350,39 @@
         <w:t xml:space="preserve"> </w:t>
       </w:r>
       <w:r>
-        <w:t xml:space="preserve">BitTable hay còn gọi là bảng bit, chứa các giá trị 0 hoặc 1. </w:t>
+        <w:t>BitTable</w:t>
+      </w:r>
+      <w:r>
+        <w:t xml:space="preserve"> </w:t>
+      </w:r>
+      <w:sdt>
+        <w:sdtPr>
+          <w:id w:val="1307964651"/>
+          <w:citation/>
+        </w:sdtPr>
+        <w:sdtContent>
+          <w:r>
+            <w:fldChar w:fldCharType="begin"/>
+          </w:r>
+          <w:r>
+            <w:instrText xml:space="preserve"> CITATION Jie06 \l 1033 </w:instrText>
+          </w:r>
+          <w:r>
+            <w:fldChar w:fldCharType="separate"/>
+          </w:r>
+          <w:r>
+            <w:rPr>
+              <w:noProof/>
+            </w:rPr>
+            <w:t>(2)</w:t>
+          </w:r>
+          <w:r>
+            <w:fldChar w:fldCharType="end"/>
+          </w:r>
+        </w:sdtContent>
+      </w:sdt>
+      <w:r>
+        <w:t xml:space="preserve"> hay còn gọi là bảng bit, chứa các giá trị 0 hoặc 1. </w:t>
       </w:r>
       <w:r>
         <w:t>Mỗi bit 1 biểu thị cho sự xuất hiện của một sự kiện trong cơ sở dữ liệu. Khi chuyển cơ sở dữ liệu từ dạng text sang bảng bit chúng ta sẽ có lợi thế là tiết kiệm bộ nhớ và xử dụng đượ</w:t>
@@ -10361,55 +10397,32 @@
       </w:r>
       <w:proofErr w:type="gramStart"/>
       <w:r>
-        <w:t xml:space="preserve">là </w:t>
+        <w:t xml:space="preserve">là  </w:t>
+      </w:r>
+      <w:r>
+        <w:t>.</w:t>
+      </w:r>
+      <w:proofErr w:type="gramEnd"/>
+      <w:r>
+        <w:t xml:space="preserve"> </w:t>
+      </w:r>
+      <w:proofErr w:type="gramStart"/>
+      <w:r>
+        <w:t xml:space="preserve">Nếu </w:t>
       </w:r>
       <m:oMath>
         <m:r>
           <w:rPr>
             <w:rFonts w:ascii="Cambria Math" w:hAnsi="Cambria Math"/>
           </w:rPr>
-          <m:t/>
+          <m:t>=</m:t>
         </m:r>
         <w:proofErr w:type="gramEnd"/>
         <m:r>
           <w:rPr>
             <w:rFonts w:ascii="Cambria Math" w:hAnsi="Cambria Math"/>
           </w:rPr>
-          <m:t/>
-        </m:r>
-      </m:oMath>
-      <w:r>
-        <w:t xml:space="preserve"> </w:t>
-      </w:r>
-      <w:r>
-        <w:t>.</w:t>
-      </w:r>
-      <w:r>
-        <w:t xml:space="preserve"> </w:t>
-      </w:r>
-      <w:proofErr w:type="gramStart"/>
-      <w:r>
-        <w:t xml:space="preserve">Nếu </w:t>
-      </w:r>
-      <m:oMath>
-        <m:r>
-          <w:rPr>
-            <w:rFonts w:ascii="Cambria Math" w:hAnsi="Cambria Math"/>
-          </w:rPr>
-          <m:t/>
-        </m:r>
-        <w:proofErr w:type="gramEnd"/>
-        <m:r>
-          <w:rPr>
-            <w:rFonts w:ascii="Cambria Math" w:hAnsi="Cambria Math"/>
-          </w:rPr>
-          <m:t/>
-        </m:r>
-        <m:r>
-          <w:rPr>
-            <w:rFonts w:ascii="Cambria Math" w:hAnsi="Cambria Math"/>
-          </w:rPr>
-          <m:t>=2</m:t>
+          <m:t>2</m:t>
         </m:r>
       </m:oMath>
       <w:r>
@@ -10465,8 +10478,6 @@
       <w:r>
         <w:t xml:space="preserve"> </w:t>
       </w:r>
-      <w:bookmarkStart w:id="18" w:name="_GoBack"/>
-      <w:bookmarkEnd w:id="18"/>
     </w:p>
     <w:p>
       <w:pPr>
@@ -10476,7 +10487,7 @@
           <w:numId w:val="1"/>
         </w:numPr>
       </w:pPr>
-      <w:bookmarkStart w:id="19" w:name="_Toc497137769"/>
+      <w:bookmarkStart w:id="18" w:name="_Toc497137769"/>
       <w:r>
         <w:t xml:space="preserve">Thuật toán </w:t>
       </w:r>
@@ -10491,7 +10502,7 @@
       <w:r>
         <w:t>(Navive Hunting algorithm)</w:t>
       </w:r>
-      <w:bookmarkEnd w:id="19"/>
+      <w:bookmarkEnd w:id="18"/>
     </w:p>
     <w:p>
       <w:r>
@@ -10668,6 +10679,32 @@
       <w:r>
         <w:t>.</w:t>
       </w:r>
+      <w:sdt>
+        <w:sdtPr>
+          <w:id w:val="1709755478"/>
+          <w:citation/>
+        </w:sdtPr>
+        <w:sdtContent>
+          <w:r>
+            <w:fldChar w:fldCharType="begin"/>
+          </w:r>
+          <w:r>
+            <w:instrText xml:space="preserve"> CITATION Zhi15 \l 1033 </w:instrText>
+          </w:r>
+          <w:r>
+            <w:fldChar w:fldCharType="separate"/>
+          </w:r>
+          <w:r>
+            <w:rPr>
+              <w:noProof/>
+            </w:rPr>
+            <w:t xml:space="preserve"> (1)</w:t>
+          </w:r>
+          <w:r>
+            <w:fldChar w:fldCharType="end"/>
+          </w:r>
+        </w:sdtContent>
+      </w:sdt>
     </w:p>
     <w:tbl>
       <w:tblPr>
@@ -11157,7 +11194,7 @@
           <w:numId w:val="1"/>
         </w:numPr>
       </w:pPr>
-      <w:bookmarkStart w:id="20" w:name="_Toc497137770"/>
+      <w:bookmarkStart w:id="19" w:name="_Toc497137770"/>
       <w:r>
         <w:lastRenderedPageBreak/>
         <w:t xml:space="preserve">Thuật toán </w:t>
@@ -11173,7 +11210,7 @@
       <w:r>
         <w:t>(Naive Hunting algorithm with Inverted list index)</w:t>
       </w:r>
-      <w:bookmarkEnd w:id="20"/>
+      <w:bookmarkEnd w:id="19"/>
     </w:p>
     <w:p>
       <w:r>
@@ -12154,7 +12191,7 @@
           <w:numId w:val="1"/>
         </w:numPr>
       </w:pPr>
-      <w:bookmarkStart w:id="21" w:name="_Toc497137771"/>
+      <w:bookmarkStart w:id="20" w:name="_Toc497137771"/>
       <w:r>
         <w:lastRenderedPageBreak/>
         <w:t xml:space="preserve">Cấu trúc </w:t>
@@ -12165,7 +12202,7 @@
       <w:r>
         <w:t>able</w:t>
       </w:r>
-      <w:bookmarkEnd w:id="21"/>
+      <w:bookmarkEnd w:id="20"/>
     </w:p>
     <w:p>
       <w:r>
@@ -13132,11 +13169,11 @@
       <w:pPr>
         <w:pStyle w:val="Bang"/>
       </w:pPr>
-      <w:bookmarkStart w:id="22" w:name="_Toc497138199"/>
+      <w:bookmarkStart w:id="21" w:name="_Toc497138199"/>
       <w:r>
         <w:t>BitTable theo chiều ngang</w:t>
       </w:r>
-      <w:bookmarkEnd w:id="22"/>
+      <w:bookmarkEnd w:id="21"/>
     </w:p>
     <w:p>
       <w:r>
@@ -14118,17 +14155,17 @@
       <w:pPr>
         <w:pStyle w:val="Bang"/>
       </w:pPr>
-      <w:bookmarkStart w:id="23" w:name="_Toc497138200"/>
+      <w:bookmarkStart w:id="22" w:name="_Toc497138200"/>
       <w:r>
         <w:t>BitTable theo chiều dọc</w:t>
       </w:r>
-      <w:bookmarkEnd w:id="23"/>
+      <w:bookmarkEnd w:id="22"/>
     </w:p>
     <w:p>
       <w:pPr>
         <w:pStyle w:val="Heading1"/>
       </w:pPr>
-      <w:bookmarkStart w:id="24" w:name="_Toc497137772"/>
+      <w:bookmarkStart w:id="23" w:name="_Toc497137772"/>
       <w:r>
         <w:lastRenderedPageBreak/>
         <w:t>Khai thác top-k đồng xuất hiệ</w:t>
@@ -14139,7 +14176,7 @@
       <w:r>
         <w:t>ử dụng cấu trúc bittable</w:t>
       </w:r>
-      <w:bookmarkEnd w:id="24"/>
+      <w:bookmarkEnd w:id="23"/>
     </w:p>
     <w:p>
       <w:pPr>
@@ -14149,7 +14186,7 @@
           <w:numId w:val="1"/>
         </w:numPr>
       </w:pPr>
-      <w:bookmarkStart w:id="25" w:name="_Toc497137773"/>
+      <w:bookmarkStart w:id="24" w:name="_Toc497137773"/>
       <w:r>
         <w:t xml:space="preserve">Thuật toán </w:t>
       </w:r>
@@ -14172,7 +14209,7 @@
           <m:t>BTI</m:t>
         </m:r>
       </m:oMath>
-      <w:bookmarkEnd w:id="25"/>
+      <w:bookmarkEnd w:id="24"/>
     </w:p>
     <w:p>
       <w:r>
@@ -16544,7 +16581,7 @@
           <w:numId w:val="1"/>
         </w:numPr>
       </w:pPr>
-      <w:bookmarkStart w:id="26" w:name="_Toc497137774"/>
+      <w:bookmarkStart w:id="25" w:name="_Toc497137774"/>
       <w:r>
         <w:t xml:space="preserve">Thuật toán </w:t>
       </w:r>
@@ -16559,7 +16596,7 @@
       <w:r>
         <w:t>(Bittable-based with Inverted list index in Vertical)</w:t>
       </w:r>
-      <w:bookmarkEnd w:id="26"/>
+      <w:bookmarkEnd w:id="25"/>
     </w:p>
     <w:p>
       <w:pPr>
@@ -17020,7 +17057,7 @@
       <w:pPr>
         <w:pStyle w:val="Bang"/>
       </w:pPr>
-      <w:bookmarkStart w:id="27" w:name="_Toc497138201"/>
+      <w:bookmarkStart w:id="26" w:name="_Toc497138201"/>
       <w:r>
         <w:t xml:space="preserve">Cơ sở dữ liệu sau khi loại bỏ các giao tác không chứa </w:t>
       </w:r>
@@ -17032,7 +17069,7 @@
           <m:t>a,c</m:t>
         </m:r>
       </m:oMath>
-      <w:bookmarkEnd w:id="27"/>
+      <w:bookmarkEnd w:id="26"/>
     </w:p>
     <w:p>
       <w:r>
@@ -17675,7 +17712,7 @@
       <w:pPr>
         <w:pStyle w:val="Bang"/>
       </w:pPr>
-      <w:bookmarkStart w:id="28" w:name="_Toc497138202"/>
+      <w:bookmarkStart w:id="27" w:name="_Toc497138202"/>
       <w:r>
         <w:t xml:space="preserve">Bảng BitTable dạng dọc của tất cả những giao tác đều chứa </w:t>
       </w:r>
@@ -17687,7 +17724,7 @@
           <m:t>a,c</m:t>
         </m:r>
       </m:oMath>
-      <w:bookmarkEnd w:id="28"/>
+      <w:bookmarkEnd w:id="27"/>
     </w:p>
     <w:p>
       <w:r>
@@ -18217,7 +18254,7 @@
       <w:pPr>
         <w:pStyle w:val="Bang"/>
       </w:pPr>
-      <w:bookmarkStart w:id="29" w:name="_Toc497138203"/>
+      <w:bookmarkStart w:id="28" w:name="_Toc497138203"/>
       <w:r>
         <w:lastRenderedPageBreak/>
         <w:t xml:space="preserve">Bảng BitTable mà </w:t>
@@ -18233,7 +18270,7 @@
       <w:r>
         <w:t xml:space="preserve"> sẽ xử lý</w:t>
       </w:r>
-      <w:bookmarkEnd w:id="29"/>
+      <w:bookmarkEnd w:id="28"/>
     </w:p>
     <w:p>
       <w:r>
@@ -18803,11 +18840,11 @@
       <w:pPr>
         <w:pStyle w:val="Heading1"/>
       </w:pPr>
-      <w:bookmarkStart w:id="30" w:name="_Toc497137775"/>
+      <w:bookmarkStart w:id="29" w:name="_Toc497137775"/>
       <w:r>
         <w:t>Kết quả đạt được</w:t>
       </w:r>
-      <w:bookmarkEnd w:id="30"/>
+      <w:bookmarkEnd w:id="29"/>
     </w:p>
     <w:p>
       <w:r>
@@ -18822,12 +18859,12 @@
           <w:numId w:val="1"/>
         </w:numPr>
       </w:pPr>
-      <w:bookmarkStart w:id="31" w:name="_Toc497137776"/>
+      <w:bookmarkStart w:id="30" w:name="_Toc497137776"/>
       <w:r>
         <w:lastRenderedPageBreak/>
         <w:t>Cơ sở dữ liệu</w:t>
       </w:r>
-      <w:bookmarkEnd w:id="31"/>
+      <w:bookmarkEnd w:id="30"/>
       <w:r>
         <w:t xml:space="preserve"> </w:t>
       </w:r>
@@ -19402,11 +19439,11 @@
       <w:pPr>
         <w:pStyle w:val="Bang"/>
       </w:pPr>
-      <w:bookmarkStart w:id="32" w:name="_Toc497138204"/>
+      <w:bookmarkStart w:id="31" w:name="_Toc497138204"/>
       <w:r>
         <w:t>Đặc điểm của các cơ sở dữ liệu sử dụng trong thực nghiệm</w:t>
       </w:r>
-      <w:bookmarkEnd w:id="32"/>
+      <w:bookmarkEnd w:id="31"/>
       <w:r>
         <w:br/>
       </w:r>
@@ -19419,12 +19456,12 @@
           <w:numId w:val="1"/>
         </w:numPr>
       </w:pPr>
-      <w:bookmarkStart w:id="33" w:name="_Toc497137777"/>
+      <w:bookmarkStart w:id="32" w:name="_Toc497137777"/>
       <w:r>
         <w:lastRenderedPageBreak/>
         <w:t>Phương pháp thực nghiệm</w:t>
       </w:r>
-      <w:bookmarkEnd w:id="33"/>
+      <w:bookmarkEnd w:id="32"/>
     </w:p>
     <w:p>
       <w:r>
@@ -19564,11 +19601,11 @@
           <w:numId w:val="1"/>
         </w:numPr>
       </w:pPr>
-      <w:bookmarkStart w:id="34" w:name="_Toc497137778"/>
+      <w:bookmarkStart w:id="33" w:name="_Toc497137778"/>
       <w:r>
         <w:t>Thời gian tiền xữ lý</w:t>
       </w:r>
-      <w:bookmarkEnd w:id="34"/>
+      <w:bookmarkEnd w:id="33"/>
     </w:p>
     <w:p/>
     <w:p>
@@ -19579,11 +19616,11 @@
           <w:numId w:val="1"/>
         </w:numPr>
       </w:pPr>
-      <w:bookmarkStart w:id="35" w:name="_Toc497137779"/>
+      <w:bookmarkStart w:id="34" w:name="_Toc497137779"/>
       <w:r>
         <w:t>Thời gian xử lý trên cơ sở dữ liệu Connect</w:t>
       </w:r>
-      <w:bookmarkEnd w:id="35"/>
+      <w:bookmarkEnd w:id="34"/>
     </w:p>
     <w:p/>
     <w:p>
@@ -19610,14 +19647,14 @@
       <w:pPr>
         <w:pStyle w:val="Hinh"/>
       </w:pPr>
-      <w:bookmarkStart w:id="36" w:name="_Toc497138388"/>
+      <w:bookmarkStart w:id="35" w:name="_Toc497138388"/>
       <w:r>
         <w:t>Thời gian xử lý</w:t>
       </w:r>
       <w:r>
         <w:t xml:space="preserve"> trên cơ sở dữ liệu Connect với K=1</w:t>
       </w:r>
-      <w:bookmarkEnd w:id="36"/>
+      <w:bookmarkEnd w:id="35"/>
     </w:p>
     <w:p>
       <w:r>
@@ -19644,14 +19681,14 @@
       <w:pPr>
         <w:pStyle w:val="Hinh"/>
       </w:pPr>
-      <w:bookmarkStart w:id="37" w:name="_Toc497138389"/>
+      <w:bookmarkStart w:id="36" w:name="_Toc497138389"/>
       <w:r>
         <w:t xml:space="preserve">Thời gian xử lý </w:t>
       </w:r>
       <w:r>
         <w:t>trên cơ sở dữ liệu Connect với K=5</w:t>
       </w:r>
-      <w:bookmarkEnd w:id="37"/>
+      <w:bookmarkEnd w:id="36"/>
     </w:p>
     <w:p>
       <w:r>
@@ -19677,14 +19714,14 @@
       <w:pPr>
         <w:pStyle w:val="Hinh"/>
       </w:pPr>
-      <w:bookmarkStart w:id="38" w:name="_Toc497138390"/>
+      <w:bookmarkStart w:id="37" w:name="_Toc497138390"/>
       <w:r>
         <w:t xml:space="preserve">Thời gian xử lý </w:t>
       </w:r>
       <w:r>
         <w:t>trên cơ sở dữ liệu Connect với K=10</w:t>
       </w:r>
-      <w:bookmarkEnd w:id="38"/>
+      <w:bookmarkEnd w:id="37"/>
     </w:p>
     <w:p>
       <w:r>
@@ -19711,14 +19748,14 @@
       <w:pPr>
         <w:pStyle w:val="Hinh"/>
       </w:pPr>
-      <w:bookmarkStart w:id="39" w:name="_Toc497138391"/>
+      <w:bookmarkStart w:id="38" w:name="_Toc497138391"/>
       <w:r>
         <w:t xml:space="preserve">Thời gian xử lý </w:t>
       </w:r>
       <w:r>
         <w:t>trên cơ sở dữ liệu Connect với K=15</w:t>
       </w:r>
-      <w:bookmarkEnd w:id="39"/>
+      <w:bookmarkEnd w:id="38"/>
     </w:p>
     <w:p>
       <w:pPr>
@@ -19728,11 +19765,11 @@
           <w:numId w:val="1"/>
         </w:numPr>
       </w:pPr>
-      <w:bookmarkStart w:id="40" w:name="_Toc497137780"/>
+      <w:bookmarkStart w:id="39" w:name="_Toc497137780"/>
       <w:r>
         <w:t>Thời gian xử lý trên cơ sở dữ liệu Accidents</w:t>
       </w:r>
-      <w:bookmarkEnd w:id="40"/>
+      <w:bookmarkEnd w:id="39"/>
     </w:p>
     <w:p>
       <w:r>
@@ -19758,11 +19795,11 @@
       <w:pPr>
         <w:pStyle w:val="Hinh"/>
       </w:pPr>
-      <w:bookmarkStart w:id="41" w:name="_Toc497138392"/>
+      <w:bookmarkStart w:id="40" w:name="_Toc497138392"/>
       <w:r>
         <w:t>Thời gian xử lý trên cơ sở dữ liệu Accidents với K=1</w:t>
       </w:r>
-      <w:bookmarkEnd w:id="41"/>
+      <w:bookmarkEnd w:id="40"/>
     </w:p>
     <w:p>
       <w:r>
@@ -19789,11 +19826,11 @@
       <w:pPr>
         <w:pStyle w:val="Hinh"/>
       </w:pPr>
-      <w:bookmarkStart w:id="42" w:name="_Toc497138393"/>
+      <w:bookmarkStart w:id="41" w:name="_Toc497138393"/>
       <w:r>
         <w:t>Thời gian xử lý trên cơ sở dữ liệu Accidents với K=5</w:t>
       </w:r>
-      <w:bookmarkEnd w:id="42"/>
+      <w:bookmarkEnd w:id="41"/>
     </w:p>
     <w:p>
       <w:r>
@@ -19819,11 +19856,11 @@
       <w:pPr>
         <w:pStyle w:val="Hinh"/>
       </w:pPr>
-      <w:bookmarkStart w:id="43" w:name="_Toc497138394"/>
+      <w:bookmarkStart w:id="42" w:name="_Toc497138394"/>
       <w:r>
         <w:t>Thời gian xử lý trên cơ sở dữ liệu Accidents với K=10</w:t>
       </w:r>
-      <w:bookmarkEnd w:id="43"/>
+      <w:bookmarkEnd w:id="42"/>
     </w:p>
     <w:p>
       <w:r>
@@ -19850,22 +19887,139 @@
       <w:pPr>
         <w:pStyle w:val="Hinh"/>
       </w:pPr>
-      <w:bookmarkStart w:id="44" w:name="_Toc497138395"/>
+      <w:bookmarkStart w:id="43" w:name="_Toc497138395"/>
       <w:r>
         <w:t>Thời gian xử lý trên cơ sở dữ liệu Accidents với K=15</w:t>
       </w:r>
-      <w:bookmarkEnd w:id="44"/>
+      <w:bookmarkEnd w:id="43"/>
     </w:p>
     <w:p>
       <w:pPr>
         <w:pStyle w:val="Heading1"/>
       </w:pPr>
-      <w:bookmarkStart w:id="45" w:name="_Toc497137781"/>
+      <w:bookmarkStart w:id="44" w:name="_Toc497137781"/>
       <w:r>
         <w:t>Kết luận và hướng phát triển</w:t>
       </w:r>
+      <w:bookmarkEnd w:id="44"/>
+    </w:p>
+    <w:p/>
+    <w:p>
+      <w:bookmarkStart w:id="45" w:name="_GoBack"/>
       <w:bookmarkEnd w:id="45"/>
     </w:p>
+    <w:sdt>
+      <w:sdtPr>
+        <w:id w:val="-1879153543"/>
+        <w:docPartObj>
+          <w:docPartGallery w:val="Bibliographies"/>
+          <w:docPartUnique/>
+        </w:docPartObj>
+      </w:sdtPr>
+      <w:sdtContent>
+        <w:sdt>
+          <w:sdtPr>
+            <w:id w:val="111145805"/>
+            <w:bibliography/>
+          </w:sdtPr>
+          <w:sdtContent>
+            <w:p>
+              <w:pPr>
+                <w:pStyle w:val="Bibliography"/>
+                <w:rPr>
+                  <w:noProof/>
+                  <w:sz w:val="24"/>
+                  <w:szCs w:val="24"/>
+                </w:rPr>
+              </w:pPr>
+              <w:r>
+                <w:fldChar w:fldCharType="begin"/>
+              </w:r>
+              <w:r>
+                <w:instrText xml:space="preserve"> BIBLIOGRAPHY </w:instrText>
+              </w:r>
+              <w:r>
+                <w:fldChar w:fldCharType="separate"/>
+              </w:r>
+              <w:r>
+                <w:rPr>
+                  <w:noProof/>
+                </w:rPr>
+                <w:t xml:space="preserve">1. </w:t>
+              </w:r>
+              <w:r>
+                <w:rPr>
+                  <w:i/>
+                  <w:iCs/>
+                  <w:noProof/>
+                </w:rPr>
+                <w:t xml:space="preserve">Mining Top-K Co-Occurrence Items. </w:t>
+              </w:r>
+              <w:r>
+                <w:rPr>
+                  <w:b/>
+                  <w:bCs/>
+                  <w:noProof/>
+                </w:rPr>
+                <w:t>Deng, Zhi-Hong.</w:t>
+              </w:r>
+              <w:r>
+                <w:rPr>
+                  <w:noProof/>
+                </w:rPr>
+                <w:t xml:space="preserve"> 2015.</w:t>
+              </w:r>
+            </w:p>
+            <w:p>
+              <w:pPr>
+                <w:pStyle w:val="Bibliography"/>
+                <w:rPr>
+                  <w:noProof/>
+                </w:rPr>
+              </w:pPr>
+              <w:r>
+                <w:rPr>
+                  <w:noProof/>
+                </w:rPr>
+                <w:t xml:space="preserve">2. </w:t>
+              </w:r>
+              <w:r>
+                <w:rPr>
+                  <w:i/>
+                  <w:iCs/>
+                  <w:noProof/>
+                </w:rPr>
+                <w:t xml:space="preserve">BitTableFI: An efficient mining frequent itemsets algorithm. </w:t>
+              </w:r>
+              <w:r>
+                <w:rPr>
+                  <w:b/>
+                  <w:bCs/>
+                  <w:noProof/>
+                </w:rPr>
+                <w:t>Jie Dong, Min Han.</w:t>
+              </w:r>
+              <w:r>
+                <w:rPr>
+                  <w:noProof/>
+                </w:rPr>
+                <w:t xml:space="preserve"> 2006, Elsevier B.V.</w:t>
+              </w:r>
+            </w:p>
+            <w:p>
+              <w:r>
+                <w:rPr>
+                  <w:b/>
+                  <w:bCs/>
+                  <w:noProof/>
+                </w:rPr>
+                <w:fldChar w:fldCharType="end"/>
+              </w:r>
+            </w:p>
+          </w:sdtContent>
+        </w:sdt>
+      </w:sdtContent>
+    </w:sdt>
     <w:p/>
     <w:sectPr>
       <w:footerReference w:type="default" r:id="rId19"/>
@@ -19947,7 +20101,7 @@
           <w:rPr>
             <w:noProof/>
           </w:rPr>
-          <w:t>20</w:t>
+          <w:t>30</w:t>
         </w:r>
         <w:r>
           <w:rPr>
@@ -21473,6 +21627,14 @@
       <w:szCs w:val="22"/>
     </w:rPr>
   </w:style>
+  <w:style w:type="paragraph" w:styleId="Bibliography">
+    <w:name w:val="Bibliography"/>
+    <w:basedOn w:val="Normal"/>
+    <w:next w:val="Normal"/>
+    <w:uiPriority w:val="37"/>
+    <w:unhideWhenUsed/>
+    <w:rsid w:val="00E310CC"/>
+  </w:style>
 </w:styles>
 </file>
 
@@ -21745,305 +21907,6 @@
           </c:val>
           <c:smooth val="0"/>
         </c:ser>
-        <c:ser>
-          <c:idx val="6"/>
-          <c:order val="6"/>
-          <c:tx>
-            <c:strRef>
-              <c:f>connect!$H$2</c:f>
-              <c:strCache>
-                <c:ptCount val="1"/>
-                <c:pt idx="0">
-                  <c:v>BT</c:v>
-                </c:pt>
-              </c:strCache>
-            </c:strRef>
-          </c:tx>
-          <c:spPr>
-            <a:ln w="22225" cap="rnd">
-              <a:solidFill>
-                <a:schemeClr val="tx1">
-                  <a:lumMod val="50000"/>
-                  <a:lumOff val="50000"/>
-                </a:schemeClr>
-              </a:solidFill>
-              <a:prstDash val="solid"/>
-              <a:round/>
-            </a:ln>
-            <a:effectLst/>
-          </c:spPr>
-          <c:marker>
-            <c:symbol val="diamond"/>
-            <c:size val="5"/>
-            <c:spPr>
-              <a:solidFill>
-                <a:schemeClr val="tx1">
-                  <a:lumMod val="50000"/>
-                  <a:lumOff val="50000"/>
-                </a:schemeClr>
-              </a:solidFill>
-              <a:ln w="9525">
-                <a:solidFill>
-                  <a:schemeClr val="dk1">
-                    <a:tint val="80000"/>
-                  </a:schemeClr>
-                </a:solidFill>
-                <a:prstDash val="sysDot"/>
-                <a:round/>
-              </a:ln>
-              <a:effectLst/>
-            </c:spPr>
-          </c:marker>
-          <c:cat>
-            <c:numRef>
-              <c:f>connect!$A$3:$A$7</c:f>
-              <c:numCache>
-                <c:formatCode>General</c:formatCode>
-                <c:ptCount val="5"/>
-                <c:pt idx="0">
-                  <c:v>3</c:v>
-                </c:pt>
-                <c:pt idx="1">
-                  <c:v>4</c:v>
-                </c:pt>
-                <c:pt idx="2">
-                  <c:v>5</c:v>
-                </c:pt>
-                <c:pt idx="3">
-                  <c:v>6</c:v>
-                </c:pt>
-                <c:pt idx="4">
-                  <c:v>7</c:v>
-                </c:pt>
-              </c:numCache>
-            </c:numRef>
-          </c:cat>
-          <c:val>
-            <c:numRef>
-              <c:f>connect!$H$3:$H$7</c:f>
-              <c:numCache>
-                <c:formatCode>General</c:formatCode>
-                <c:ptCount val="5"/>
-                <c:pt idx="0">
-                  <c:v>21759</c:v>
-                </c:pt>
-                <c:pt idx="1">
-                  <c:v>18961</c:v>
-                </c:pt>
-                <c:pt idx="2">
-                  <c:v>16202</c:v>
-                </c:pt>
-                <c:pt idx="3">
-                  <c:v>13891</c:v>
-                </c:pt>
-                <c:pt idx="4">
-                  <c:v>12523</c:v>
-                </c:pt>
-              </c:numCache>
-            </c:numRef>
-          </c:val>
-          <c:smooth val="0"/>
-        </c:ser>
-        <c:ser>
-          <c:idx val="7"/>
-          <c:order val="7"/>
-          <c:tx>
-            <c:strRef>
-              <c:f>connect!$I$2</c:f>
-              <c:strCache>
-                <c:ptCount val="1"/>
-                <c:pt idx="0">
-                  <c:v>BTI</c:v>
-                </c:pt>
-              </c:strCache>
-              <c:extLst xmlns:c15="http://schemas.microsoft.com/office/drawing/2012/chart"/>
-            </c:strRef>
-          </c:tx>
-          <c:spPr>
-            <a:ln w="22225" cap="rnd">
-              <a:solidFill>
-                <a:schemeClr val="dk1">
-                  <a:tint val="88500"/>
-                </a:schemeClr>
-              </a:solidFill>
-              <a:prstDash val="solid"/>
-              <a:round/>
-            </a:ln>
-            <a:effectLst/>
-          </c:spPr>
-          <c:marker>
-            <c:symbol val="triangle"/>
-            <c:size val="5"/>
-            <c:spPr>
-              <a:solidFill>
-                <a:schemeClr val="dk1">
-                  <a:tint val="88500"/>
-                </a:schemeClr>
-              </a:solidFill>
-              <a:ln w="9525">
-                <a:solidFill>
-                  <a:schemeClr val="dk1">
-                    <a:tint val="88500"/>
-                  </a:schemeClr>
-                </a:solidFill>
-                <a:round/>
-              </a:ln>
-              <a:effectLst/>
-            </c:spPr>
-          </c:marker>
-          <c:cat>
-            <c:numRef>
-              <c:f>connect!$A$3:$A$7</c:f>
-              <c:numCache>
-                <c:formatCode>General</c:formatCode>
-                <c:ptCount val="5"/>
-                <c:pt idx="0">
-                  <c:v>3</c:v>
-                </c:pt>
-                <c:pt idx="1">
-                  <c:v>4</c:v>
-                </c:pt>
-                <c:pt idx="2">
-                  <c:v>5</c:v>
-                </c:pt>
-                <c:pt idx="3">
-                  <c:v>6</c:v>
-                </c:pt>
-                <c:pt idx="4">
-                  <c:v>7</c:v>
-                </c:pt>
-              </c:numCache>
-              <c:extLst xmlns:c15="http://schemas.microsoft.com/office/drawing/2012/chart"/>
-            </c:numRef>
-          </c:cat>
-          <c:val>
-            <c:numRef>
-              <c:f>connect!$I$3:$I$7</c:f>
-              <c:numCache>
-                <c:formatCode>General</c:formatCode>
-                <c:ptCount val="5"/>
-                <c:pt idx="0">
-                  <c:v>14374</c:v>
-                </c:pt>
-                <c:pt idx="1">
-                  <c:v>11538</c:v>
-                </c:pt>
-                <c:pt idx="2">
-                  <c:v>7801</c:v>
-                </c:pt>
-                <c:pt idx="3">
-                  <c:v>5494</c:v>
-                </c:pt>
-                <c:pt idx="4">
-                  <c:v>4047</c:v>
-                </c:pt>
-              </c:numCache>
-              <c:extLst xmlns:c15="http://schemas.microsoft.com/office/drawing/2012/chart"/>
-            </c:numRef>
-          </c:val>
-          <c:smooth val="0"/>
-        </c:ser>
-        <c:ser>
-          <c:idx val="8"/>
-          <c:order val="8"/>
-          <c:tx>
-            <c:strRef>
-              <c:f>connect!$J$2</c:f>
-              <c:strCache>
-                <c:ptCount val="1"/>
-                <c:pt idx="0">
-                  <c:v>BTIV</c:v>
-                </c:pt>
-              </c:strCache>
-              <c:extLst xmlns:c15="http://schemas.microsoft.com/office/drawing/2012/chart"/>
-            </c:strRef>
-          </c:tx>
-          <c:spPr>
-            <a:ln w="22225" cap="rnd">
-              <a:solidFill>
-                <a:schemeClr val="tx1">
-                  <a:lumMod val="50000"/>
-                  <a:lumOff val="50000"/>
-                </a:schemeClr>
-              </a:solidFill>
-              <a:prstDash val="solid"/>
-              <a:round/>
-            </a:ln>
-            <a:effectLst/>
-          </c:spPr>
-          <c:marker>
-            <c:symbol val="circle"/>
-            <c:size val="5"/>
-            <c:spPr>
-              <a:solidFill>
-                <a:schemeClr val="tx1">
-                  <a:lumMod val="50000"/>
-                  <a:lumOff val="50000"/>
-                </a:schemeClr>
-              </a:solidFill>
-              <a:ln w="9525">
-                <a:solidFill>
-                  <a:schemeClr val="dk1">
-                    <a:tint val="55000"/>
-                  </a:schemeClr>
-                </a:solidFill>
-                <a:round/>
-              </a:ln>
-              <a:effectLst/>
-            </c:spPr>
-          </c:marker>
-          <c:cat>
-            <c:numRef>
-              <c:f>connect!$A$3:$A$7</c:f>
-              <c:numCache>
-                <c:formatCode>General</c:formatCode>
-                <c:ptCount val="5"/>
-                <c:pt idx="0">
-                  <c:v>3</c:v>
-                </c:pt>
-                <c:pt idx="1">
-                  <c:v>4</c:v>
-                </c:pt>
-                <c:pt idx="2">
-                  <c:v>5</c:v>
-                </c:pt>
-                <c:pt idx="3">
-                  <c:v>6</c:v>
-                </c:pt>
-                <c:pt idx="4">
-                  <c:v>7</c:v>
-                </c:pt>
-              </c:numCache>
-              <c:extLst xmlns:c15="http://schemas.microsoft.com/office/drawing/2012/chart"/>
-            </c:numRef>
-          </c:cat>
-          <c:val>
-            <c:numRef>
-              <c:f>connect!$J$3:$J$7</c:f>
-              <c:numCache>
-                <c:formatCode>General</c:formatCode>
-                <c:ptCount val="5"/>
-                <c:pt idx="0">
-                  <c:v>86</c:v>
-                </c:pt>
-                <c:pt idx="1">
-                  <c:v>71</c:v>
-                </c:pt>
-                <c:pt idx="2">
-                  <c:v>45</c:v>
-                </c:pt>
-                <c:pt idx="3">
-                  <c:v>31</c:v>
-                </c:pt>
-                <c:pt idx="4">
-                  <c:v>23</c:v>
-                </c:pt>
-              </c:numCache>
-              <c:extLst xmlns:c15="http://schemas.microsoft.com/office/drawing/2012/chart"/>
-            </c:numRef>
-          </c:val>
-          <c:smooth val="0"/>
-        </c:ser>
         <c:dLbls>
           <c:showLegendKey val="0"/>
           <c:showVal val="0"/>
@@ -22067,8 +21930,8 @@
         </c:dropLines>
         <c:marker val="1"/>
         <c:smooth val="0"/>
-        <c:axId val="717975552"/>
-        <c:axId val="717973920"/>
+        <c:axId val="1082875536"/>
+        <c:axId val="1082878256"/>
         <c:extLst>
           <c:ext xmlns:c15="http://schemas.microsoft.com/office/drawing/2012/chart" uri="{02D57815-91ED-43cb-92C2-25804820EDAC}">
             <c15:filteredLineSeries>
@@ -22508,11 +22371,364 @@
                 <c:smooth val="0"/>
               </c15:ser>
             </c15:filteredLineSeries>
+            <c15:filteredLineSeries>
+              <c15:ser>
+                <c:idx val="6"/>
+                <c:order val="6"/>
+                <c:tx>
+                  <c:strRef>
+                    <c:extLst xmlns:c15="http://schemas.microsoft.com/office/drawing/2012/chart">
+                      <c:ext xmlns:c15="http://schemas.microsoft.com/office/drawing/2012/chart" uri="{02D57815-91ED-43cb-92C2-25804820EDAC}">
+                        <c15:formulaRef>
+                          <c15:sqref>connect!$H$2</c15:sqref>
+                        </c15:formulaRef>
+                      </c:ext>
+                    </c:extLst>
+                    <c:strCache>
+                      <c:ptCount val="1"/>
+                      <c:pt idx="0">
+                        <c:v>BT</c:v>
+                      </c:pt>
+                    </c:strCache>
+                  </c:strRef>
+                </c:tx>
+                <c:spPr>
+                  <a:ln w="22225" cap="rnd">
+                    <a:solidFill>
+                      <a:schemeClr val="tx1">
+                        <a:lumMod val="50000"/>
+                        <a:lumOff val="50000"/>
+                      </a:schemeClr>
+                    </a:solidFill>
+                    <a:prstDash val="solid"/>
+                    <a:round/>
+                  </a:ln>
+                  <a:effectLst/>
+                </c:spPr>
+                <c:marker>
+                  <c:symbol val="diamond"/>
+                  <c:size val="5"/>
+                  <c:spPr>
+                    <a:solidFill>
+                      <a:schemeClr val="tx1">
+                        <a:lumMod val="50000"/>
+                        <a:lumOff val="50000"/>
+                      </a:schemeClr>
+                    </a:solidFill>
+                    <a:ln w="9525">
+                      <a:solidFill>
+                        <a:schemeClr val="dk1">
+                          <a:tint val="80000"/>
+                        </a:schemeClr>
+                      </a:solidFill>
+                      <a:prstDash val="sysDot"/>
+                      <a:round/>
+                    </a:ln>
+                    <a:effectLst/>
+                  </c:spPr>
+                </c:marker>
+                <c:cat>
+                  <c:numRef>
+                    <c:extLst xmlns:c15="http://schemas.microsoft.com/office/drawing/2012/chart">
+                      <c:ext xmlns:c15="http://schemas.microsoft.com/office/drawing/2012/chart" uri="{02D57815-91ED-43cb-92C2-25804820EDAC}">
+                        <c15:formulaRef>
+                          <c15:sqref>connect!$A$3:$A$7</c15:sqref>
+                        </c15:formulaRef>
+                      </c:ext>
+                    </c:extLst>
+                    <c:numCache>
+                      <c:formatCode>General</c:formatCode>
+                      <c:ptCount val="5"/>
+                      <c:pt idx="0">
+                        <c:v>3</c:v>
+                      </c:pt>
+                      <c:pt idx="1">
+                        <c:v>4</c:v>
+                      </c:pt>
+                      <c:pt idx="2">
+                        <c:v>5</c:v>
+                      </c:pt>
+                      <c:pt idx="3">
+                        <c:v>6</c:v>
+                      </c:pt>
+                      <c:pt idx="4">
+                        <c:v>7</c:v>
+                      </c:pt>
+                    </c:numCache>
+                  </c:numRef>
+                </c:cat>
+                <c:val>
+                  <c:numRef>
+                    <c:extLst xmlns:c15="http://schemas.microsoft.com/office/drawing/2012/chart">
+                      <c:ext xmlns:c15="http://schemas.microsoft.com/office/drawing/2012/chart" uri="{02D57815-91ED-43cb-92C2-25804820EDAC}">
+                        <c15:formulaRef>
+                          <c15:sqref>connect!$H$3:$H$7</c15:sqref>
+                        </c15:formulaRef>
+                      </c:ext>
+                    </c:extLst>
+                    <c:numCache>
+                      <c:formatCode>General</c:formatCode>
+                      <c:ptCount val="5"/>
+                      <c:pt idx="0">
+                        <c:v>21759</c:v>
+                      </c:pt>
+                      <c:pt idx="1">
+                        <c:v>18961</c:v>
+                      </c:pt>
+                      <c:pt idx="2">
+                        <c:v>16202</c:v>
+                      </c:pt>
+                      <c:pt idx="3">
+                        <c:v>13891</c:v>
+                      </c:pt>
+                      <c:pt idx="4">
+                        <c:v>12523</c:v>
+                      </c:pt>
+                    </c:numCache>
+                  </c:numRef>
+                </c:val>
+                <c:smooth val="0"/>
+              </c15:ser>
+            </c15:filteredLineSeries>
+            <c15:filteredLineSeries>
+              <c15:ser>
+                <c:idx val="7"/>
+                <c:order val="7"/>
+                <c:tx>
+                  <c:strRef>
+                    <c:extLst xmlns:c15="http://schemas.microsoft.com/office/drawing/2012/chart">
+                      <c:ext xmlns:c15="http://schemas.microsoft.com/office/drawing/2012/chart" uri="{02D57815-91ED-43cb-92C2-25804820EDAC}">
+                        <c15:formulaRef>
+                          <c15:sqref>connect!$I$2</c15:sqref>
+                        </c15:formulaRef>
+                      </c:ext>
+                    </c:extLst>
+                    <c:strCache>
+                      <c:ptCount val="1"/>
+                      <c:pt idx="0">
+                        <c:v>BTI</c:v>
+                      </c:pt>
+                    </c:strCache>
+                  </c:strRef>
+                </c:tx>
+                <c:spPr>
+                  <a:ln w="22225" cap="rnd">
+                    <a:solidFill>
+                      <a:schemeClr val="dk1">
+                        <a:tint val="88500"/>
+                      </a:schemeClr>
+                    </a:solidFill>
+                    <a:prstDash val="solid"/>
+                    <a:round/>
+                  </a:ln>
+                  <a:effectLst/>
+                </c:spPr>
+                <c:marker>
+                  <c:symbol val="triangle"/>
+                  <c:size val="5"/>
+                  <c:spPr>
+                    <a:solidFill>
+                      <a:schemeClr val="dk1">
+                        <a:tint val="88500"/>
+                      </a:schemeClr>
+                    </a:solidFill>
+                    <a:ln w="9525">
+                      <a:solidFill>
+                        <a:schemeClr val="dk1">
+                          <a:tint val="88500"/>
+                        </a:schemeClr>
+                      </a:solidFill>
+                      <a:round/>
+                    </a:ln>
+                    <a:effectLst/>
+                  </c:spPr>
+                </c:marker>
+                <c:cat>
+                  <c:numRef>
+                    <c:extLst xmlns:c15="http://schemas.microsoft.com/office/drawing/2012/chart">
+                      <c:ext xmlns:c15="http://schemas.microsoft.com/office/drawing/2012/chart" uri="{02D57815-91ED-43cb-92C2-25804820EDAC}">
+                        <c15:formulaRef>
+                          <c15:sqref>connect!$A$3:$A$7</c15:sqref>
+                        </c15:formulaRef>
+                      </c:ext>
+                    </c:extLst>
+                    <c:numCache>
+                      <c:formatCode>General</c:formatCode>
+                      <c:ptCount val="5"/>
+                      <c:pt idx="0">
+                        <c:v>3</c:v>
+                      </c:pt>
+                      <c:pt idx="1">
+                        <c:v>4</c:v>
+                      </c:pt>
+                      <c:pt idx="2">
+                        <c:v>5</c:v>
+                      </c:pt>
+                      <c:pt idx="3">
+                        <c:v>6</c:v>
+                      </c:pt>
+                      <c:pt idx="4">
+                        <c:v>7</c:v>
+                      </c:pt>
+                    </c:numCache>
+                  </c:numRef>
+                </c:cat>
+                <c:val>
+                  <c:numRef>
+                    <c:extLst xmlns:c15="http://schemas.microsoft.com/office/drawing/2012/chart">
+                      <c:ext xmlns:c15="http://schemas.microsoft.com/office/drawing/2012/chart" uri="{02D57815-91ED-43cb-92C2-25804820EDAC}">
+                        <c15:formulaRef>
+                          <c15:sqref>connect!$I$3:$I$7</c15:sqref>
+                        </c15:formulaRef>
+                      </c:ext>
+                    </c:extLst>
+                    <c:numCache>
+                      <c:formatCode>General</c:formatCode>
+                      <c:ptCount val="5"/>
+                      <c:pt idx="0">
+                        <c:v>14374</c:v>
+                      </c:pt>
+                      <c:pt idx="1">
+                        <c:v>11538</c:v>
+                      </c:pt>
+                      <c:pt idx="2">
+                        <c:v>7801</c:v>
+                      </c:pt>
+                      <c:pt idx="3">
+                        <c:v>5494</c:v>
+                      </c:pt>
+                      <c:pt idx="4">
+                        <c:v>4047</c:v>
+                      </c:pt>
+                    </c:numCache>
+                  </c:numRef>
+                </c:val>
+                <c:smooth val="0"/>
+              </c15:ser>
+            </c15:filteredLineSeries>
+            <c15:filteredLineSeries>
+              <c15:ser>
+                <c:idx val="8"/>
+                <c:order val="8"/>
+                <c:tx>
+                  <c:strRef>
+                    <c:extLst xmlns:c15="http://schemas.microsoft.com/office/drawing/2012/chart">
+                      <c:ext xmlns:c15="http://schemas.microsoft.com/office/drawing/2012/chart" uri="{02D57815-91ED-43cb-92C2-25804820EDAC}">
+                        <c15:formulaRef>
+                          <c15:sqref>connect!$J$2</c15:sqref>
+                        </c15:formulaRef>
+                      </c:ext>
+                    </c:extLst>
+                    <c:strCache>
+                      <c:ptCount val="1"/>
+                      <c:pt idx="0">
+                        <c:v>BTIV</c:v>
+                      </c:pt>
+                    </c:strCache>
+                  </c:strRef>
+                </c:tx>
+                <c:spPr>
+                  <a:ln w="22225" cap="rnd">
+                    <a:solidFill>
+                      <a:schemeClr val="tx1">
+                        <a:lumMod val="50000"/>
+                        <a:lumOff val="50000"/>
+                      </a:schemeClr>
+                    </a:solidFill>
+                    <a:prstDash val="solid"/>
+                    <a:round/>
+                  </a:ln>
+                  <a:effectLst/>
+                </c:spPr>
+                <c:marker>
+                  <c:symbol val="circle"/>
+                  <c:size val="5"/>
+                  <c:spPr>
+                    <a:solidFill>
+                      <a:schemeClr val="tx1">
+                        <a:lumMod val="50000"/>
+                        <a:lumOff val="50000"/>
+                      </a:schemeClr>
+                    </a:solidFill>
+                    <a:ln w="9525">
+                      <a:solidFill>
+                        <a:schemeClr val="dk1">
+                          <a:tint val="55000"/>
+                        </a:schemeClr>
+                      </a:solidFill>
+                      <a:round/>
+                    </a:ln>
+                    <a:effectLst/>
+                  </c:spPr>
+                </c:marker>
+                <c:cat>
+                  <c:numRef>
+                    <c:extLst xmlns:c15="http://schemas.microsoft.com/office/drawing/2012/chart">
+                      <c:ext xmlns:c15="http://schemas.microsoft.com/office/drawing/2012/chart" uri="{02D57815-91ED-43cb-92C2-25804820EDAC}">
+                        <c15:formulaRef>
+                          <c15:sqref>connect!$A$3:$A$7</c15:sqref>
+                        </c15:formulaRef>
+                      </c:ext>
+                    </c:extLst>
+                    <c:numCache>
+                      <c:formatCode>General</c:formatCode>
+                      <c:ptCount val="5"/>
+                      <c:pt idx="0">
+                        <c:v>3</c:v>
+                      </c:pt>
+                      <c:pt idx="1">
+                        <c:v>4</c:v>
+                      </c:pt>
+                      <c:pt idx="2">
+                        <c:v>5</c:v>
+                      </c:pt>
+                      <c:pt idx="3">
+                        <c:v>6</c:v>
+                      </c:pt>
+                      <c:pt idx="4">
+                        <c:v>7</c:v>
+                      </c:pt>
+                    </c:numCache>
+                  </c:numRef>
+                </c:cat>
+                <c:val>
+                  <c:numRef>
+                    <c:extLst xmlns:c15="http://schemas.microsoft.com/office/drawing/2012/chart">
+                      <c:ext xmlns:c15="http://schemas.microsoft.com/office/drawing/2012/chart" uri="{02D57815-91ED-43cb-92C2-25804820EDAC}">
+                        <c15:formulaRef>
+                          <c15:sqref>connect!$J$3:$J$7</c15:sqref>
+                        </c15:formulaRef>
+                      </c:ext>
+                    </c:extLst>
+                    <c:numCache>
+                      <c:formatCode>General</c:formatCode>
+                      <c:ptCount val="5"/>
+                      <c:pt idx="0">
+                        <c:v>86</c:v>
+                      </c:pt>
+                      <c:pt idx="1">
+                        <c:v>71</c:v>
+                      </c:pt>
+                      <c:pt idx="2">
+                        <c:v>45</c:v>
+                      </c:pt>
+                      <c:pt idx="3">
+                        <c:v>31</c:v>
+                      </c:pt>
+                      <c:pt idx="4">
+                        <c:v>23</c:v>
+                      </c:pt>
+                    </c:numCache>
+                  </c:numRef>
+                </c:val>
+                <c:smooth val="0"/>
+              </c15:ser>
+            </c15:filteredLineSeries>
           </c:ext>
         </c:extLst>
       </c:lineChart>
       <c:catAx>
-        <c:axId val="717975552"/>
+        <c:axId val="1082875536"/>
         <c:scaling>
           <c:orientation val="minMax"/>
         </c:scaling>
@@ -22610,7 +22826,7 @@
             <a:endParaRPr lang="en-US"/>
           </a:p>
         </c:txPr>
-        <c:crossAx val="717973920"/>
+        <c:crossAx val="1082878256"/>
         <c:crosses val="autoZero"/>
         <c:auto val="1"/>
         <c:lblAlgn val="ctr"/>
@@ -22618,7 +22834,7 @@
         <c:noMultiLvlLbl val="0"/>
       </c:catAx>
       <c:valAx>
-        <c:axId val="717973920"/>
+        <c:axId val="1082878256"/>
         <c:scaling>
           <c:logBase val="10"/>
           <c:orientation val="minMax"/>
@@ -22731,7 +22947,7 @@
             <a:endParaRPr lang="en-US"/>
           </a:p>
         </c:txPr>
-        <c:crossAx val="717975552"/>
+        <c:crossAx val="1082875536"/>
         <c:crosses val="autoZero"/>
         <c:crossBetween val="between"/>
       </c:valAx>
@@ -23388,8 +23604,8 @@
         </c:dropLines>
         <c:marker val="1"/>
         <c:smooth val="0"/>
-        <c:axId val="630779936"/>
-        <c:axId val="630777760"/>
+        <c:axId val="1082879888"/>
+        <c:axId val="1082880976"/>
         <c:extLst>
           <c:ext xmlns:c15="http://schemas.microsoft.com/office/drawing/2012/chart" uri="{02D57815-91ED-43cb-92C2-25804820EDAC}">
             <c15:filteredLineSeries>
@@ -23832,7 +24048,7 @@
         </c:extLst>
       </c:lineChart>
       <c:catAx>
-        <c:axId val="630779936"/>
+        <c:axId val="1082879888"/>
         <c:scaling>
           <c:orientation val="minMax"/>
         </c:scaling>
@@ -23930,7 +24146,7 @@
             <a:endParaRPr lang="en-US"/>
           </a:p>
         </c:txPr>
-        <c:crossAx val="630777760"/>
+        <c:crossAx val="1082880976"/>
         <c:crosses val="autoZero"/>
         <c:auto val="1"/>
         <c:lblAlgn val="ctr"/>
@@ -23938,7 +24154,7 @@
         <c:noMultiLvlLbl val="0"/>
       </c:catAx>
       <c:valAx>
-        <c:axId val="630777760"/>
+        <c:axId val="1082880976"/>
         <c:scaling>
           <c:logBase val="10"/>
           <c:orientation val="minMax"/>
@@ -24051,7 +24267,7 @@
             <a:endParaRPr lang="en-US"/>
           </a:p>
         </c:txPr>
-        <c:crossAx val="630779936"/>
+        <c:crossAx val="1082879888"/>
         <c:crosses val="autoZero"/>
         <c:crossBetween val="between"/>
       </c:valAx>
@@ -24702,8 +24918,8 @@
         </c:dropLines>
         <c:marker val="1"/>
         <c:smooth val="0"/>
-        <c:axId val="731001696"/>
-        <c:axId val="731007680"/>
+        <c:axId val="1082869008"/>
+        <c:axId val="1082869552"/>
         <c:extLst>
           <c:ext xmlns:c15="http://schemas.microsoft.com/office/drawing/2012/chart" uri="{02D57815-91ED-43cb-92C2-25804820EDAC}">
             <c15:filteredLineSeries>
@@ -25146,7 +25362,7 @@
         </c:extLst>
       </c:lineChart>
       <c:catAx>
-        <c:axId val="731001696"/>
+        <c:axId val="1082869008"/>
         <c:scaling>
           <c:orientation val="minMax"/>
         </c:scaling>
@@ -25244,7 +25460,7 @@
             <a:endParaRPr lang="en-US"/>
           </a:p>
         </c:txPr>
-        <c:crossAx val="731007680"/>
+        <c:crossAx val="1082869552"/>
         <c:crosses val="autoZero"/>
         <c:auto val="1"/>
         <c:lblAlgn val="ctr"/>
@@ -25252,7 +25468,7 @@
         <c:noMultiLvlLbl val="0"/>
       </c:catAx>
       <c:valAx>
-        <c:axId val="731007680"/>
+        <c:axId val="1082869552"/>
         <c:scaling>
           <c:logBase val="10"/>
           <c:orientation val="minMax"/>
@@ -25365,7 +25581,7 @@
             <a:endParaRPr lang="en-US"/>
           </a:p>
         </c:txPr>
-        <c:crossAx val="731001696"/>
+        <c:crossAx val="1082869008"/>
         <c:crosses val="autoZero"/>
         <c:crossBetween val="between"/>
       </c:valAx>
@@ -26016,8 +26232,8 @@
         </c:dropLines>
         <c:marker val="1"/>
         <c:smooth val="0"/>
-        <c:axId val="731004960"/>
-        <c:axId val="731006048"/>
+        <c:axId val="962853328"/>
+        <c:axId val="962842992"/>
         <c:extLst>
           <c:ext xmlns:c15="http://schemas.microsoft.com/office/drawing/2012/chart" uri="{02D57815-91ED-43cb-92C2-25804820EDAC}">
             <c15:filteredLineSeries>
@@ -26461,7 +26677,7 @@
         </c:extLst>
       </c:lineChart>
       <c:catAx>
-        <c:axId val="731004960"/>
+        <c:axId val="962853328"/>
         <c:scaling>
           <c:orientation val="minMax"/>
         </c:scaling>
@@ -26559,7 +26775,7 @@
             <a:endParaRPr lang="en-US"/>
           </a:p>
         </c:txPr>
-        <c:crossAx val="731006048"/>
+        <c:crossAx val="962842992"/>
         <c:crosses val="autoZero"/>
         <c:auto val="1"/>
         <c:lblAlgn val="ctr"/>
@@ -26567,7 +26783,7 @@
         <c:noMultiLvlLbl val="0"/>
       </c:catAx>
       <c:valAx>
-        <c:axId val="731006048"/>
+        <c:axId val="962842992"/>
         <c:scaling>
           <c:logBase val="10"/>
           <c:orientation val="minMax"/>
@@ -26680,7 +26896,7 @@
             <a:endParaRPr lang="en-US"/>
           </a:p>
         </c:txPr>
-        <c:crossAx val="731004960"/>
+        <c:crossAx val="962853328"/>
         <c:crosses val="autoZero"/>
         <c:crossBetween val="between"/>
       </c:valAx>
@@ -26845,99 +27061,6 @@
         <c:grouping val="standard"/>
         <c:varyColors val="0"/>
         <c:ser>
-          <c:idx val="0"/>
-          <c:order val="0"/>
-          <c:tx>
-            <c:strRef>
-              <c:f>accidents!$B$2</c:f>
-              <c:strCache>
-                <c:ptCount val="1"/>
-                <c:pt idx="0">
-                  <c:v>NT</c:v>
-                </c:pt>
-              </c:strCache>
-            </c:strRef>
-          </c:tx>
-          <c:spPr>
-            <a:ln w="22225" cap="rnd">
-              <a:solidFill>
-                <a:schemeClr val="tx1">
-                  <a:lumMod val="50000"/>
-                  <a:lumOff val="50000"/>
-                </a:schemeClr>
-              </a:solidFill>
-              <a:prstDash val="sysDot"/>
-              <a:round/>
-            </a:ln>
-            <a:effectLst/>
-          </c:spPr>
-          <c:marker>
-            <c:symbol val="triangle"/>
-            <c:size val="6"/>
-            <c:spPr>
-              <a:noFill/>
-              <a:ln w="9525">
-                <a:solidFill>
-                  <a:schemeClr val="dk1">
-                    <a:tint val="88500"/>
-                  </a:schemeClr>
-                </a:solidFill>
-                <a:round/>
-              </a:ln>
-              <a:effectLst/>
-            </c:spPr>
-          </c:marker>
-          <c:cat>
-            <c:numRef>
-              <c:f>accidents!$A$3:$A$7</c:f>
-              <c:numCache>
-                <c:formatCode>General</c:formatCode>
-                <c:ptCount val="5"/>
-                <c:pt idx="0">
-                  <c:v>3</c:v>
-                </c:pt>
-                <c:pt idx="1">
-                  <c:v>4</c:v>
-                </c:pt>
-                <c:pt idx="2">
-                  <c:v>5</c:v>
-                </c:pt>
-                <c:pt idx="3">
-                  <c:v>6</c:v>
-                </c:pt>
-                <c:pt idx="4">
-                  <c:v>7</c:v>
-                </c:pt>
-              </c:numCache>
-            </c:numRef>
-          </c:cat>
-          <c:val>
-            <c:numRef>
-              <c:f>accidents!$B$3:$B$7</c:f>
-              <c:numCache>
-                <c:formatCode>0</c:formatCode>
-                <c:ptCount val="5"/>
-                <c:pt idx="0">
-                  <c:v>86581</c:v>
-                </c:pt>
-                <c:pt idx="1">
-                  <c:v>69257</c:v>
-                </c:pt>
-                <c:pt idx="2">
-                  <c:v>59871</c:v>
-                </c:pt>
-                <c:pt idx="3">
-                  <c:v>54442</c:v>
-                </c:pt>
-                <c:pt idx="4">
-                  <c:v>41214</c:v>
-                </c:pt>
-              </c:numCache>
-            </c:numRef>
-          </c:val>
-          <c:smooth val="0"/>
-        </c:ser>
-        <c:ser>
           <c:idx val="1"/>
           <c:order val="1"/>
           <c:tx>
@@ -27128,299 +27251,6 @@
           </c:val>
           <c:smooth val="0"/>
         </c:ser>
-        <c:ser>
-          <c:idx val="6"/>
-          <c:order val="6"/>
-          <c:tx>
-            <c:strRef>
-              <c:f>accidents!$H$2</c:f>
-              <c:strCache>
-                <c:ptCount val="1"/>
-                <c:pt idx="0">
-                  <c:v>BT</c:v>
-                </c:pt>
-              </c:strCache>
-            </c:strRef>
-          </c:tx>
-          <c:spPr>
-            <a:ln w="22225" cap="rnd">
-              <a:solidFill>
-                <a:schemeClr val="tx1">
-                  <a:lumMod val="50000"/>
-                  <a:lumOff val="50000"/>
-                </a:schemeClr>
-              </a:solidFill>
-              <a:prstDash val="solid"/>
-              <a:round/>
-            </a:ln>
-            <a:effectLst/>
-          </c:spPr>
-          <c:marker>
-            <c:symbol val="diamond"/>
-            <c:size val="5"/>
-            <c:spPr>
-              <a:solidFill>
-                <a:schemeClr val="tx1">
-                  <a:lumMod val="50000"/>
-                  <a:lumOff val="50000"/>
-                </a:schemeClr>
-              </a:solidFill>
-              <a:ln w="9525">
-                <a:solidFill>
-                  <a:schemeClr val="dk1">
-                    <a:tint val="80000"/>
-                  </a:schemeClr>
-                </a:solidFill>
-                <a:prstDash val="sysDot"/>
-                <a:round/>
-              </a:ln>
-              <a:effectLst/>
-            </c:spPr>
-          </c:marker>
-          <c:cat>
-            <c:numRef>
-              <c:f>accidents!$A$3:$A$7</c:f>
-              <c:numCache>
-                <c:formatCode>General</c:formatCode>
-                <c:ptCount val="5"/>
-                <c:pt idx="0">
-                  <c:v>3</c:v>
-                </c:pt>
-                <c:pt idx="1">
-                  <c:v>4</c:v>
-                </c:pt>
-                <c:pt idx="2">
-                  <c:v>5</c:v>
-                </c:pt>
-                <c:pt idx="3">
-                  <c:v>6</c:v>
-                </c:pt>
-                <c:pt idx="4">
-                  <c:v>7</c:v>
-                </c:pt>
-              </c:numCache>
-            </c:numRef>
-          </c:cat>
-          <c:val>
-            <c:numRef>
-              <c:f>accidents!$H$3:$H$7</c:f>
-              <c:numCache>
-                <c:formatCode>General</c:formatCode>
-                <c:ptCount val="5"/>
-                <c:pt idx="0">
-                  <c:v>278011</c:v>
-                </c:pt>
-                <c:pt idx="1">
-                  <c:v>237534</c:v>
-                </c:pt>
-                <c:pt idx="2">
-                  <c:v>174998</c:v>
-                </c:pt>
-                <c:pt idx="3">
-                  <c:v>167732</c:v>
-                </c:pt>
-                <c:pt idx="4">
-                  <c:v>131634</c:v>
-                </c:pt>
-              </c:numCache>
-            </c:numRef>
-          </c:val>
-          <c:smooth val="0"/>
-        </c:ser>
-        <c:ser>
-          <c:idx val="7"/>
-          <c:order val="7"/>
-          <c:tx>
-            <c:strRef>
-              <c:f>accidents!$I$2</c:f>
-              <c:strCache>
-                <c:ptCount val="1"/>
-                <c:pt idx="0">
-                  <c:v>BTI</c:v>
-                </c:pt>
-              </c:strCache>
-            </c:strRef>
-          </c:tx>
-          <c:spPr>
-            <a:ln w="22225" cap="rnd">
-              <a:solidFill>
-                <a:schemeClr val="dk1">
-                  <a:tint val="88500"/>
-                </a:schemeClr>
-              </a:solidFill>
-              <a:prstDash val="solid"/>
-              <a:round/>
-            </a:ln>
-            <a:effectLst/>
-          </c:spPr>
-          <c:marker>
-            <c:symbol val="triangle"/>
-            <c:size val="5"/>
-            <c:spPr>
-              <a:solidFill>
-                <a:schemeClr val="dk1">
-                  <a:tint val="88500"/>
-                </a:schemeClr>
-              </a:solidFill>
-              <a:ln w="9525">
-                <a:solidFill>
-                  <a:schemeClr val="dk1">
-                    <a:tint val="88500"/>
-                  </a:schemeClr>
-                </a:solidFill>
-                <a:round/>
-              </a:ln>
-              <a:effectLst/>
-            </c:spPr>
-          </c:marker>
-          <c:cat>
-            <c:numRef>
-              <c:f>accidents!$A$3:$A$7</c:f>
-              <c:numCache>
-                <c:formatCode>General</c:formatCode>
-                <c:ptCount val="5"/>
-                <c:pt idx="0">
-                  <c:v>3</c:v>
-                </c:pt>
-                <c:pt idx="1">
-                  <c:v>4</c:v>
-                </c:pt>
-                <c:pt idx="2">
-                  <c:v>5</c:v>
-                </c:pt>
-                <c:pt idx="3">
-                  <c:v>6</c:v>
-                </c:pt>
-                <c:pt idx="4">
-                  <c:v>7</c:v>
-                </c:pt>
-              </c:numCache>
-            </c:numRef>
-          </c:cat>
-          <c:val>
-            <c:numRef>
-              <c:f>accidents!$I$3:$I$7</c:f>
-              <c:numCache>
-                <c:formatCode>General</c:formatCode>
-                <c:ptCount val="5"/>
-                <c:pt idx="0">
-                  <c:v>99043</c:v>
-                </c:pt>
-                <c:pt idx="1">
-                  <c:v>64395</c:v>
-                </c:pt>
-                <c:pt idx="2">
-                  <c:v>44433</c:v>
-                </c:pt>
-                <c:pt idx="3">
-                  <c:v>32463</c:v>
-                </c:pt>
-                <c:pt idx="4">
-                  <c:v>14092</c:v>
-                </c:pt>
-              </c:numCache>
-            </c:numRef>
-          </c:val>
-          <c:smooth val="0"/>
-        </c:ser>
-        <c:ser>
-          <c:idx val="8"/>
-          <c:order val="8"/>
-          <c:tx>
-            <c:strRef>
-              <c:f>accidents!$J$2</c:f>
-              <c:strCache>
-                <c:ptCount val="1"/>
-                <c:pt idx="0">
-                  <c:v>BTIV</c:v>
-                </c:pt>
-              </c:strCache>
-            </c:strRef>
-          </c:tx>
-          <c:spPr>
-            <a:ln w="22225" cap="rnd">
-              <a:solidFill>
-                <a:schemeClr val="tx1">
-                  <a:lumMod val="50000"/>
-                  <a:lumOff val="50000"/>
-                </a:schemeClr>
-              </a:solidFill>
-              <a:prstDash val="solid"/>
-              <a:round/>
-            </a:ln>
-            <a:effectLst/>
-          </c:spPr>
-          <c:marker>
-            <c:symbol val="circle"/>
-            <c:size val="5"/>
-            <c:spPr>
-              <a:solidFill>
-                <a:schemeClr val="tx1">
-                  <a:lumMod val="50000"/>
-                  <a:lumOff val="50000"/>
-                </a:schemeClr>
-              </a:solidFill>
-              <a:ln w="9525">
-                <a:solidFill>
-                  <a:schemeClr val="dk1">
-                    <a:tint val="55000"/>
-                  </a:schemeClr>
-                </a:solidFill>
-                <a:round/>
-              </a:ln>
-              <a:effectLst/>
-            </c:spPr>
-          </c:marker>
-          <c:cat>
-            <c:numRef>
-              <c:f>accidents!$A$3:$A$7</c:f>
-              <c:numCache>
-                <c:formatCode>General</c:formatCode>
-                <c:ptCount val="5"/>
-                <c:pt idx="0">
-                  <c:v>3</c:v>
-                </c:pt>
-                <c:pt idx="1">
-                  <c:v>4</c:v>
-                </c:pt>
-                <c:pt idx="2">
-                  <c:v>5</c:v>
-                </c:pt>
-                <c:pt idx="3">
-                  <c:v>6</c:v>
-                </c:pt>
-                <c:pt idx="4">
-                  <c:v>7</c:v>
-                </c:pt>
-              </c:numCache>
-            </c:numRef>
-          </c:cat>
-          <c:val>
-            <c:numRef>
-              <c:f>accidents!$J$3:$J$7</c:f>
-              <c:numCache>
-                <c:formatCode>General</c:formatCode>
-                <c:ptCount val="5"/>
-                <c:pt idx="0">
-                  <c:v>912</c:v>
-                </c:pt>
-                <c:pt idx="1">
-                  <c:v>546</c:v>
-                </c:pt>
-                <c:pt idx="2">
-                  <c:v>365</c:v>
-                </c:pt>
-                <c:pt idx="3">
-                  <c:v>250</c:v>
-                </c:pt>
-                <c:pt idx="4">
-                  <c:v>93</c:v>
-                </c:pt>
-              </c:numCache>
-            </c:numRef>
-          </c:val>
-          <c:smooth val="0"/>
-        </c:ser>
         <c:dLbls>
           <c:showLegendKey val="0"/>
           <c:showVal val="0"/>
@@ -27444,18 +27274,131 @@
         </c:dropLines>
         <c:marker val="1"/>
         <c:smooth val="0"/>
-        <c:axId val="731008224"/>
-        <c:axId val="731005504"/>
+        <c:axId val="962852784"/>
+        <c:axId val="962854960"/>
         <c:extLst>
           <c:ext xmlns:c15="http://schemas.microsoft.com/office/drawing/2012/chart" uri="{02D57815-91ED-43cb-92C2-25804820EDAC}">
+            <c15:filteredLineSeries>
+              <c15:ser>
+                <c:idx val="0"/>
+                <c:order val="0"/>
+                <c:tx>
+                  <c:strRef>
+                    <c:extLst>
+                      <c:ext uri="{02D57815-91ED-43cb-92C2-25804820EDAC}">
+                        <c15:formulaRef>
+                          <c15:sqref>accidents!$B$2</c15:sqref>
+                        </c15:formulaRef>
+                      </c:ext>
+                    </c:extLst>
+                    <c:strCache>
+                      <c:ptCount val="1"/>
+                      <c:pt idx="0">
+                        <c:v>NT</c:v>
+                      </c:pt>
+                    </c:strCache>
+                  </c:strRef>
+                </c:tx>
+                <c:spPr>
+                  <a:ln w="22225" cap="rnd">
+                    <a:solidFill>
+                      <a:schemeClr val="tx1">
+                        <a:lumMod val="50000"/>
+                        <a:lumOff val="50000"/>
+                      </a:schemeClr>
+                    </a:solidFill>
+                    <a:prstDash val="sysDot"/>
+                    <a:round/>
+                  </a:ln>
+                  <a:effectLst/>
+                </c:spPr>
+                <c:marker>
+                  <c:symbol val="triangle"/>
+                  <c:size val="6"/>
+                  <c:spPr>
+                    <a:noFill/>
+                    <a:ln w="9525">
+                      <a:solidFill>
+                        <a:schemeClr val="dk1">
+                          <a:tint val="88500"/>
+                        </a:schemeClr>
+                      </a:solidFill>
+                      <a:round/>
+                    </a:ln>
+                    <a:effectLst/>
+                  </c:spPr>
+                </c:marker>
+                <c:cat>
+                  <c:numRef>
+                    <c:extLst>
+                      <c:ext uri="{02D57815-91ED-43cb-92C2-25804820EDAC}">
+                        <c15:formulaRef>
+                          <c15:sqref>accidents!$A$3:$A$7</c15:sqref>
+                        </c15:formulaRef>
+                      </c:ext>
+                    </c:extLst>
+                    <c:numCache>
+                      <c:formatCode>General</c:formatCode>
+                      <c:ptCount val="5"/>
+                      <c:pt idx="0">
+                        <c:v>3</c:v>
+                      </c:pt>
+                      <c:pt idx="1">
+                        <c:v>4</c:v>
+                      </c:pt>
+                      <c:pt idx="2">
+                        <c:v>5</c:v>
+                      </c:pt>
+                      <c:pt idx="3">
+                        <c:v>6</c:v>
+                      </c:pt>
+                      <c:pt idx="4">
+                        <c:v>7</c:v>
+                      </c:pt>
+                    </c:numCache>
+                  </c:numRef>
+                </c:cat>
+                <c:val>
+                  <c:numRef>
+                    <c:extLst>
+                      <c:ext uri="{02D57815-91ED-43cb-92C2-25804820EDAC}">
+                        <c15:formulaRef>
+                          <c15:sqref>accidents!$B$3:$B$7</c15:sqref>
+                        </c15:formulaRef>
+                      </c:ext>
+                    </c:extLst>
+                    <c:numCache>
+                      <c:formatCode>0</c:formatCode>
+                      <c:ptCount val="5"/>
+                      <c:pt idx="0">
+                        <c:v>86581</c:v>
+                      </c:pt>
+                      <c:pt idx="1">
+                        <c:v>69257</c:v>
+                      </c:pt>
+                      <c:pt idx="2">
+                        <c:v>59871</c:v>
+                      </c:pt>
+                      <c:pt idx="3">
+                        <c:v>54442</c:v>
+                      </c:pt>
+                      <c:pt idx="4">
+                        <c:v>41214</c:v>
+                      </c:pt>
+                    </c:numCache>
+                  </c:numRef>
+                </c:val>
+                <c:smooth val="0"/>
+              </c15:ser>
+            </c15:filteredLineSeries>
             <c15:filteredLineSeries>
               <c15:ser>
                 <c:idx val="2"/>
                 <c:order val="2"/>
                 <c:tx>
                   <c:strRef>
-                    <c:extLst>
-                      <c:ext uri="{02D57815-91ED-43cb-92C2-25804820EDAC}">
+                    <c:extLst xmlns:c15="http://schemas.microsoft.com/office/drawing/2012/chart">
+                      <c:ext xmlns:c15="http://schemas.microsoft.com/office/drawing/2012/chart" uri="{02D57815-91ED-43cb-92C2-25804820EDAC}">
                         <c15:formulaRef>
                           <c15:sqref>accidents!$D$2</c15:sqref>
                         </c15:formulaRef>
@@ -27499,8 +27442,8 @@
                 </c:marker>
                 <c:cat>
                   <c:numRef>
-                    <c:extLst>
-                      <c:ext uri="{02D57815-91ED-43cb-92C2-25804820EDAC}">
+                    <c:extLst xmlns:c15="http://schemas.microsoft.com/office/drawing/2012/chart">
+                      <c:ext xmlns:c15="http://schemas.microsoft.com/office/drawing/2012/chart" uri="{02D57815-91ED-43cb-92C2-25804820EDAC}">
                         <c15:formulaRef>
                           <c15:sqref>accidents!$A$3:$A$7</c15:sqref>
                         </c15:formulaRef>
@@ -27529,8 +27472,8 @@
                 </c:cat>
                 <c:val>
                   <c:numRef>
-                    <c:extLst>
-                      <c:ext uri="{02D57815-91ED-43cb-92C2-25804820EDAC}">
+                    <c:extLst xmlns:c15="http://schemas.microsoft.com/office/drawing/2012/chart">
+                      <c:ext xmlns:c15="http://schemas.microsoft.com/office/drawing/2012/chart" uri="{02D57815-91ED-43cb-92C2-25804820EDAC}">
                         <c15:formulaRef>
                           <c15:sqref>accidents!$D$3:$D$7</c15:sqref>
                         </c15:formulaRef>
@@ -27772,11 +27715,364 @@
                 <c:smooth val="0"/>
               </c15:ser>
             </c15:filteredLineSeries>
+            <c15:filteredLineSeries>
+              <c15:ser>
+                <c:idx val="6"/>
+                <c:order val="6"/>
+                <c:tx>
+                  <c:strRef>
+                    <c:extLst xmlns:c15="http://schemas.microsoft.com/office/drawing/2012/chart">
+                      <c:ext xmlns:c15="http://schemas.microsoft.com/office/drawing/2012/chart" uri="{02D57815-91ED-43cb-92C2-25804820EDAC}">
+                        <c15:formulaRef>
+                          <c15:sqref>accidents!$H$2</c15:sqref>
+                        </c15:formulaRef>
+                      </c:ext>
+                    </c:extLst>
+                    <c:strCache>
+                      <c:ptCount val="1"/>
+                      <c:pt idx="0">
+                        <c:v>BT</c:v>
+                      </c:pt>
+                    </c:strCache>
+                  </c:strRef>
+                </c:tx>
+                <c:spPr>
+                  <a:ln w="22225" cap="rnd">
+                    <a:solidFill>
+                      <a:schemeClr val="tx1">
+                        <a:lumMod val="50000"/>
+                        <a:lumOff val="50000"/>
+                      </a:schemeClr>
+                    </a:solidFill>
+                    <a:prstDash val="solid"/>
+                    <a:round/>
+                  </a:ln>
+                  <a:effectLst/>
+                </c:spPr>
+                <c:marker>
+                  <c:symbol val="diamond"/>
+                  <c:size val="5"/>
+                  <c:spPr>
+                    <a:solidFill>
+                      <a:schemeClr val="tx1">
+                        <a:lumMod val="50000"/>
+                        <a:lumOff val="50000"/>
+                      </a:schemeClr>
+                    </a:solidFill>
+                    <a:ln w="9525">
+                      <a:solidFill>
+                        <a:schemeClr val="dk1">
+                          <a:tint val="80000"/>
+                        </a:schemeClr>
+                      </a:solidFill>
+                      <a:prstDash val="sysDot"/>
+                      <a:round/>
+                    </a:ln>
+                    <a:effectLst/>
+                  </c:spPr>
+                </c:marker>
+                <c:cat>
+                  <c:numRef>
+                    <c:extLst xmlns:c15="http://schemas.microsoft.com/office/drawing/2012/chart">
+                      <c:ext xmlns:c15="http://schemas.microsoft.com/office/drawing/2012/chart" uri="{02D57815-91ED-43cb-92C2-25804820EDAC}">
+                        <c15:formulaRef>
+                          <c15:sqref>accidents!$A$3:$A$7</c15:sqref>
+                        </c15:formulaRef>
+                      </c:ext>
+                    </c:extLst>
+                    <c:numCache>
+                      <c:formatCode>General</c:formatCode>
+                      <c:ptCount val="5"/>
+                      <c:pt idx="0">
+                        <c:v>3</c:v>
+                      </c:pt>
+                      <c:pt idx="1">
+                        <c:v>4</c:v>
+                      </c:pt>
+                      <c:pt idx="2">
+                        <c:v>5</c:v>
+                      </c:pt>
+                      <c:pt idx="3">
+                        <c:v>6</c:v>
+                      </c:pt>
+                      <c:pt idx="4">
+                        <c:v>7</c:v>
+                      </c:pt>
+                    </c:numCache>
+                  </c:numRef>
+                </c:cat>
+                <c:val>
+                  <c:numRef>
+                    <c:extLst xmlns:c15="http://schemas.microsoft.com/office/drawing/2012/chart">
+                      <c:ext xmlns:c15="http://schemas.microsoft.com/office/drawing/2012/chart" uri="{02D57815-91ED-43cb-92C2-25804820EDAC}">
+                        <c15:formulaRef>
+                          <c15:sqref>accidents!$H$3:$H$7</c15:sqref>
+                        </c15:formulaRef>
+                      </c:ext>
+                    </c:extLst>
+                    <c:numCache>
+                      <c:formatCode>General</c:formatCode>
+                      <c:ptCount val="5"/>
+                      <c:pt idx="0">
+                        <c:v>278011</c:v>
+                      </c:pt>
+                      <c:pt idx="1">
+                        <c:v>237534</c:v>
+                      </c:pt>
+                      <c:pt idx="2">
+                        <c:v>174998</c:v>
+                      </c:pt>
+                      <c:pt idx="3">
+                        <c:v>167732</c:v>
+                      </c:pt>
+                      <c:pt idx="4">
+                        <c:v>131634</c:v>
+                      </c:pt>
+                    </c:numCache>
+                  </c:numRef>
+                </c:val>
+                <c:smooth val="0"/>
+              </c15:ser>
+            </c15:filteredLineSeries>
+            <c15:filteredLineSeries>
+              <c15:ser>
+                <c:idx val="7"/>
+                <c:order val="7"/>
+                <c:tx>
+                  <c:strRef>
+                    <c:extLst xmlns:c15="http://schemas.microsoft.com/office/drawing/2012/chart">
+                      <c:ext xmlns:c15="http://schemas.microsoft.com/office/drawing/2012/chart" uri="{02D57815-91ED-43cb-92C2-25804820EDAC}">
+                        <c15:formulaRef>
+                          <c15:sqref>accidents!$I$2</c15:sqref>
+                        </c15:formulaRef>
+                      </c:ext>
+                    </c:extLst>
+                    <c:strCache>
+                      <c:ptCount val="1"/>
+                      <c:pt idx="0">
+                        <c:v>BTI</c:v>
+                      </c:pt>
+                    </c:strCache>
+                  </c:strRef>
+                </c:tx>
+                <c:spPr>
+                  <a:ln w="22225" cap="rnd">
+                    <a:solidFill>
+                      <a:schemeClr val="dk1">
+                        <a:tint val="88500"/>
+                      </a:schemeClr>
+                    </a:solidFill>
+                    <a:prstDash val="solid"/>
+                    <a:round/>
+                  </a:ln>
+                  <a:effectLst/>
+                </c:spPr>
+                <c:marker>
+                  <c:symbol val="triangle"/>
+                  <c:size val="5"/>
+                  <c:spPr>
+                    <a:solidFill>
+                      <a:schemeClr val="dk1">
+                        <a:tint val="88500"/>
+                      </a:schemeClr>
+                    </a:solidFill>
+                    <a:ln w="9525">
+                      <a:solidFill>
+                        <a:schemeClr val="dk1">
+                          <a:tint val="88500"/>
+                        </a:schemeClr>
+                      </a:solidFill>
+                      <a:round/>
+                    </a:ln>
+                    <a:effectLst/>
+                  </c:spPr>
+                </c:marker>
+                <c:cat>
+                  <c:numRef>
+                    <c:extLst xmlns:c15="http://schemas.microsoft.com/office/drawing/2012/chart">
+                      <c:ext xmlns:c15="http://schemas.microsoft.com/office/drawing/2012/chart" uri="{02D57815-91ED-43cb-92C2-25804820EDAC}">
+                        <c15:formulaRef>
+                          <c15:sqref>accidents!$A$3:$A$7</c15:sqref>
+                        </c15:formulaRef>
+                      </c:ext>
+                    </c:extLst>
+                    <c:numCache>
+                      <c:formatCode>General</c:formatCode>
+                      <c:ptCount val="5"/>
+                      <c:pt idx="0">
+                        <c:v>3</c:v>
+                      </c:pt>
+                      <c:pt idx="1">
+                        <c:v>4</c:v>
+                      </c:pt>
+                      <c:pt idx="2">
+                        <c:v>5</c:v>
+                      </c:pt>
+                      <c:pt idx="3">
+                        <c:v>6</c:v>
+                      </c:pt>
+                      <c:pt idx="4">
+                        <c:v>7</c:v>
+                      </c:pt>
+                    </c:numCache>
+                  </c:numRef>
+                </c:cat>
+                <c:val>
+                  <c:numRef>
+                    <c:extLst xmlns:c15="http://schemas.microsoft.com/office/drawing/2012/chart">
+                      <c:ext xmlns:c15="http://schemas.microsoft.com/office/drawing/2012/chart" uri="{02D57815-91ED-43cb-92C2-25804820EDAC}">
+                        <c15:formulaRef>
+                          <c15:sqref>accidents!$I$3:$I$7</c15:sqref>
+                        </c15:formulaRef>
+                      </c:ext>
+                    </c:extLst>
+                    <c:numCache>
+                      <c:formatCode>General</c:formatCode>
+                      <c:ptCount val="5"/>
+                      <c:pt idx="0">
+                        <c:v>99043</c:v>
+                      </c:pt>
+                      <c:pt idx="1">
+                        <c:v>64395</c:v>
+                      </c:pt>
+                      <c:pt idx="2">
+                        <c:v>44433</c:v>
+                      </c:pt>
+                      <c:pt idx="3">
+                        <c:v>32463</c:v>
+                      </c:pt>
+                      <c:pt idx="4">
+                        <c:v>14092</c:v>
+                      </c:pt>
+                    </c:numCache>
+                  </c:numRef>
+                </c:val>
+                <c:smooth val="0"/>
+              </c15:ser>
+            </c15:filteredLineSeries>
+            <c15:filteredLineSeries>
+              <c15:ser>
+                <c:idx val="8"/>
+                <c:order val="8"/>
+                <c:tx>
+                  <c:strRef>
+                    <c:extLst xmlns:c15="http://schemas.microsoft.com/office/drawing/2012/chart">
+                      <c:ext xmlns:c15="http://schemas.microsoft.com/office/drawing/2012/chart" uri="{02D57815-91ED-43cb-92C2-25804820EDAC}">
+                        <c15:formulaRef>
+                          <c15:sqref>accidents!$J$2</c15:sqref>
+                        </c15:formulaRef>
+                      </c:ext>
+                    </c:extLst>
+                    <c:strCache>
+                      <c:ptCount val="1"/>
+                      <c:pt idx="0">
+                        <c:v>BTIV</c:v>
+                      </c:pt>
+                    </c:strCache>
+                  </c:strRef>
+                </c:tx>
+                <c:spPr>
+                  <a:ln w="22225" cap="rnd">
+                    <a:solidFill>
+                      <a:schemeClr val="tx1">
+                        <a:lumMod val="50000"/>
+                        <a:lumOff val="50000"/>
+                      </a:schemeClr>
+                    </a:solidFill>
+                    <a:prstDash val="solid"/>
+                    <a:round/>
+                  </a:ln>
+                  <a:effectLst/>
+                </c:spPr>
+                <c:marker>
+                  <c:symbol val="circle"/>
+                  <c:size val="5"/>
+                  <c:spPr>
+                    <a:solidFill>
+                      <a:schemeClr val="tx1">
+                        <a:lumMod val="50000"/>
+                        <a:lumOff val="50000"/>
+                      </a:schemeClr>
+                    </a:solidFill>
+                    <a:ln w="9525">
+                      <a:solidFill>
+                        <a:schemeClr val="dk1">
+                          <a:tint val="55000"/>
+                        </a:schemeClr>
+                      </a:solidFill>
+                      <a:round/>
+                    </a:ln>
+                    <a:effectLst/>
+                  </c:spPr>
+                </c:marker>
+                <c:cat>
+                  <c:numRef>
+                    <c:extLst xmlns:c15="http://schemas.microsoft.com/office/drawing/2012/chart">
+                      <c:ext xmlns:c15="http://schemas.microsoft.com/office/drawing/2012/chart" uri="{02D57815-91ED-43cb-92C2-25804820EDAC}">
+                        <c15:formulaRef>
+                          <c15:sqref>accidents!$A$3:$A$7</c15:sqref>
+                        </c15:formulaRef>
+                      </c:ext>
+                    </c:extLst>
+                    <c:numCache>
+                      <c:formatCode>General</c:formatCode>
+                      <c:ptCount val="5"/>
+                      <c:pt idx="0">
+                        <c:v>3</c:v>
+                      </c:pt>
+                      <c:pt idx="1">
+                        <c:v>4</c:v>
+                      </c:pt>
+                      <c:pt idx="2">
+                        <c:v>5</c:v>
+                      </c:pt>
+                      <c:pt idx="3">
+                        <c:v>6</c:v>
+                      </c:pt>
+                      <c:pt idx="4">
+                        <c:v>7</c:v>
+                      </c:pt>
+                    </c:numCache>
+                  </c:numRef>
+                </c:cat>
+                <c:val>
+                  <c:numRef>
+                    <c:extLst xmlns:c15="http://schemas.microsoft.com/office/drawing/2012/chart">
+                      <c:ext xmlns:c15="http://schemas.microsoft.com/office/drawing/2012/chart" uri="{02D57815-91ED-43cb-92C2-25804820EDAC}">
+                        <c15:formulaRef>
+                          <c15:sqref>accidents!$J$3:$J$7</c15:sqref>
+                        </c15:formulaRef>
+                      </c:ext>
+                    </c:extLst>
+                    <c:numCache>
+                      <c:formatCode>General</c:formatCode>
+                      <c:ptCount val="5"/>
+                      <c:pt idx="0">
+                        <c:v>912</c:v>
+                      </c:pt>
+                      <c:pt idx="1">
+                        <c:v>546</c:v>
+                      </c:pt>
+                      <c:pt idx="2">
+                        <c:v>365</c:v>
+                      </c:pt>
+                      <c:pt idx="3">
+                        <c:v>250</c:v>
+                      </c:pt>
+                      <c:pt idx="4">
+                        <c:v>93</c:v>
+                      </c:pt>
+                    </c:numCache>
+                  </c:numRef>
+                </c:val>
+                <c:smooth val="0"/>
+              </c15:ser>
+            </c15:filteredLineSeries>
           </c:ext>
         </c:extLst>
       </c:lineChart>
       <c:catAx>
-        <c:axId val="731008224"/>
+        <c:axId val="962852784"/>
         <c:scaling>
           <c:orientation val="minMax"/>
         </c:scaling>
@@ -27874,7 +28170,7 @@
             <a:endParaRPr lang="en-US"/>
           </a:p>
         </c:txPr>
-        <c:crossAx val="731005504"/>
+        <c:crossAx val="962854960"/>
         <c:crosses val="autoZero"/>
         <c:auto val="1"/>
         <c:lblAlgn val="ctr"/>
@@ -27882,7 +28178,7 @@
         <c:noMultiLvlLbl val="0"/>
       </c:catAx>
       <c:valAx>
-        <c:axId val="731005504"/>
+        <c:axId val="962854960"/>
         <c:scaling>
           <c:logBase val="10"/>
           <c:orientation val="minMax"/>
@@ -27995,7 +28291,7 @@
             <a:endParaRPr lang="en-US"/>
           </a:p>
         </c:txPr>
-        <c:crossAx val="731008224"/>
+        <c:crossAx val="962852784"/>
         <c:crosses val="autoZero"/>
         <c:crossBetween val="between"/>
       </c:valAx>
@@ -28738,8 +29034,8 @@
         </c:dropLines>
         <c:marker val="1"/>
         <c:smooth val="0"/>
-        <c:axId val="731001152"/>
-        <c:axId val="731002784"/>
+        <c:axId val="962848432"/>
+        <c:axId val="962843536"/>
         <c:extLst>
           <c:ext xmlns:c15="http://schemas.microsoft.com/office/drawing/2012/chart" uri="{02D57815-91ED-43cb-92C2-25804820EDAC}">
             <c15:filteredLineSeries>
@@ -29070,7 +29366,7 @@
         </c:extLst>
       </c:lineChart>
       <c:catAx>
-        <c:axId val="731001152"/>
+        <c:axId val="962848432"/>
         <c:scaling>
           <c:orientation val="minMax"/>
         </c:scaling>
@@ -29168,7 +29464,7 @@
             <a:endParaRPr lang="en-US"/>
           </a:p>
         </c:txPr>
-        <c:crossAx val="731002784"/>
+        <c:crossAx val="962843536"/>
         <c:crosses val="autoZero"/>
         <c:auto val="1"/>
         <c:lblAlgn val="ctr"/>
@@ -29176,7 +29472,7 @@
         <c:noMultiLvlLbl val="0"/>
       </c:catAx>
       <c:valAx>
-        <c:axId val="731002784"/>
+        <c:axId val="962843536"/>
         <c:scaling>
           <c:logBase val="10"/>
           <c:orientation val="minMax"/>
@@ -29289,7 +29585,7 @@
             <a:endParaRPr lang="en-US"/>
           </a:p>
         </c:txPr>
-        <c:crossAx val="731001152"/>
+        <c:crossAx val="962848432"/>
         <c:crosses val="autoZero"/>
         <c:crossBetween val="between"/>
       </c:valAx>
@@ -30032,8 +30328,8 @@
         </c:dropLines>
         <c:marker val="1"/>
         <c:smooth val="0"/>
-        <c:axId val="373835520"/>
-        <c:axId val="373836064"/>
+        <c:axId val="962844624"/>
+        <c:axId val="962850064"/>
         <c:extLst>
           <c:ext xmlns:c15="http://schemas.microsoft.com/office/drawing/2012/chart" uri="{02D57815-91ED-43cb-92C2-25804820EDAC}">
             <c15:filteredLineSeries>
@@ -30365,7 +30661,7 @@
         </c:extLst>
       </c:lineChart>
       <c:catAx>
-        <c:axId val="373835520"/>
+        <c:axId val="962844624"/>
         <c:scaling>
           <c:orientation val="minMax"/>
         </c:scaling>
@@ -30463,7 +30759,7 @@
             <a:endParaRPr lang="en-US"/>
           </a:p>
         </c:txPr>
-        <c:crossAx val="373836064"/>
+        <c:crossAx val="962850064"/>
         <c:crosses val="autoZero"/>
         <c:auto val="1"/>
         <c:lblAlgn val="ctr"/>
@@ -30471,7 +30767,7 @@
         <c:noMultiLvlLbl val="0"/>
       </c:catAx>
       <c:valAx>
-        <c:axId val="373836064"/>
+        <c:axId val="962850064"/>
         <c:scaling>
           <c:logBase val="10"/>
           <c:orientation val="minMax"/>
@@ -30584,7 +30880,7 @@
             <a:endParaRPr lang="en-US"/>
           </a:p>
         </c:txPr>
-        <c:crossAx val="373835520"/>
+        <c:crossAx val="962844624"/>
         <c:crosses val="autoZero"/>
         <c:crossBetween val="between"/>
       </c:valAx>
@@ -31327,8 +31623,8 @@
         </c:dropLines>
         <c:marker val="1"/>
         <c:smooth val="0"/>
-        <c:axId val="373834432"/>
-        <c:axId val="516510656"/>
+        <c:axId val="962851152"/>
+        <c:axId val="962846256"/>
         <c:extLst>
           <c:ext xmlns:c15="http://schemas.microsoft.com/office/drawing/2012/chart" uri="{02D57815-91ED-43cb-92C2-25804820EDAC}">
             <c15:filteredLineSeries>
@@ -31660,7 +31956,7 @@
         </c:extLst>
       </c:lineChart>
       <c:catAx>
-        <c:axId val="373834432"/>
+        <c:axId val="962851152"/>
         <c:scaling>
           <c:orientation val="minMax"/>
         </c:scaling>
@@ -31758,7 +32054,7 @@
             <a:endParaRPr lang="en-US"/>
           </a:p>
         </c:txPr>
-        <c:crossAx val="516510656"/>
+        <c:crossAx val="962846256"/>
         <c:crosses val="autoZero"/>
         <c:auto val="1"/>
         <c:lblAlgn val="ctr"/>
@@ -31766,7 +32062,7 @@
         <c:noMultiLvlLbl val="0"/>
       </c:catAx>
       <c:valAx>
-        <c:axId val="516510656"/>
+        <c:axId val="962846256"/>
         <c:scaling>
           <c:logBase val="10"/>
           <c:orientation val="minMax"/>
@@ -31879,7 +32175,7 @@
             <a:endParaRPr lang="en-US"/>
           </a:p>
         </c:txPr>
-        <c:crossAx val="373834432"/>
+        <c:crossAx val="962851152"/>
         <c:crosses val="autoZero"/>
         <c:crossBetween val="between"/>
       </c:valAx>
@@ -36342,679 +36638,6 @@
 </cs:chartStyle>
 </file>
 
-<file path=word/glossary/document.xml><?xml version="1.0" encoding="utf-8"?>
-<w:glossaryDocument xmlns:wpc="http://schemas.microsoft.com/office/word/2010/wordprocessingCanvas" xmlns:mc="http://schemas.openxmlformats.org/markup-compatibility/2006" xmlns:o="urn:schemas-microsoft-com:office:office" xmlns:r="http://schemas.openxmlformats.org/officeDocument/2006/relationships" xmlns:m="http://schemas.openxmlformats.org/officeDocument/2006/math" xmlns:v="urn:schemas-microsoft-com:vml" xmlns:wp14="http://schemas.microsoft.com/office/word/2010/wordprocessingDrawing" xmlns:wp="http://schemas.openxmlformats.org/drawingml/2006/wordprocessingDrawing" xmlns:w10="urn:schemas-microsoft-com:office:word" xmlns:w="http://schemas.openxmlformats.org/wordprocessingml/2006/main" xmlns:w14="http://schemas.microsoft.com/office/word/2010/wordml" xmlns:w15="http://schemas.microsoft.com/office/word/2012/wordml" xmlns:wpg="http://schemas.microsoft.com/office/word/2010/wordprocessingGroup" xmlns:wpi="http://schemas.microsoft.com/office/word/2010/wordprocessingInk" xmlns:wne="http://schemas.microsoft.com/office/word/2006/wordml" xmlns:wps="http://schemas.microsoft.com/office/word/2010/wordprocessingShape" mc:Ignorable="w14 w15 wp14"/>
-</file>
-
-<file path=word/glossary/fontTable.xml><?xml version="1.0" encoding="utf-8"?>
-<w:fonts xmlns:mc="http://schemas.openxmlformats.org/markup-compatibility/2006" xmlns:r="http://schemas.openxmlformats.org/officeDocument/2006/relationships" xmlns:w="http://schemas.openxmlformats.org/wordprocessingml/2006/main" xmlns:w14="http://schemas.microsoft.com/office/word/2010/wordml" xmlns:w15="http://schemas.microsoft.com/office/word/2012/wordml" mc:Ignorable="w14 w15">
-  <w:font w:name="Times New Roman">
-    <w:panose1 w:val="02020603050405020304"/>
-    <w:charset w:val="00"/>
-    <w:family w:val="roman"/>
-    <w:pitch w:val="variable"/>
-    <w:sig w:usb0="E0002EFF" w:usb1="C0007843" w:usb2="00000009" w:usb3="00000000" w:csb0="000001FF" w:csb1="00000000"/>
-  </w:font>
-  <w:font w:name="Symbol">
-    <w:panose1 w:val="05050102010706020507"/>
-    <w:charset w:val="02"/>
-    <w:family w:val="roman"/>
-    <w:pitch w:val="variable"/>
-    <w:sig w:usb0="00000000" w:usb1="10000000" w:usb2="00000000" w:usb3="00000000" w:csb0="80000000" w:csb1="00000000"/>
-  </w:font>
-  <w:font w:name="Courier New">
-    <w:panose1 w:val="02070309020205020404"/>
-    <w:charset w:val="00"/>
-    <w:family w:val="modern"/>
-    <w:pitch w:val="fixed"/>
-    <w:sig w:usb0="E0002AFF" w:usb1="C0007843" w:usb2="00000009" w:usb3="00000000" w:csb0="000001FF" w:csb1="00000000"/>
-  </w:font>
-  <w:font w:name="Wingdings">
-    <w:panose1 w:val="05000000000000000000"/>
-    <w:charset w:val="02"/>
-    <w:family w:val="auto"/>
-    <w:pitch w:val="variable"/>
-    <w:sig w:usb0="00000000" w:usb1="10000000" w:usb2="00000000" w:usb3="00000000" w:csb0="80000000" w:csb1="00000000"/>
-  </w:font>
-  <w:font w:name="Calibri">
-    <w:panose1 w:val="020F0502020204030204"/>
-    <w:charset w:val="00"/>
-    <w:family w:val="swiss"/>
-    <w:pitch w:val="variable"/>
-    <w:sig w:usb0="A00002EF" w:usb1="4000207B" w:usb2="00000000" w:usb3="00000000" w:csb0="0000019F" w:csb1="00000000"/>
-  </w:font>
-  <w:font w:name="Calibri Light">
-    <w:panose1 w:val="020F0302020204030204"/>
-    <w:charset w:val="00"/>
-    <w:family w:val="swiss"/>
-    <w:pitch w:val="variable"/>
-    <w:sig w:usb0="A00002EF" w:usb1="4000207B" w:usb2="00000000" w:usb3="00000000" w:csb0="0000019F" w:csb1="00000000"/>
-  </w:font>
-  <w:font w:name="TimesNewRomanPS-BoldMT">
-    <w:altName w:val="Times New Roman"/>
-    <w:panose1 w:val="00000000000000000000"/>
-    <w:charset w:val="00"/>
-    <w:family w:val="roman"/>
-    <w:notTrueType/>
-    <w:pitch w:val="default"/>
-  </w:font>
-  <w:font w:name="TimesNewRomanPSMT">
-    <w:altName w:val="Times New Roman"/>
-    <w:panose1 w:val="00000000000000000000"/>
-    <w:charset w:val="00"/>
-    <w:family w:val="roman"/>
-    <w:notTrueType/>
-    <w:pitch w:val="default"/>
-  </w:font>
-  <w:font w:name="Cambria Math">
-    <w:panose1 w:val="02040503050406030204"/>
-    <w:charset w:val="00"/>
-    <w:family w:val="roman"/>
-    <w:pitch w:val="variable"/>
-    <w:sig w:usb0="E00002FF" w:usb1="420024FF" w:usb2="00000000" w:usb3="00000000" w:csb0="0000019F" w:csb1="00000000"/>
-  </w:font>
-</w:fonts>
-</file>
-
-<file path=word/glossary/settings.xml><?xml version="1.0" encoding="utf-8"?>
-<w:settings xmlns:mc="http://schemas.openxmlformats.org/markup-compatibility/2006" xmlns:o="urn:schemas-microsoft-com:office:office" xmlns:r="http://schemas.openxmlformats.org/officeDocument/2006/relationships" xmlns:m="http://schemas.openxmlformats.org/officeDocument/2006/math" xmlns:v="urn:schemas-microsoft-com:vml" xmlns:w10="urn:schemas-microsoft-com:office:word" xmlns:w="http://schemas.openxmlformats.org/wordprocessingml/2006/main" xmlns:w14="http://schemas.microsoft.com/office/word/2010/wordml" xmlns:w15="http://schemas.microsoft.com/office/word/2012/wordml" xmlns:sl="http://schemas.openxmlformats.org/schemaLibrary/2006/main" mc:Ignorable="w14 w15">
-  <w:view w:val="normal"/>
-  <w:defaultTabStop w:val="720"/>
-  <w:characterSpacingControl w:val="doNotCompress"/>
-  <w:compat>
-    <w:useFELayout/>
-    <w:compatSetting w:name="compatibilityMode" w:uri="http://schemas.microsoft.com/office/word" w:val="15"/>
-    <w:compatSetting w:name="overrideTableStyleFontSizeAndJustification" w:uri="http://schemas.microsoft.com/office/word" w:val="1"/>
-    <w:compatSetting w:name="enableOpenTypeFeatures" w:uri="http://schemas.microsoft.com/office/word" w:val="1"/>
-    <w:compatSetting w:name="doNotFlipMirrorIndents" w:uri="http://schemas.microsoft.com/office/word" w:val="1"/>
-    <w:compatSetting w:name="differentiateMultirowTableHeaders" w:uri="http://schemas.microsoft.com/office/word" w:val="1"/>
-  </w:compat>
-  <w:rsids>
-    <w:rsidRoot w:val="00A80A2C"/>
-    <w:rsid w:val="00A80A2C"/>
-  </w:rsids>
-  <m:mathPr>
-    <m:mathFont m:val="Cambria Math"/>
-    <m:brkBin m:val="before"/>
-    <m:brkBinSub m:val="--"/>
-    <m:smallFrac m:val="0"/>
-    <m:dispDef/>
-    <m:lMargin m:val="0"/>
-    <m:rMargin m:val="0"/>
-    <m:defJc m:val="centerGroup"/>
-    <m:wrapIndent m:val="1440"/>
-    <m:intLim m:val="subSup"/>
-    <m:naryLim m:val="undOvr"/>
-  </m:mathPr>
-  <w:themeFontLang w:val="en-US"/>
-  <w:clrSchemeMapping w:bg1="light1" w:t1="dark1" w:bg2="light2" w:t2="dark2" w:accent1="accent1" w:accent2="accent2" w:accent3="accent3" w:accent4="accent4" w:accent5="accent5" w:accent6="accent6" w:hyperlink="hyperlink" w:followedHyperlink="followedHyperlink"/>
-  <w:decimalSymbol w:val="."/>
-  <w:listSeparator w:val=","/>
-  <w15:chartTrackingRefBased/>
-</w:settings>
-</file>
-
-<file path=word/glossary/styles.xml><?xml version="1.0" encoding="utf-8"?>
-<w:styles xmlns:mc="http://schemas.openxmlformats.org/markup-compatibility/2006" xmlns:r="http://schemas.openxmlformats.org/officeDocument/2006/relationships" xmlns:w="http://schemas.openxmlformats.org/wordprocessingml/2006/main" xmlns:w14="http://schemas.microsoft.com/office/word/2010/wordml" xmlns:w15="http://schemas.microsoft.com/office/word/2012/wordml" mc:Ignorable="w14 w15">
-  <w:docDefaults>
-    <w:rPrDefault>
-      <w:rPr>
-        <w:rFonts w:asciiTheme="minorHAnsi" w:eastAsiaTheme="minorEastAsia" w:hAnsiTheme="minorHAnsi" w:cstheme="minorBidi"/>
-        <w:sz w:val="22"/>
-        <w:szCs w:val="22"/>
-        <w:lang w:val="en-US" w:eastAsia="en-US" w:bidi="ar-SA"/>
-      </w:rPr>
-    </w:rPrDefault>
-    <w:pPrDefault>
-      <w:pPr>
-        <w:spacing w:after="160" w:line="259" w:lineRule="auto"/>
-      </w:pPr>
-    </w:pPrDefault>
-  </w:docDefaults>
-  <w:latentStyles w:defLockedState="0" w:defUIPriority="99" w:defSemiHidden="0" w:defUnhideWhenUsed="0" w:defQFormat="0" w:count="371">
-    <w:lsdException w:name="Normal" w:uiPriority="0" w:qFormat="1"/>
-    <w:lsdException w:name="heading 1" w:uiPriority="9" w:qFormat="1"/>
-    <w:lsdException w:name="heading 2" w:semiHidden="1" w:uiPriority="9" w:unhideWhenUsed="1" w:qFormat="1"/>
-    <w:lsdException w:name="heading 3" w:semiHidden="1" w:uiPriority="9" w:unhideWhenUsed="1" w:qFormat="1"/>
-    <w:lsdException w:name="heading 4" w:semiHidden="1" w:uiPriority="9" w:unhideWhenUsed="1" w:qFormat="1"/>
-    <w:lsdException w:name="heading 5" w:semiHidden="1" w:uiPriority="9" w:unhideWhenUsed="1" w:qFormat="1"/>
-    <w:lsdException w:name="heading 6" w:semiHidden="1" w:uiPriority="9" w:unhideWhenUsed="1" w:qFormat="1"/>
-    <w:lsdException w:name="heading 7" w:semiHidden="1" w:uiPriority="9" w:unhideWhenUsed="1" w:qFormat="1"/>
-    <w:lsdException w:name="heading 8" w:semiHidden="1" w:uiPriority="9" w:unhideWhenUsed="1" w:qFormat="1"/>
-    <w:lsdException w:name="heading 9" w:semiHidden="1" w:uiPriority="9" w:unhideWhenUsed="1" w:qFormat="1"/>
-    <w:lsdException w:name="index 1" w:semiHidden="1" w:unhideWhenUsed="1"/>
-    <w:lsdException w:name="index 2" w:semiHidden="1" w:unhideWhenUsed="1"/>
-    <w:lsdException w:name="index 3" w:semiHidden="1" w:unhideWhenUsed="1"/>
-    <w:lsdException w:name="index 4" w:semiHidden="1" w:unhideWhenUsed="1"/>
-    <w:lsdException w:name="index 5" w:semiHidden="1" w:unhideWhenUsed="1"/>
-    <w:lsdException w:name="index 6" w:semiHidden="1" w:unhideWhenUsed="1"/>
-    <w:lsdException w:name="index 7" w:semiHidden="1" w:unhideWhenUsed="1"/>
-    <w:lsdException w:name="index 8" w:semiHidden="1" w:unhideWhenUsed="1"/>
-    <w:lsdException w:name="index 9" w:semiHidden="1" w:unhideWhenUsed="1"/>
-    <w:lsdException w:name="toc 1" w:semiHidden="1" w:uiPriority="39" w:unhideWhenUsed="1"/>
-    <w:lsdException w:name="toc 2" w:semiHidden="1" w:uiPriority="39" w:unhideWhenUsed="1"/>
-    <w:lsdException w:name="toc 3" w:semiHidden="1" w:uiPriority="39" w:unhideWhenUsed="1"/>
-    <w:lsdException w:name="toc 4" w:semiHidden="1" w:uiPriority="39" w:unhideWhenUsed="1"/>
-    <w:lsdException w:name="toc 5" w:semiHidden="1" w:uiPriority="39" w:unhideWhenUsed="1"/>
-    <w:lsdException w:name="toc 6" w:semiHidden="1" w:uiPriority="39" w:unhideWhenUsed="1"/>
-    <w:lsdException w:name="toc 7" w:semiHidden="1" w:uiPriority="39" w:unhideWhenUsed="1"/>
-    <w:lsdException w:name="toc 8" w:semiHidden="1" w:uiPriority="39" w:unhideWhenUsed="1"/>
-    <w:lsdException w:name="toc 9" w:semiHidden="1" w:uiPriority="39" w:unhideWhenUsed="1"/>
-    <w:lsdException w:name="Normal Indent" w:semiHidden="1" w:unhideWhenUsed="1"/>
-    <w:lsdException w:name="footnote text" w:semiHidden="1" w:unhideWhenUsed="1"/>
-    <w:lsdException w:name="annotation text" w:semiHidden="1" w:unhideWhenUsed="1"/>
-    <w:lsdException w:name="header" w:semiHidden="1" w:unhideWhenUsed="1"/>
-    <w:lsdException w:name="footer" w:semiHidden="1" w:unhideWhenUsed="1"/>
-    <w:lsdException w:name="index heading" w:semiHidden="1" w:unhideWhenUsed="1"/>
-    <w:lsdException w:name="caption" w:semiHidden="1" w:uiPriority="35" w:unhideWhenUsed="1" w:qFormat="1"/>
-    <w:lsdException w:name="table of figures" w:semiHidden="1" w:unhideWhenUsed="1"/>
-    <w:lsdException w:name="envelope address" w:semiHidden="1" w:unhideWhenUsed="1"/>
-    <w:lsdException w:name="envelope return" w:semiHidden="1" w:unhideWhenUsed="1"/>
-    <w:lsdException w:name="footnote reference" w:semiHidden="1" w:unhideWhenUsed="1"/>
-    <w:lsdException w:name="annotation reference" w:semiHidden="1" w:unhideWhenUsed="1"/>
-    <w:lsdException w:name="line number" w:semiHidden="1" w:unhideWhenUsed="1"/>
-    <w:lsdException w:name="page number" w:semiHidden="1" w:unhideWhenUsed="1"/>
-    <w:lsdException w:name="endnote reference" w:semiHidden="1" w:unhideWhenUsed="1"/>
-    <w:lsdException w:name="endnote text" w:semiHidden="1" w:unhideWhenUsed="1"/>
-    <w:lsdException w:name="table of authorities" w:semiHidden="1" w:unhideWhenUsed="1"/>
-    <w:lsdException w:name="macro" w:semiHidden="1" w:unhideWhenUsed="1"/>
-    <w:lsdException w:name="toa heading" w:semiHidden="1" w:unhideWhenUsed="1"/>
-    <w:lsdException w:name="List" w:semiHidden="1" w:unhideWhenUsed="1"/>
-    <w:lsdException w:name="List Bullet" w:semiHidden="1" w:unhideWhenUsed="1"/>
-    <w:lsdException w:name="List Number" w:semiHidden="1" w:unhideWhenUsed="1"/>
-    <w:lsdException w:name="List 2" w:semiHidden="1" w:unhideWhenUsed="1"/>
-    <w:lsdException w:name="List 3" w:semiHidden="1" w:unhideWhenUsed="1"/>
-    <w:lsdException w:name="List 4" w:semiHidden="1" w:unhideWhenUsed="1"/>
-    <w:lsdException w:name="List 5" w:semiHidden="1" w:unhideWhenUsed="1"/>
-    <w:lsdException w:name="List Bullet 2" w:semiHidden="1" w:unhideWhenUsed="1"/>
-    <w:lsdException w:name="List Bullet 3" w:semiHidden="1" w:unhideWhenUsed="1"/>
-    <w:lsdException w:name="List Bullet 4" w:semiHidden="1" w:unhideWhenUsed="1"/>
-    <w:lsdException w:name="List Bullet 5" w:semiHidden="1" w:unhideWhenUsed="1"/>
-    <w:lsdException w:name="List Number 2" w:semiHidden="1" w:unhideWhenUsed="1"/>
-    <w:lsdException w:name="List Number 3" w:semiHidden="1" w:unhideWhenUsed="1"/>
-    <w:lsdException w:name="List Number 4" w:semiHidden="1" w:unhideWhenUsed="1"/>
-    <w:lsdException w:name="List Number 5" w:semiHidden="1" w:unhideWhenUsed="1"/>
-    <w:lsdException w:name="Title" w:uiPriority="10" w:qFormat="1"/>
-    <w:lsdException w:name="Closing" w:semiHidden="1" w:unhideWhenUsed="1"/>
-    <w:lsdException w:name="Signature" w:semiHidden="1" w:unhideWhenUsed="1"/>
-    <w:lsdException w:name="Default Paragraph Font" w:semiHidden="1" w:uiPriority="1" w:unhideWhenUsed="1"/>
-    <w:lsdException w:name="Body Text" w:semiHidden="1" w:unhideWhenUsed="1"/>
-    <w:lsdException w:name="Body Text Indent" w:semiHidden="1" w:unhideWhenUsed="1"/>
-    <w:lsdException w:name="List Continue" w:semiHidden="1" w:unhideWhenUsed="1"/>
-    <w:lsdException w:name="List Continue 2" w:semiHidden="1" w:unhideWhenUsed="1"/>
-    <w:lsdException w:name="List Continue 3" w:semiHidden="1" w:unhideWhenUsed="1"/>
-    <w:lsdException w:name="List Continue 4" w:semiHidden="1" w:unhideWhenUsed="1"/>
-    <w:lsdException w:name="List Continue 5" w:semiHidden="1" w:unhideWhenUsed="1"/>
-    <w:lsdException w:name="Message Header" w:semiHidden="1" w:unhideWhenUsed="1"/>
-    <w:lsdException w:name="Subtitle" w:uiPriority="11" w:qFormat="1"/>
-    <w:lsdException w:name="Salutation" w:semiHidden="1" w:unhideWhenUsed="1"/>
-    <w:lsdException w:name="Date" w:semiHidden="1" w:unhideWhenUsed="1"/>
-    <w:lsdException w:name="Body Text First Indent" w:semiHidden="1" w:unhideWhenUsed="1"/>
-    <w:lsdException w:name="Body Text First Indent 2" w:semiHidden="1" w:unhideWhenUsed="1"/>
-    <w:lsdException w:name="Note Heading" w:semiHidden="1" w:unhideWhenUsed="1"/>
-    <w:lsdException w:name="Body Text 2" w:semiHidden="1" w:unhideWhenUsed="1"/>
-    <w:lsdException w:name="Body Text 3" w:semiHidden="1" w:unhideWhenUsed="1"/>
-    <w:lsdException w:name="Body Text Indent 2" w:semiHidden="1" w:unhideWhenUsed="1"/>
-    <w:lsdException w:name="Body Text Indent 3" w:semiHidden="1" w:unhideWhenUsed="1"/>
-    <w:lsdException w:name="Block Text" w:semiHidden="1" w:unhideWhenUsed="1"/>
-    <w:lsdException w:name="Hyperlink" w:semiHidden="1" w:unhideWhenUsed="1"/>
-    <w:lsdException w:name="FollowedHyperlink" w:semiHidden="1" w:unhideWhenUsed="1"/>
-    <w:lsdException w:name="Strong" w:uiPriority="22" w:qFormat="1"/>
-    <w:lsdException w:name="Emphasis" w:uiPriority="20" w:qFormat="1"/>
-    <w:lsdException w:name="Document Map" w:semiHidden="1" w:unhideWhenUsed="1"/>
-    <w:lsdException w:name="Plain Text" w:semiHidden="1" w:unhideWhenUsed="1"/>
-    <w:lsdException w:name="E-mail Signature" w:semiHidden="1" w:unhideWhenUsed="1"/>
-    <w:lsdException w:name="HTML Top of Form" w:semiHidden="1" w:unhideWhenUsed="1"/>
-    <w:lsdException w:name="HTML Bottom of Form" w:semiHidden="1" w:unhideWhenUsed="1"/>
-    <w:lsdException w:name="Normal (Web)" w:semiHidden="1" w:unhideWhenUsed="1"/>
-    <w:lsdException w:name="HTML Acronym" w:semiHidden="1" w:unhideWhenUsed="1"/>
-    <w:lsdException w:name="HTML Address" w:semiHidden="1" w:unhideWhenUsed="1"/>
-    <w:lsdException w:name="HTML Cite" w:semiHidden="1" w:unhideWhenUsed="1"/>
-    <w:lsdException w:name="HTML Code" w:semiHidden="1" w:unhideWhenUsed="1"/>
-    <w:lsdException w:name="HTML Definition" w:semiHidden="1" w:unhideWhenUsed="1"/>
-    <w:lsdException w:name="HTML Keyboard" w:semiHidden="1" w:unhideWhenUsed="1"/>
-    <w:lsdException w:name="HTML Preformatted" w:semiHidden="1" w:unhideWhenUsed="1"/>
-    <w:lsdException w:name="HTML Sample" w:semiHidden="1" w:unhideWhenUsed="1"/>
-    <w:lsdException w:name="HTML Typewriter" w:semiHidden="1" w:unhideWhenUsed="1"/>
-    <w:lsdException w:name="HTML Variable" w:semiHidden="1" w:unhideWhenUsed="1"/>
-    <w:lsdException w:name="Normal Table" w:semiHidden="1" w:unhideWhenUsed="1"/>
-    <w:lsdException w:name="annotation subject" w:semiHidden="1" w:unhideWhenUsed="1"/>
-    <w:lsdException w:name="No List" w:semiHidden="1" w:unhideWhenUsed="1"/>
-    <w:lsdException w:name="Outline List 1" w:semiHidden="1" w:unhideWhenUsed="1"/>
-    <w:lsdException w:name="Outline List 2" w:semiHidden="1" w:unhideWhenUsed="1"/>
-    <w:lsdException w:name="Outline List 3" w:semiHidden="1" w:unhideWhenUsed="1"/>
-    <w:lsdException w:name="Table Simple 1" w:semiHidden="1" w:unhideWhenUsed="1"/>
-    <w:lsdException w:name="Table Simple 2" w:semiHidden="1" w:unhideWhenUsed="1"/>
-    <w:lsdException w:name="Table Simple 3" w:semiHidden="1" w:unhideWhenUsed="1"/>
-    <w:lsdException w:name="Table Classic 1" w:semiHidden="1" w:unhideWhenUsed="1"/>
-    <w:lsdException w:name="Table Classic 2" w:semiHidden="1" w:unhideWhenUsed="1"/>
-    <w:lsdException w:name="Table Classic 3" w:semiHidden="1" w:unhideWhenUsed="1"/>
-    <w:lsdException w:name="Table Classic 4" w:semiHidden="1" w:unhideWhenUsed="1"/>
-    <w:lsdException w:name="Table Colorful 1" w:semiHidden="1" w:unhideWhenUsed="1"/>
-    <w:lsdException w:name="Table Colorful 2" w:semiHidden="1" w:unhideWhenUsed="1"/>
-    <w:lsdException w:name="Table Colorful 3" w:semiHidden="1" w:unhideWhenUsed="1"/>
-    <w:lsdException w:name="Table Columns 1" w:semiHidden="1" w:unhideWhenUsed="1"/>
-    <w:lsdException w:name="Table Columns 2" w:semiHidden="1" w:unhideWhenUsed="1"/>
-    <w:lsdException w:name="Table Columns 3" w:semiHidden="1" w:unhideWhenUsed="1"/>
-    <w:lsdException w:name="Table Columns 4" w:semiHidden="1" w:unhideWhenUsed="1"/>
-    <w:lsdException w:name="Table Columns 5" w:semiHidden="1" w:unhideWhenUsed="1"/>
-    <w:lsdException w:name="Table Grid 1" w:semiHidden="1" w:unhideWhenUsed="1"/>
-    <w:lsdException w:name="Table Grid 2" w:semiHidden="1" w:unhideWhenUsed="1"/>
-    <w:lsdException w:name="Table Grid 3" w:semiHidden="1" w:unhideWhenUsed="1"/>
-    <w:lsdException w:name="Table Grid 4" w:semiHidden="1" w:unhideWhenUsed="1"/>
-    <w:lsdException w:name="Table Grid 5" w:semiHidden="1" w:unhideWhenUsed="1"/>
-    <w:lsdException w:name="Table Grid 6" w:semiHidden="1" w:unhideWhenUsed="1"/>
-    <w:lsdException w:name="Table Grid 7" w:semiHidden="1" w:unhideWhenUsed="1"/>
-    <w:lsdException w:name="Table Grid 8" w:semiHidden="1" w:unhideWhenUsed="1"/>
-    <w:lsdException w:name="Table List 1" w:semiHidden="1" w:unhideWhenUsed="1"/>
-    <w:lsdException w:name="Table List 2" w:semiHidden="1" w:unhideWhenUsed="1"/>
-    <w:lsdException w:name="Table List 3" w:semiHidden="1" w:unhideWhenUsed="1"/>
-    <w:lsdException w:name="Table List 4" w:semiHidden="1" w:unhideWhenUsed="1"/>
-    <w:lsdException w:name="Table List 5" w:semiHidden="1" w:unhideWhenUsed="1"/>
-    <w:lsdException w:name="Table List 6" w:semiHidden="1" w:unhideWhenUsed="1"/>
-    <w:lsdException w:name="Table List 7" w:semiHidden="1" w:unhideWhenUsed="1"/>
-    <w:lsdException w:name="Table List 8" w:semiHidden="1" w:unhideWhenUsed="1"/>
-    <w:lsdException w:name="Table 3D effects 1" w:semiHidden="1" w:unhideWhenUsed="1"/>
-    <w:lsdException w:name="Table 3D effects 2" w:semiHidden="1" w:unhideWhenUsed="1"/>
-    <w:lsdException w:name="Table 3D effects 3" w:semiHidden="1" w:unhideWhenUsed="1"/>
-    <w:lsdException w:name="Table Contemporary" w:semiHidden="1" w:unhideWhenUsed="1"/>
-    <w:lsdException w:name="Table Elegant" w:semiHidden="1" w:unhideWhenUsed="1"/>
-    <w:lsdException w:name="Table Professional" w:semiHidden="1" w:unhideWhenUsed="1"/>
-    <w:lsdException w:name="Table Subtle 1" w:semiHidden="1" w:unhideWhenUsed="1"/>
-    <w:lsdException w:name="Table Subtle 2" w:semiHidden="1" w:unhideWhenUsed="1"/>
-    <w:lsdException w:name="Table Web 1" w:semiHidden="1" w:unhideWhenUsed="1"/>
-    <w:lsdException w:name="Table Web 2" w:semiHidden="1" w:unhideWhenUsed="1"/>
-    <w:lsdException w:name="Table Web 3" w:semiHidden="1" w:unhideWhenUsed="1"/>
-    <w:lsdException w:name="Balloon Text" w:semiHidden="1" w:unhideWhenUsed="1"/>
-    <w:lsdException w:name="Table Grid" w:uiPriority="39"/>
-    <w:lsdException w:name="Table Theme" w:semiHidden="1" w:unhideWhenUsed="1"/>
-    <w:lsdException w:name="Placeholder Text" w:semiHidden="1"/>
-    <w:lsdException w:name="No Spacing" w:uiPriority="1" w:qFormat="1"/>
-    <w:lsdException w:name="Light Shading" w:uiPriority="60"/>
-    <w:lsdException w:name="Light List" w:uiPriority="61"/>
-    <w:lsdException w:name="Light Grid" w:uiPriority="62"/>
-    <w:lsdException w:name="Medium Shading 1" w:uiPriority="63"/>
-    <w:lsdException w:name="Medium Shading 2" w:uiPriority="64"/>
-    <w:lsdException w:name="Medium List 1" w:uiPriority="65"/>
-    <w:lsdException w:name="Medium List 2" w:uiPriority="66"/>
-    <w:lsdException w:name="Medium Grid 1" w:uiPriority="67"/>
-    <w:lsdException w:name="Medium Grid 2" w:uiPriority="68"/>
-    <w:lsdException w:name="Medium Grid 3" w:uiPriority="69"/>
-    <w:lsdException w:name="Dark List" w:uiPriority="70"/>
-    <w:lsdException w:name="Colorful Shading" w:uiPriority="71"/>
-    <w:lsdException w:name="Colorful List" w:uiPriority="72"/>
-    <w:lsdException w:name="Colorful Grid" w:uiPriority="73"/>
-    <w:lsdException w:name="Light Shading Accent 1" w:uiPriority="60"/>
-    <w:lsdException w:name="Light List Accent 1" w:uiPriority="61"/>
-    <w:lsdException w:name="Light Grid Accent 1" w:uiPriority="62"/>
-    <w:lsdException w:name="Medium Shading 1 Accent 1" w:uiPriority="63"/>
-    <w:lsdException w:name="Medium Shading 2 Accent 1" w:uiPriority="64"/>
-    <w:lsdException w:name="Medium List 1 Accent 1" w:uiPriority="65"/>
-    <w:lsdException w:name="Revision" w:semiHidden="1"/>
-    <w:lsdException w:name="List Paragraph" w:uiPriority="34" w:qFormat="1"/>
-    <w:lsdException w:name="Quote" w:uiPriority="29" w:qFormat="1"/>
-    <w:lsdException w:name="Intense Quote" w:uiPriority="30" w:qFormat="1"/>
-    <w:lsdException w:name="Medium List 2 Accent 1" w:uiPriority="66"/>
-    <w:lsdException w:name="Medium Grid 1 Accent 1" w:uiPriority="67"/>
-    <w:lsdException w:name="Medium Grid 2 Accent 1" w:uiPriority="68"/>
-    <w:lsdException w:name="Medium Grid 3 Accent 1" w:uiPriority="69"/>
-    <w:lsdException w:name="Dark List Accent 1" w:uiPriority="70"/>
-    <w:lsdException w:name="Colorful Shading Accent 1" w:uiPriority="71"/>
-    <w:lsdException w:name="Colorful List Accent 1" w:uiPriority="72"/>
-    <w:lsdException w:name="Colorful Grid Accent 1" w:uiPriority="73"/>
-    <w:lsdException w:name="Light Shading Accent 2" w:uiPriority="60"/>
-    <w:lsdException w:name="Light List Accent 2" w:uiPriority="61"/>
-    <w:lsdException w:name="Light Grid Accent 2" w:uiPriority="62"/>
-    <w:lsdException w:name="Medium Shading 1 Accent 2" w:uiPriority="63"/>
-    <w:lsdException w:name="Medium Shading 2 Accent 2" w:uiPriority="64"/>
-    <w:lsdException w:name="Medium List 1 Accent 2" w:uiPriority="65"/>
-    <w:lsdException w:name="Medium List 2 Accent 2" w:uiPriority="66"/>
-    <w:lsdException w:name="Medium Grid 1 Accent 2" w:uiPriority="67"/>
-    <w:lsdException w:name="Medium Grid 2 Accent 2" w:uiPriority="68"/>
-    <w:lsdException w:name="Medium Grid 3 Accent 2" w:uiPriority="69"/>
-    <w:lsdException w:name="Dark List Accent 2" w:uiPriority="70"/>
-    <w:lsdException w:name="Colorful Shading Accent 2" w:uiPriority="71"/>
-    <w:lsdException w:name="Colorful List Accent 2" w:uiPriority="72"/>
-    <w:lsdException w:name="Colorful Grid Accent 2" w:uiPriority="73"/>
-    <w:lsdException w:name="Light Shading Accent 3" w:uiPriority="60"/>
-    <w:lsdException w:name="Light List Accent 3" w:uiPriority="61"/>
-    <w:lsdException w:name="Light Grid Accent 3" w:uiPriority="62"/>
-    <w:lsdException w:name="Medium Shading 1 Accent 3" w:uiPriority="63"/>
-    <w:lsdException w:name="Medium Shading 2 Accent 3" w:uiPriority="64"/>
-    <w:lsdException w:name="Medium List 1 Accent 3" w:uiPriority="65"/>
-    <w:lsdException w:name="Medium List 2 Accent 3" w:uiPriority="66"/>
-    <w:lsdException w:name="Medium Grid 1 Accent 3" w:uiPriority="67"/>
-    <w:lsdException w:name="Medium Grid 2 Accent 3" w:uiPriority="68"/>
-    <w:lsdException w:name="Medium Grid 3 Accent 3" w:uiPriority="69"/>
-    <w:lsdException w:name="Dark List Accent 3" w:uiPriority="70"/>
-    <w:lsdException w:name="Colorful Shading Accent 3" w:uiPriority="71"/>
-    <w:lsdException w:name="Colorful List Accent 3" w:uiPriority="72"/>
-    <w:lsdException w:name="Colorful Grid Accent 3" w:uiPriority="73"/>
-    <w:lsdException w:name="Light Shading Accent 4" w:uiPriority="60"/>
-    <w:lsdException w:name="Light List Accent 4" w:uiPriority="61"/>
-    <w:lsdException w:name="Light Grid Accent 4" w:uiPriority="62"/>
-    <w:lsdException w:name="Medium Shading 1 Accent 4" w:uiPriority="63"/>
-    <w:lsdException w:name="Medium Shading 2 Accent 4" w:uiPriority="64"/>
-    <w:lsdException w:name="Medium List 1 Accent 4" w:uiPriority="65"/>
-    <w:lsdException w:name="Medium List 2 Accent 4" w:uiPriority="66"/>
-    <w:lsdException w:name="Medium Grid 1 Accent 4" w:uiPriority="67"/>
-    <w:lsdException w:name="Medium Grid 2 Accent 4" w:uiPriority="68"/>
-    <w:lsdException w:name="Medium Grid 3 Accent 4" w:uiPriority="69"/>
-    <w:lsdException w:name="Dark List Accent 4" w:uiPriority="70"/>
-    <w:lsdException w:name="Colorful Shading Accent 4" w:uiPriority="71"/>
-    <w:lsdException w:name="Colorful List Accent 4" w:uiPriority="72"/>
-    <w:lsdException w:name="Colorful Grid Accent 4" w:uiPriority="73"/>
-    <w:lsdException w:name="Light Shading Accent 5" w:uiPriority="60"/>
-    <w:lsdException w:name="Light List Accent 5" w:uiPriority="61"/>
-    <w:lsdException w:name="Light Grid Accent 5" w:uiPriority="62"/>
-    <w:lsdException w:name="Medium Shading 1 Accent 5" w:uiPriority="63"/>
-    <w:lsdException w:name="Medium Shading 2 Accent 5" w:uiPriority="64"/>
-    <w:lsdException w:name="Medium List 1 Accent 5" w:uiPriority="65"/>
-    <w:lsdException w:name="Medium List 2 Accent 5" w:uiPriority="66"/>
-    <w:lsdException w:name="Medium Grid 1 Accent 5" w:uiPriority="67"/>
-    <w:lsdException w:name="Medium Grid 2 Accent 5" w:uiPriority="68"/>
-    <w:lsdException w:name="Medium Grid 3 Accent 5" w:uiPriority="69"/>
-    <w:lsdException w:name="Dark List Accent 5" w:uiPriority="70"/>
-    <w:lsdException w:name="Colorful Shading Accent 5" w:uiPriority="71"/>
-    <w:lsdException w:name="Colorful List Accent 5" w:uiPriority="72"/>
-    <w:lsdException w:name="Colorful Grid Accent 5" w:uiPriority="73"/>
-    <w:lsdException w:name="Light Shading Accent 6" w:uiPriority="60"/>
-    <w:lsdException w:name="Light List Accent 6" w:uiPriority="61"/>
-    <w:lsdException w:name="Light Grid Accent 6" w:uiPriority="62"/>
-    <w:lsdException w:name="Medium Shading 1 Accent 6" w:uiPriority="63"/>
-    <w:lsdException w:name="Medium Shading 2 Accent 6" w:uiPriority="64"/>
-    <w:lsdException w:name="Medium List 1 Accent 6" w:uiPriority="65"/>
-    <w:lsdException w:name="Medium List 2 Accent 6" w:uiPriority="66"/>
-    <w:lsdException w:name="Medium Grid 1 Accent 6" w:uiPriority="67"/>
-    <w:lsdException w:name="Medium Grid 2 Accent 6" w:uiPriority="68"/>
-    <w:lsdException w:name="Medium Grid 3 Accent 6" w:uiPriority="69"/>
-    <w:lsdException w:name="Dark List Accent 6" w:uiPriority="70"/>
-    <w:lsdException w:name="Colorful Shading Accent 6" w:uiPriority="71"/>
-    <w:lsdException w:name="Colorful List Accent 6" w:uiPriority="72"/>
-    <w:lsdException w:name="Colorful Grid Accent 6" w:uiPriority="73"/>
-    <w:lsdException w:name="Subtle Emphasis" w:uiPriority="19" w:qFormat="1"/>
-    <w:lsdException w:name="Intense Emphasis" w:uiPriority="21" w:qFormat="1"/>
-    <w:lsdException w:name="Subtle Reference" w:uiPriority="31" w:qFormat="1"/>
-    <w:lsdException w:name="Intense Reference" w:uiPriority="32" w:qFormat="1"/>
-    <w:lsdException w:name="Book Title" w:uiPriority="33" w:qFormat="1"/>
-    <w:lsdException w:name="Bibliography" w:semiHidden="1" w:uiPriority="37" w:unhideWhenUsed="1"/>
-    <w:lsdException w:name="TOC Heading" w:semiHidden="1" w:uiPriority="39" w:unhideWhenUsed="1" w:qFormat="1"/>
-    <w:lsdException w:name="Plain Table 1" w:uiPriority="41"/>
-    <w:lsdException w:name="Plain Table 2" w:uiPriority="42"/>
-    <w:lsdException w:name="Plain Table 3" w:uiPriority="43"/>
-    <w:lsdException w:name="Plain Table 4" w:uiPriority="44"/>
-    <w:lsdException w:name="Plain Table 5" w:uiPriority="45"/>
-    <w:lsdException w:name="Grid Table Light" w:uiPriority="40"/>
-    <w:lsdException w:name="Grid Table 1 Light" w:uiPriority="46"/>
-    <w:lsdException w:name="Grid Table 2" w:uiPriority="47"/>
-    <w:lsdException w:name="Grid Table 3" w:uiPriority="48"/>
-    <w:lsdException w:name="Grid Table 4" w:uiPriority="49"/>
-    <w:lsdException w:name="Grid Table 5 Dark" w:uiPriority="50"/>
-    <w:lsdException w:name="Grid Table 6 Colorful" w:uiPriority="51"/>
-    <w:lsdException w:name="Grid Table 7 Colorful" w:uiPriority="52"/>
-    <w:lsdException w:name="Grid Table 1 Light Accent 1" w:uiPriority="46"/>
-    <w:lsdException w:name="Grid Table 2 Accent 1" w:uiPriority="47"/>
-    <w:lsdException w:name="Grid Table 3 Accent 1" w:uiPriority="48"/>
-    <w:lsdException w:name="Grid Table 4 Accent 1" w:uiPriority="49"/>
-    <w:lsdException w:name="Grid Table 5 Dark Accent 1" w:uiPriority="50"/>
-    <w:lsdException w:name="Grid Table 6 Colorful Accent 1" w:uiPriority="51"/>
-    <w:lsdException w:name="Grid Table 7 Colorful Accent 1" w:uiPriority="52"/>
-    <w:lsdException w:name="Grid Table 1 Light Accent 2" w:uiPriority="46"/>
-    <w:lsdException w:name="Grid Table 2 Accent 2" w:uiPriority="47"/>
-    <w:lsdException w:name="Grid Table 3 Accent 2" w:uiPriority="48"/>
-    <w:lsdException w:name="Grid Table 4 Accent 2" w:uiPriority="49"/>
-    <w:lsdException w:name="Grid Table 5 Dark Accent 2" w:uiPriority="50"/>
-    <w:lsdException w:name="Grid Table 6 Colorful Accent 2" w:uiPriority="51"/>
-    <w:lsdException w:name="Grid Table 7 Colorful Accent 2" w:uiPriority="52"/>
-    <w:lsdException w:name="Grid Table 1 Light Accent 3" w:uiPriority="46"/>
-    <w:lsdException w:name="Grid Table 2 Accent 3" w:uiPriority="47"/>
-    <w:lsdException w:name="Grid Table 3 Accent 3" w:uiPriority="48"/>
-    <w:lsdException w:name="Grid Table 4 Accent 3" w:uiPriority="49"/>
-    <w:lsdException w:name="Grid Table 5 Dark Accent 3" w:uiPriority="50"/>
-    <w:lsdException w:name="Grid Table 6 Colorful Accent 3" w:uiPriority="51"/>
-    <w:lsdException w:name="Grid Table 7 Colorful Accent 3" w:uiPriority="52"/>
-    <w:lsdException w:name="Grid Table 1 Light Accent 4" w:uiPriority="46"/>
-    <w:lsdException w:name="Grid Table 2 Accent 4" w:uiPriority="47"/>
-    <w:lsdException w:name="Grid Table 3 Accent 4" w:uiPriority="48"/>
-    <w:lsdException w:name="Grid Table 4 Accent 4" w:uiPriority="49"/>
-    <w:lsdException w:name="Grid Table 5 Dark Accent 4" w:uiPriority="50"/>
-    <w:lsdException w:name="Grid Table 6 Colorful Accent 4" w:uiPriority="51"/>
-    <w:lsdException w:name="Grid Table 7 Colorful Accent 4" w:uiPriority="52"/>
-    <w:lsdException w:name="Grid Table 1 Light Accent 5" w:uiPriority="46"/>
-    <w:lsdException w:name="Grid Table 2 Accent 5" w:uiPriority="47"/>
-    <w:lsdException w:name="Grid Table 3 Accent 5" w:uiPriority="48"/>
-    <w:lsdException w:name="Grid Table 4 Accent 5" w:uiPriority="49"/>
-    <w:lsdException w:name="Grid Table 5 Dark Accent 5" w:uiPriority="50"/>
-    <w:lsdException w:name="Grid Table 6 Colorful Accent 5" w:uiPriority="51"/>
-    <w:lsdException w:name="Grid Table 7 Colorful Accent 5" w:uiPriority="52"/>
-    <w:lsdException w:name="Grid Table 1 Light Accent 6" w:uiPriority="46"/>
-    <w:lsdException w:name="Grid Table 2 Accent 6" w:uiPriority="47"/>
-    <w:lsdException w:name="Grid Table 3 Accent 6" w:uiPriority="48"/>
-    <w:lsdException w:name="Grid Table 4 Accent 6" w:uiPriority="49"/>
-    <w:lsdException w:name="Grid Table 5 Dark Accent 6" w:uiPriority="50"/>
-    <w:lsdException w:name="Grid Table 6 Colorful Accent 6" w:uiPriority="51"/>
-    <w:lsdException w:name="Grid Table 7 Colorful Accent 6" w:uiPriority="52"/>
-    <w:lsdException w:name="List Table 1 Light" w:uiPriority="46"/>
-    <w:lsdException w:name="List Table 2" w:uiPriority="47"/>
-    <w:lsdException w:name="List Table 3" w:uiPriority="48"/>
-    <w:lsdException w:name="List Table 4" w:uiPriority="49"/>
-    <w:lsdException w:name="List Table 5 Dark" w:uiPriority="50"/>
-    <w:lsdException w:name="List Table 6 Colorful" w:uiPriority="51"/>
-    <w:lsdException w:name="List Table 7 Colorful" w:uiPriority="52"/>
-    <w:lsdException w:name="List Table 1 Light Accent 1" w:uiPriority="46"/>
-    <w:lsdException w:name="List Table 2 Accent 1" w:uiPriority="47"/>
-    <w:lsdException w:name="List Table 3 Accent 1" w:uiPriority="48"/>
-    <w:lsdException w:name="List Table 4 Accent 1" w:uiPriority="49"/>
-    <w:lsdException w:name="List Table 5 Dark Accent 1" w:uiPriority="50"/>
-    <w:lsdException w:name="List Table 6 Colorful Accent 1" w:uiPriority="51"/>
-    <w:lsdException w:name="List Table 7 Colorful Accent 1" w:uiPriority="52"/>
-    <w:lsdException w:name="List Table 1 Light Accent 2" w:uiPriority="46"/>
-    <w:lsdException w:name="List Table 2 Accent 2" w:uiPriority="47"/>
-    <w:lsdException w:name="List Table 3 Accent 2" w:uiPriority="48"/>
-    <w:lsdException w:name="List Table 4 Accent 2" w:uiPriority="49"/>
-    <w:lsdException w:name="List Table 5 Dark Accent 2" w:uiPriority="50"/>
-    <w:lsdException w:name="List Table 6 Colorful Accent 2" w:uiPriority="51"/>
-    <w:lsdException w:name="List Table 7 Colorful Accent 2" w:uiPriority="52"/>
-    <w:lsdException w:name="List Table 1 Light Accent 3" w:uiPriority="46"/>
-    <w:lsdException w:name="List Table 2 Accent 3" w:uiPriority="47"/>
-    <w:lsdException w:name="List Table 3 Accent 3" w:uiPriority="48"/>
-    <w:lsdException w:name="List Table 4 Accent 3" w:uiPriority="49"/>
-    <w:lsdException w:name="List Table 5 Dark Accent 3" w:uiPriority="50"/>
-    <w:lsdException w:name="List Table 6 Colorful Accent 3" w:uiPriority="51"/>
-    <w:lsdException w:name="List Table 7 Colorful Accent 3" w:uiPriority="52"/>
-    <w:lsdException w:name="List Table 1 Light Accent 4" w:uiPriority="46"/>
-    <w:lsdException w:name="List Table 2 Accent 4" w:uiPriority="47"/>
-    <w:lsdException w:name="List Table 3 Accent 4" w:uiPriority="48"/>
-    <w:lsdException w:name="List Table 4 Accent 4" w:uiPriority="49"/>
-    <w:lsdException w:name="List Table 5 Dark Accent 4" w:uiPriority="50"/>
-    <w:lsdException w:name="List Table 6 Colorful Accent 4" w:uiPriority="51"/>
-    <w:lsdException w:name="List Table 7 Colorful Accent 4" w:uiPriority="52"/>
-    <w:lsdException w:name="List Table 1 Light Accent 5" w:uiPriority="46"/>
-    <w:lsdException w:name="List Table 2 Accent 5" w:uiPriority="47"/>
-    <w:lsdException w:name="List Table 3 Accent 5" w:uiPriority="48"/>
-    <w:lsdException w:name="List Table 4 Accent 5" w:uiPriority="49"/>
-    <w:lsdException w:name="List Table 5 Dark Accent 5" w:uiPriority="50"/>
-    <w:lsdException w:name="List Table 6 Colorful Accent 5" w:uiPriority="51"/>
-    <w:lsdException w:name="List Table 7 Colorful Accent 5" w:uiPriority="52"/>
-    <w:lsdException w:name="List Table 1 Light Accent 6" w:uiPriority="46"/>
-    <w:lsdException w:name="List Table 2 Accent 6" w:uiPriority="47"/>
-    <w:lsdException w:name="List Table 3 Accent 6" w:uiPriority="48"/>
-    <w:lsdException w:name="List Table 4 Accent 6" w:uiPriority="49"/>
-    <w:lsdException w:name="List Table 5 Dark Accent 6" w:uiPriority="50"/>
-    <w:lsdException w:name="List Table 6 Colorful Accent 6" w:uiPriority="51"/>
-    <w:lsdException w:name="List Table 7 Colorful Accent 6" w:uiPriority="52"/>
-  </w:latentStyles>
-  <w:style w:type="paragraph" w:default="1" w:styleId="Normal">
-    <w:name w:val="Normal"/>
-    <w:qFormat/>
-  </w:style>
-  <w:style w:type="character" w:default="1" w:styleId="DefaultParagraphFont">
-    <w:name w:val="Default Paragraph Font"/>
-    <w:uiPriority w:val="1"/>
-    <w:semiHidden/>
-    <w:unhideWhenUsed/>
-  </w:style>
-  <w:style w:type="table" w:default="1" w:styleId="TableNormal">
-    <w:name w:val="Normal Table"/>
-    <w:uiPriority w:val="99"/>
-    <w:semiHidden/>
-    <w:unhideWhenUsed/>
-    <w:tblPr>
-      <w:tblInd w:w="0" w:type="dxa"/>
-      <w:tblCellMar>
-        <w:top w:w="0" w:type="dxa"/>
-        <w:left w:w="108" w:type="dxa"/>
-        <w:bottom w:w="0" w:type="dxa"/>
-        <w:right w:w="108" w:type="dxa"/>
-      </w:tblCellMar>
-    </w:tblPr>
-  </w:style>
-  <w:style w:type="numbering" w:default="1" w:styleId="NoList">
-    <w:name w:val="No List"/>
-    <w:uiPriority w:val="99"/>
-    <w:semiHidden/>
-    <w:unhideWhenUsed/>
-  </w:style>
-  <w:style w:type="paragraph" w:customStyle="1" w:styleId="6C082082D31746719DBD72846E6A5018">
-    <w:name w:val="6C082082D31746719DBD72846E6A5018"/>
-    <w:rsid w:val="00A80A2C"/>
-  </w:style>
-  <w:style w:type="paragraph" w:customStyle="1" w:styleId="5D14D4DA932245F29B6BB40663300993">
-    <w:name w:val="5D14D4DA932245F29B6BB40663300993"/>
-    <w:rsid w:val="00A80A2C"/>
-  </w:style>
-  <w:style w:type="paragraph" w:customStyle="1" w:styleId="507A76D1D7794DBDAFD66A915774A03B">
-    <w:name w:val="507A76D1D7794DBDAFD66A915774A03B"/>
-    <w:rsid w:val="00A80A2C"/>
-  </w:style>
-  <w:style w:type="paragraph" w:customStyle="1" w:styleId="6BFF72FA3EF24C29A9C6684433D56D19">
-    <w:name w:val="6BFF72FA3EF24C29A9C6684433D56D19"/>
-    <w:rsid w:val="00A80A2C"/>
-  </w:style>
-  <w:style w:type="paragraph" w:customStyle="1" w:styleId="69D80B0BF454409EADD54A6969643432">
-    <w:name w:val="69D80B0BF454409EADD54A6969643432"/>
-    <w:rsid w:val="00A80A2C"/>
-  </w:style>
-  <w:style w:type="paragraph" w:customStyle="1" w:styleId="3D2924E3A218413C9D6C26D1F97E60C7">
-    <w:name w:val="3D2924E3A218413C9D6C26D1F97E60C7"/>
-    <w:rsid w:val="00A80A2C"/>
-  </w:style>
-  <w:style w:type="paragraph" w:customStyle="1" w:styleId="FA3C54B0920840B2BCB21E4D46AE6CB9">
-    <w:name w:val="FA3C54B0920840B2BCB21E4D46AE6CB9"/>
-    <w:rsid w:val="00A80A2C"/>
-  </w:style>
-  <w:style w:type="paragraph" w:customStyle="1" w:styleId="E4CE5ACABF3B466F876B3A6C54CA08E0">
-    <w:name w:val="E4CE5ACABF3B466F876B3A6C54CA08E0"/>
-    <w:rsid w:val="00A80A2C"/>
-  </w:style>
-  <w:style w:type="paragraph" w:customStyle="1" w:styleId="0FC1680C0A89406F838EF00D94C171E4">
-    <w:name w:val="0FC1680C0A89406F838EF00D94C171E4"/>
-    <w:rsid w:val="00A80A2C"/>
-  </w:style>
-  <w:style w:type="paragraph" w:customStyle="1" w:styleId="1FF84726ED994CF4876A1FE400FB1D99">
-    <w:name w:val="1FF84726ED994CF4876A1FE400FB1D99"/>
-    <w:rsid w:val="00A80A2C"/>
-  </w:style>
-  <w:style w:type="paragraph" w:customStyle="1" w:styleId="15E5651442D745499341F52A7A22A620">
-    <w:name w:val="15E5651442D745499341F52A7A22A620"/>
-    <w:rsid w:val="00A80A2C"/>
-  </w:style>
-  <w:style w:type="paragraph" w:customStyle="1" w:styleId="55A643416DDD496186CF1DB4B796C1D9">
-    <w:name w:val="55A643416DDD496186CF1DB4B796C1D9"/>
-    <w:rsid w:val="00A80A2C"/>
-  </w:style>
-  <w:style w:type="paragraph" w:customStyle="1" w:styleId="2D2C9915A30248368E658EBB24BB6C0E">
-    <w:name w:val="2D2C9915A30248368E658EBB24BB6C0E"/>
-    <w:rsid w:val="00A80A2C"/>
-  </w:style>
-  <w:style w:type="paragraph" w:customStyle="1" w:styleId="68D170072519467B9C5D827B99582C2C">
-    <w:name w:val="68D170072519467B9C5D827B99582C2C"/>
-    <w:rsid w:val="00A80A2C"/>
-  </w:style>
-  <w:style w:type="paragraph" w:customStyle="1" w:styleId="0C644B308C534664A59F847A828E11DF">
-    <w:name w:val="0C644B308C534664A59F847A828E11DF"/>
-    <w:rsid w:val="00A80A2C"/>
-  </w:style>
-  <w:style w:type="paragraph" w:customStyle="1" w:styleId="95B85A485060489097178B10456080BB">
-    <w:name w:val="95B85A485060489097178B10456080BB"/>
-    <w:rsid w:val="00A80A2C"/>
-  </w:style>
-  <w:style w:type="paragraph" w:customStyle="1" w:styleId="5CEDDE0AF4754542B53ECE80E8477613">
-    <w:name w:val="5CEDDE0AF4754542B53ECE80E8477613"/>
-    <w:rsid w:val="00A80A2C"/>
-  </w:style>
-  <w:style w:type="paragraph" w:customStyle="1" w:styleId="257DF9D5569645B7813C912E80BD3A46">
-    <w:name w:val="257DF9D5569645B7813C912E80BD3A46"/>
-    <w:rsid w:val="00A80A2C"/>
-  </w:style>
-  <w:style w:type="paragraph" w:customStyle="1" w:styleId="A2ACA77224BD4CBEB1F14A2578DA58BC">
-    <w:name w:val="A2ACA77224BD4CBEB1F14A2578DA58BC"/>
-    <w:rsid w:val="00A80A2C"/>
-  </w:style>
-  <w:style w:type="paragraph" w:customStyle="1" w:styleId="2FCF4351A87A457C8232CB73D0B0BFCA">
-    <w:name w:val="2FCF4351A87A457C8232CB73D0B0BFCA"/>
-    <w:rsid w:val="00A80A2C"/>
-  </w:style>
-  <w:style w:type="paragraph" w:customStyle="1" w:styleId="7E4C374E41CF4C40BACA513D30B18E64">
-    <w:name w:val="7E4C374E41CF4C40BACA513D30B18E64"/>
-    <w:rsid w:val="00A80A2C"/>
-  </w:style>
-  <w:style w:type="paragraph" w:customStyle="1" w:styleId="E8C997D420A84752BEB0089656414F08">
-    <w:name w:val="E8C997D420A84752BEB0089656414F08"/>
-    <w:rsid w:val="00A80A2C"/>
-  </w:style>
-  <w:style w:type="paragraph" w:customStyle="1" w:styleId="BA6E3DF3931F4E708C5B955B3618C377">
-    <w:name w:val="BA6E3DF3931F4E708C5B955B3618C377"/>
-    <w:rsid w:val="00A80A2C"/>
-  </w:style>
-  <w:style w:type="paragraph" w:customStyle="1" w:styleId="9FB98C976FB84D38A8A9CE8695EBC7CE">
-    <w:name w:val="9FB98C976FB84D38A8A9CE8695EBC7CE"/>
-    <w:rsid w:val="00A80A2C"/>
-  </w:style>
-  <w:style w:type="paragraph" w:customStyle="1" w:styleId="D8DF9897DE1A415F852BFBE399B1A4F0">
-    <w:name w:val="D8DF9897DE1A415F852BFBE399B1A4F0"/>
-    <w:rsid w:val="00A80A2C"/>
-  </w:style>
-  <w:style w:type="paragraph" w:customStyle="1" w:styleId="9E196C7280C041858DC7003DF2C6B0BA">
-    <w:name w:val="9E196C7280C041858DC7003DF2C6B0BA"/>
-    <w:rsid w:val="00A80A2C"/>
-  </w:style>
-  <w:style w:type="paragraph" w:customStyle="1" w:styleId="5E8381A9197B490BA795F498163240F4">
-    <w:name w:val="5E8381A9197B490BA795F498163240F4"/>
-    <w:rsid w:val="00A80A2C"/>
-  </w:style>
-  <w:style w:type="paragraph" w:customStyle="1" w:styleId="A3C9ED000AA145A9A4BB20D312DDA2A1">
-    <w:name w:val="A3C9ED000AA145A9A4BB20D312DDA2A1"/>
-    <w:rsid w:val="00A80A2C"/>
-  </w:style>
-  <w:style w:type="paragraph" w:customStyle="1" w:styleId="720761A8C0204D13B8D0817A58C09810">
-    <w:name w:val="720761A8C0204D13B8D0817A58C09810"/>
-    <w:rsid w:val="00A80A2C"/>
-  </w:style>
-  <w:style w:type="paragraph" w:customStyle="1" w:styleId="4B379147CA9D409DB17FF5624D1636F6">
-    <w:name w:val="4B379147CA9D409DB17FF5624D1636F6"/>
-    <w:rsid w:val="00A80A2C"/>
-  </w:style>
-  <w:style w:type="character" w:styleId="PlaceholderText">
-    <w:name w:val="Placeholder Text"/>
-    <w:basedOn w:val="DefaultParagraphFont"/>
-    <w:uiPriority w:val="99"/>
-    <w:semiHidden/>
-    <w:rsid w:val="00A80A2C"/>
-    <w:rPr>
-      <w:color w:val="808080"/>
-    </w:rPr>
-  </w:style>
-</w:styles>
-</file>
-
-<file path=word/glossary/webSettings.xml><?xml version="1.0" encoding="utf-8"?>
-<w:webSettings xmlns:mc="http://schemas.openxmlformats.org/markup-compatibility/2006" xmlns:r="http://schemas.openxmlformats.org/officeDocument/2006/relationships" xmlns:w="http://schemas.openxmlformats.org/wordprocessingml/2006/main" xmlns:w14="http://schemas.microsoft.com/office/word/2010/wordml" xmlns:w15="http://schemas.microsoft.com/office/word/2012/wordml" mc:Ignorable="w14 w15">
-  <w:optimizeForBrowser/>
-  <w:allowPNG/>
-</w:webSettings>
-</file>
-
 <file path=word/theme/theme1.xml><?xml version="1.0" encoding="utf-8"?>
 <a:theme xmlns:a="http://schemas.openxmlformats.org/drawingml/2006/main" name="Office Theme">
   <a:themeElements>
@@ -37277,11 +36900,50 @@
 </file>
 
 <file path=customXml/item1.xml><?xml version="1.0" encoding="utf-8"?>
-<b:Sources xmlns:b="http://schemas.openxmlformats.org/officeDocument/2006/bibliography" xmlns="http://schemas.openxmlformats.org/officeDocument/2006/bibliography" SelectedStyle="\APASixthEditionOfficeOnline.xsl" StyleName="APA" Version="6"/>
+<b:Sources xmlns:b="http://schemas.openxmlformats.org/officeDocument/2006/bibliography" xmlns="http://schemas.openxmlformats.org/officeDocument/2006/bibliography" SelectedStyle="\ISO690Nmerical.XSL" StyleName="ISO 690 - Numerical Reference" Version="1987">
+  <b:Source>
+    <b:Tag>Jie06</b:Tag>
+    <b:SourceType>JournalArticle</b:SourceType>
+    <b:Guid>{0F350178-BDBB-4C3B-9A8D-6464CE7089A1}</b:Guid>
+    <b:Author>
+      <b:Author>
+        <b:NameList>
+          <b:Person>
+            <b:Last>Jie Dong</b:Last>
+            <b:First>Min</b:First>
+            <b:Middle>Han</b:Middle>
+          </b:Person>
+        </b:NameList>
+      </b:Author>
+    </b:Author>
+    <b:Title>BitTableFI: An efficient mining frequent itemsets algorithm</b:Title>
+    <b:Year>2006</b:Year>
+    <b:JournalName>Elsevier B.V</b:JournalName>
+    <b:RefOrder>2</b:RefOrder>
+  </b:Source>
+  <b:Source>
+    <b:Tag>Zhi15</b:Tag>
+    <b:SourceType>JournalArticle</b:SourceType>
+    <b:Guid>{E942A0D5-275E-4547-8DC5-28FE9192DC80}</b:Guid>
+    <b:Title>Mining Top-K Co-Occurrence Items</b:Title>
+    <b:Year>2015</b:Year>
+    <b:Author>
+      <b:Author>
+        <b:NameList>
+          <b:Person>
+            <b:Last>Deng</b:Last>
+            <b:First>Zhi-Hong</b:First>
+          </b:Person>
+        </b:NameList>
+      </b:Author>
+    </b:Author>
+    <b:RefOrder>1</b:RefOrder>
+  </b:Source>
+</b:Sources>
 </file>
 
 <file path=customXml/itemProps1.xml><?xml version="1.0" encoding="utf-8"?>
-<ds:datastoreItem xmlns:ds="http://schemas.openxmlformats.org/officeDocument/2006/customXml" ds:itemID="{D2B804DF-5253-4117-B25F-8D5DC33B9C17}">
+<ds:datastoreItem xmlns:ds="http://schemas.openxmlformats.org/officeDocument/2006/customXml" ds:itemID="{7D6E3DF4-3C29-454E-AA14-71DE4EA73FC9}">
   <ds:schemaRefs>
     <ds:schemaRef ds:uri="http://schemas.openxmlformats.org/officeDocument/2006/bibliography"/>
   </ds:schemaRefs>

</xml_diff>

<commit_message>
Update ket qua thua nghiem
</commit_message>
<xml_diff>
--- a/Do an.docx
+++ b/Do an.docx
@@ -798,35 +798,29 @@
       <w:pPr>
         <w:pStyle w:val="Bia"/>
         <w:rPr>
-          <w:i/>
-          <w:sz w:val="28"/>
-          <w:szCs w:val="28"/>
-        </w:rPr>
-      </w:pPr>
-      <w:r>
-        <w:rPr>
           <w:b/>
           <w:sz w:val="28"/>
           <w:szCs w:val="28"/>
         </w:rPr>
-        <w:t>NGƯỜI HƯỚNG DẪN KHOA HỌC</w:t>
-      </w:r>
+      </w:pPr>
       <w:r>
         <w:rPr>
           <w:b/>
           <w:sz w:val="28"/>
           <w:szCs w:val="28"/>
         </w:rPr>
-        <w:t>:</w:t>
-      </w:r>
-      <w:r>
+        <w:t>NGƯỜI HƯỚNG DẪN KHOA HỌC</w:t>
+      </w:r>
+    </w:p>
+    <w:p>
+      <w:pPr>
+        <w:pStyle w:val="Bia"/>
         <w:rPr>
           <w:b/>
           <w:sz w:val="28"/>
           <w:szCs w:val="28"/>
         </w:rPr>
-        <w:t xml:space="preserve"> </w:t>
-      </w:r>
+      </w:pPr>
       <w:r>
         <w:rPr>
           <w:b/>
@@ -851,16 +845,6 @@
         </w:rPr>
         <w:tab/>
       </w:r>
-    </w:p>
-    <w:p>
-      <w:pPr>
-        <w:pStyle w:val="Bia"/>
-        <w:rPr>
-          <w:b/>
-          <w:sz w:val="28"/>
-          <w:szCs w:val="28"/>
-        </w:rPr>
-      </w:pPr>
     </w:p>
     <w:p>
       <w:pPr>
@@ -11812,24 +11796,68 @@
         <w:t>Lĩnh vực khai phá tập sự kiện là một lĩnh vực nghiên cứu rất năng động và có hàng trăm thuật toán được đề xuất mỗi năm.</w:t>
       </w:r>
       <w:r>
+        <w:t xml:space="preserve"> Những thuật toán tiêu biểu cho bài toán FIM là những thuật toán như </w:t>
+      </w:r>
+      <w:r>
+        <w:t>Apriori</w:t>
+      </w:r>
+      <w:r>
+        <w:t>,</w:t>
+      </w:r>
+      <w:r>
+        <w:t xml:space="preserve"> Eclat</w:t>
+      </w:r>
+      <w:r>
+        <w:t>,</w:t>
+      </w:r>
+      <w:r>
+        <w:rPr>
+          <w:rStyle w:val="Heading1Char"/>
+        </w:rPr>
+        <w:t xml:space="preserve"> </w:t>
+      </w:r>
+      <w:r>
+        <w:rPr>
+          <w:rFonts w:ascii="CMR12" w:hAnsi="CMR12"/>
+          <w:color w:val="000000"/>
+          <w:sz w:val="24"/>
+          <w:szCs w:val="24"/>
+        </w:rPr>
+        <w:t>FP-Growth</w:t>
+      </w:r>
+      <w:r>
+        <w:rPr>
+          <w:rFonts w:ascii="CMR12" w:hAnsi="CMR12"/>
+          <w:color w:val="000000"/>
+          <w:sz w:val="24"/>
+          <w:szCs w:val="24"/>
+        </w:rPr>
+        <w:t>…</w:t>
+      </w:r>
+      <w:r>
         <w:t xml:space="preserve"> Song song đó cũng có một số</w:t>
       </w:r>
       <w:r>
-        <w:t xml:space="preserve"> bài toán tương tự liên quan như khai thác top-k tập phổ biến hoặc khai thác top-k sự kiện đồng xuất hiện.</w:t>
+        <w:t xml:space="preserve"> bài toán tương tự liên quan như khai t</w:t>
+      </w:r>
+      <w:bookmarkStart w:id="6" w:name="_GoBack"/>
+      <w:bookmarkEnd w:id="6"/>
+      <w:r>
+        <w:t>hác top-k tập phổ biến hoặc khai thác top-k sự kiện đồng xuất hiện.</w:t>
       </w:r>
     </w:p>
     <w:p>
       <w:pPr>
         <w:pStyle w:val="Heading2"/>
       </w:pPr>
-      <w:bookmarkStart w:id="6" w:name="_Toc499303966"/>
+      <w:bookmarkStart w:id="7" w:name="_Toc499303966"/>
       <w:r>
         <w:t xml:space="preserve">Khai thác top-k </w:t>
       </w:r>
       <w:r>
         <w:t>sự kiện đồng xuất hiện</w:t>
       </w:r>
-      <w:bookmarkEnd w:id="6"/>
+      <w:bookmarkEnd w:id="7"/>
     </w:p>
     <w:p>
       <w:pPr>
@@ -11916,17 +11944,17 @@
         <w:t xml:space="preserve">Do đó dữ liệu đầu vào của hai bài toán này cũng khác nhau. </w:t>
       </w:r>
       <w:r>
-        <w:t>Trong một số trường hợp người ta không quan tâm đến việc tìm tất cả các mối liên hệ giữa các sự kiện</w:t>
+        <w:t xml:space="preserve">Trong một số trường hợp người ta không quan tâm đến việc tìm tất cả các mối liên hệ giữa </w:t>
+      </w:r>
+      <w:r>
+        <w:lastRenderedPageBreak/>
+        <w:t>các sự kiện</w:t>
       </w:r>
       <w:r>
         <w:t xml:space="preserve"> trong toàn bộ cơ sở dữ liệu</w:t>
       </w:r>
       <w:r>
-        <w:t xml:space="preserve"> mà họ chỉ quan tâm đến một sự kiện hoặc một </w:t>
-      </w:r>
-      <w:r>
-        <w:lastRenderedPageBreak/>
-        <w:t xml:space="preserve">nhóm sự kiện </w:t>
+        <w:t xml:space="preserve"> mà họ chỉ quan tâm đến một sự kiện hoặc một nhóm sự kiện </w:t>
       </w:r>
       <w:r>
         <w:t xml:space="preserve">cụ thể </w:t>
@@ -12140,7 +12168,7 @@
       <w:pPr>
         <w:pStyle w:val="Heading3"/>
       </w:pPr>
-      <w:bookmarkStart w:id="7" w:name="_Toc499303967"/>
+      <w:bookmarkStart w:id="8" w:name="_Toc499303967"/>
       <w:r>
         <w:t xml:space="preserve">Thuật toán </w:t>
       </w:r>
@@ -12169,7 +12197,7 @@
           <m:t>NTI</m:t>
         </m:r>
       </m:oMath>
-      <w:bookmarkEnd w:id="7"/>
+      <w:bookmarkEnd w:id="8"/>
     </w:p>
     <w:p>
       <w:pPr>
@@ -12293,7 +12321,7 @@
       <w:pPr>
         <w:pStyle w:val="Heading3"/>
       </w:pPr>
-      <w:bookmarkStart w:id="8" w:name="_Toc499303968"/>
+      <w:bookmarkStart w:id="9" w:name="_Toc499303968"/>
       <w:r>
         <w:t xml:space="preserve">Thật toán </w:t>
       </w:r>
@@ -12350,7 +12378,7 @@
           <m:t>TA</m:t>
         </m:r>
       </m:oMath>
-      <w:bookmarkEnd w:id="8"/>
+      <w:bookmarkEnd w:id="9"/>
     </w:p>
     <w:p>
       <w:pPr>
@@ -12454,10 +12482,13 @@
         <w:t>Fagin</w:t>
       </w:r>
       <w:r>
-        <w:t xml:space="preserve"> để có thể ngừng thuật toán ngay khi tìm ra được kết quả mà không cần phải quét hết toàn bộ cơ sở dữ liệu. </w:t>
+        <w:t xml:space="preserve"> để có thể ngừng thuật </w:t>
       </w:r>
       <w:r>
         <w:lastRenderedPageBreak/>
+        <w:t xml:space="preserve">toán ngay khi tìm ra được kết quả mà không cần phải quét hết toàn bộ cơ sở dữ liệu. </w:t>
+      </w:r>
+      <w:r>
         <w:t>Khi đó, thuật toán sẽ có hai danh sách, một danh sách chứa những item kết quả (</w:t>
       </w:r>
       <m:oMath>
@@ -12604,7 +12635,7 @@
       <w:pPr>
         <w:pStyle w:val="Heading3"/>
       </w:pPr>
-      <w:bookmarkStart w:id="9" w:name="_Toc499303969"/>
+      <w:bookmarkStart w:id="10" w:name="_Toc499303969"/>
       <w:r>
         <w:t xml:space="preserve">Thuật toán </w:t>
       </w:r>
@@ -12647,7 +12678,7 @@
           <m:t>TA</m:t>
         </m:r>
       </m:oMath>
-      <w:bookmarkEnd w:id="9"/>
+      <w:bookmarkEnd w:id="10"/>
     </w:p>
     <w:p>
       <w:pPr>
@@ -12872,7 +12903,11 @@
         <w:pStyle w:val="Noidung"/>
       </w:pPr>
       <w:r>
-        <w:t>Theo định nghĩa trên Pi-Tree trông giống như FP-Tree. Tuy nhiên, có hai điểm khác biệt quan trọng giữa chúng. Đầu tiên, Pi-Tree không yêu cầu những item được đăng ký trong các node phải là những item phổ biến trong khi FP-Tree chỉ tập trung vào những item phổ biến. Thứ hai, những node của Pi-Tree có liên kết đến node cha (</w:t>
+        <w:t xml:space="preserve">Theo định nghĩa trên Pi-Tree trông giống như FP-Tree. Tuy nhiên, có hai điểm khác biệt quan trọng giữa chúng. Đầu tiên, Pi-Tree không yêu cầu những item được đăng ký trong các node phải là những item phổ biến trong khi FP-Tree chỉ tập trung vào những item phổ biến. Thứ hai, những node của Pi-Tree có liên kết đến node cha </w:t>
+      </w:r>
+      <w:r>
+        <w:lastRenderedPageBreak/>
+        <w:t>(</w:t>
       </w:r>
       <w:r>
         <w:rPr>
@@ -12903,15 +12938,14 @@
       <w:pPr>
         <w:pStyle w:val="Heading2"/>
       </w:pPr>
-      <w:bookmarkStart w:id="10" w:name="_Toc499303970"/>
-      <w:r>
-        <w:lastRenderedPageBreak/>
+      <w:bookmarkStart w:id="11" w:name="_Toc499303970"/>
+      <w:r>
         <w:t>Mục tiêu nghiên cứu</w:t>
       </w:r>
       <w:r>
         <w:t xml:space="preserve"> của đồ án</w:t>
       </w:r>
-      <w:bookmarkEnd w:id="10"/>
+      <w:bookmarkEnd w:id="11"/>
     </w:p>
     <w:p>
       <w:pPr>
@@ -13339,7 +13373,7 @@
       <w:pPr>
         <w:pStyle w:val="Heading1"/>
       </w:pPr>
-      <w:bookmarkStart w:id="11" w:name="_Toc499303971"/>
+      <w:bookmarkStart w:id="12" w:name="_Toc499303971"/>
       <w:r>
         <w:lastRenderedPageBreak/>
         <w:t xml:space="preserve">Cơ sở </w:t>
@@ -13350,17 +13384,17 @@
       <w:r>
         <w:t xml:space="preserve"> thuyết</w:t>
       </w:r>
-      <w:bookmarkEnd w:id="11"/>
+      <w:bookmarkEnd w:id="12"/>
     </w:p>
     <w:p>
       <w:pPr>
         <w:pStyle w:val="Heading2"/>
       </w:pPr>
-      <w:bookmarkStart w:id="12" w:name="_Toc499303972"/>
+      <w:bookmarkStart w:id="13" w:name="_Toc499303972"/>
       <w:r>
         <w:t>Giới thiệu</w:t>
       </w:r>
-      <w:bookmarkEnd w:id="12"/>
+      <w:bookmarkEnd w:id="13"/>
     </w:p>
     <w:p>
       <w:pPr>
@@ -14528,12 +14562,7 @@
         <w:t>itemset cần truy vấn</w:t>
       </w:r>
       <w:r>
-        <w:t>, một hướng tiếp cận đơn giản để tìm top-k những sự kiện đồng xuất h</w:t>
-      </w:r>
-      <w:bookmarkStart w:id="13" w:name="_GoBack"/>
-      <w:bookmarkEnd w:id="13"/>
-      <w:r>
-        <w:t xml:space="preserve">iện là xem xét tất cả những sự kiện không liên quan đến </w:t>
+        <w:t xml:space="preserve">, một hướng tiếp cận đơn giản để tìm top-k những sự kiện đồng xuất hiện là xem xét tất cả những sự kiện không liên quan đến </w:t>
       </w:r>
       <w:r>
         <w:t>nó</w:t>
@@ -35338,13 +35367,33 @@
         <w:t xml:space="preserve"> về khai thác tập sự kiện phổ biến. Để kiểm tra các thuật toán trên cơ sở dữ liệu lớn</w:t>
       </w:r>
       <w:r>
-        <w:t xml:space="preserve">, chúng ta tạo những cơ sở dữ liệu tổng hợp bằng chương trình </w:t>
+        <w:t xml:space="preserve">, đồ </w:t>
+      </w:r>
+      <w:proofErr w:type="gramStart"/>
+      <w:r>
+        <w:t>án</w:t>
+      </w:r>
+      <w:proofErr w:type="gramEnd"/>
+      <w:r>
+        <w:t xml:space="preserve"> tạo </w:t>
+      </w:r>
+      <w:r>
+        <w:t>hai</w:t>
+      </w:r>
+      <w:r>
+        <w:t xml:space="preserve"> cơ sở dữ liệu tổng hợp bằng chương trình </w:t>
       </w:r>
       <w:r>
         <w:t>SPMF, một chương trình mã nguồn mở viết bằng Java</w:t>
       </w:r>
       <w:r>
-        <w:t>. Cơ sở dữ liệu tổng hợp được đặc tên là Syn_data1 và Syn_data2 được sử dụng trong thử nghiệ</w:t>
+        <w:t xml:space="preserve">. Cơ sở dữ liệu tổng hợp được đặc tên là Syn_data1 và Syn_data2 được sử dụng trong </w:t>
+      </w:r>
+      <w:r>
+        <w:t>thực</w:t>
+      </w:r>
+      <w:r>
+        <w:t xml:space="preserve"> nghiệ</w:t>
       </w:r>
       <w:r>
         <w:t>m</w:t>
@@ -35365,16 +35414,28 @@
         <w:t xml:space="preserve">giao tác, </w:t>
       </w:r>
       <w:r>
-        <w:t>số giao tác, số sự kiện khách nhau</w:t>
+        <w:t>số giao tác, số sự kiện khác nhau</w:t>
       </w:r>
       <w:r>
         <w:t xml:space="preserve"> được thiết lập lần lượt là </w:t>
       </w:r>
       <w:r>
-        <w:t>20, 1000K và 198</w:t>
-      </w:r>
-      <w:r>
-        <w:t xml:space="preserve">. Những tham số để tạo Syn_data2 cũng tương tự nhưng số mẫu thì được thiết lập là </w:t>
+        <w:t>20, 1000</w:t>
+      </w:r>
+      <w:r>
+        <w:t>000</w:t>
+      </w:r>
+      <w:r>
+        <w:t xml:space="preserve"> và 198</w:t>
+      </w:r>
+      <w:r>
+        <w:t xml:space="preserve">. Những tham số để tạo Syn_data2 cũng tương tự nhưng số </w:t>
+      </w:r>
+      <w:r>
+        <w:t xml:space="preserve">sự kiện khác nhau </w:t>
+      </w:r>
+      <w:r>
+        <w:t xml:space="preserve">thì được thiết lập là </w:t>
       </w:r>
       <w:r>
         <w:t>678</w:t>
@@ -35388,7 +35449,18 @@
         <w:pStyle w:val="Noidung"/>
       </w:pPr>
       <w:r>
-        <w:t>Bên dưới đây, chúng ta sẽ</w:t>
+        <w:t>Bên dướ</w:t>
+      </w:r>
+      <w:r>
+        <w:t xml:space="preserve">i đây, đồ </w:t>
+      </w:r>
+      <w:proofErr w:type="gramStart"/>
+      <w:r>
+        <w:t>án</w:t>
+      </w:r>
+      <w:proofErr w:type="gramEnd"/>
+      <w:r>
+        <w:t xml:space="preserve"> sẽ</w:t>
       </w:r>
       <w:r>
         <w:t xml:space="preserve"> trình bày và phân tích </w:t>
@@ -35400,7 +35472,16 @@
         <w:t>nhau</w:t>
       </w:r>
       <w:r>
-        <w:t xml:space="preserve"> bao gồm thời gian tiền xữ lý, thời gian xữ lý và khả năng mở rộng.</w:t>
+        <w:t xml:space="preserve"> bao gồm thời gian tiền xữ lý,</w:t>
+      </w:r>
+      <w:r>
+        <w:t xml:space="preserve"> bộ nhớ sử dụng và</w:t>
+      </w:r>
+      <w:r>
+        <w:t xml:space="preserve"> thời gian xữ</w:t>
+      </w:r>
+      <w:r>
+        <w:t xml:space="preserve"> lý.</w:t>
       </w:r>
     </w:p>
     <w:p>
@@ -36185,7 +36266,18 @@
         <w:t xml:space="preserve"> sẽ được chạy lần lượt trên mỗi cơ sở dữ liệu</w:t>
       </w:r>
       <w:r>
-        <w:t>. Theo kết luận của tác giả bài báo gốc thì các thuật toán mở rộng TA không đạt hiệu quả nên chúng tôi không chạy thực nghiệm các thuật toán đó</w:t>
+        <w:t xml:space="preserve">. Theo kết luận của tác giả bài báo gốc thì các thuật toán mở rộng </w:t>
+      </w:r>
+      <m:oMath>
+        <m:r>
+          <w:rPr>
+            <w:rFonts w:ascii="Cambria Math" w:hAnsi="Cambria Math"/>
+          </w:rPr>
+          <m:t>TA</m:t>
+        </m:r>
+      </m:oMath>
+      <w:r>
+        <w:t xml:space="preserve"> không đạt hiệu quả nên chúng tôi không chạy thực nghiệm các thuật toán đó</w:t>
       </w:r>
       <w:r>
         <w:t xml:space="preserve">. Mỗi thuật toán sẽ chạy lần lược với thông số </w:t>
@@ -36228,7 +36320,19 @@
         <w:rPr>
           <w:rFonts w:eastAsiaTheme="minorEastAsia"/>
         </w:rPr>
-        <w:t xml:space="preserve">chiều dài itemset </w:t>
+        <w:t>chiều dài itemset</w:t>
+      </w:r>
+      <w:r>
+        <w:rPr>
+          <w:rFonts w:eastAsiaTheme="minorEastAsia"/>
+        </w:rPr>
+        <w:t xml:space="preserve"> truy vấn</w:t>
+      </w:r>
+      <w:r>
+        <w:rPr>
+          <w:rFonts w:eastAsiaTheme="minorEastAsia"/>
+        </w:rPr>
+        <w:t xml:space="preserve"> </w:t>
       </w:r>
       <m:oMath>
         <m:r>
@@ -36345,18 +36449,102 @@
         <w:pStyle w:val="Noidung"/>
       </w:pPr>
       <w:r>
-        <w:t xml:space="preserve">Trong phần so sánh thời gian tiền xử lý chúng ta không so sánh thuật toán </w:t>
-      </w:r>
+        <w:t xml:space="preserve">Thời gian tiền xử lý là thời gian xây dựng cấu trúc dữ liệu phục vụ cho quá trình xử lý của thuật toán. Ví dụ, đối với thuật </w:t>
+      </w:r>
+      <w:proofErr w:type="gramStart"/>
+      <w:r>
+        <w:t xml:space="preserve">toán </w:t>
+      </w:r>
+      <w:proofErr w:type="gramEnd"/>
       <m:oMath>
         <m:r>
           <w:rPr>
             <w:rFonts w:ascii="Cambria Math" w:hAnsi="Cambria Math"/>
           </w:rPr>
+          <m:t>NTI</m:t>
+        </m:r>
+      </m:oMath>
+      <w:r>
+        <w:t>, thời gian tiền xử lý là thời gian rút tỉa cơ sở dữ liệu đầu vào để có được một cơ sở dữ liệu nhỏ gọn hơn và thuật toán sẽ xử lý trên</w:t>
+      </w:r>
+      <w:r>
+        <w:t xml:space="preserve"> cơ sở dữ liệu đó. Đối với thuật </w:t>
+      </w:r>
+      <w:proofErr w:type="gramStart"/>
+      <w:r>
+        <w:t xml:space="preserve">toán </w:t>
+      </w:r>
+      <w:proofErr w:type="gramEnd"/>
+      <m:oMath>
+        <m:r>
+          <w:rPr>
+            <w:rFonts w:ascii="Cambria Math" w:hAnsi="Cambria Math"/>
+          </w:rPr>
+          <m:t>PT</m:t>
+        </m:r>
+      </m:oMath>
+      <w:r>
+        <w:t xml:space="preserve">, thì thời gian tiền xử lý là thời gian xây dựng được cây Pi-Tree. Đối với các thuật </w:t>
+      </w:r>
+      <w:proofErr w:type="gramStart"/>
+      <w:r>
+        <w:t xml:space="preserve">toán </w:t>
+      </w:r>
+      <w:proofErr w:type="gramEnd"/>
+      <m:oMath>
+        <m:r>
+          <w:rPr>
+            <w:rFonts w:ascii="Cambria Math" w:hAnsi="Cambria Math"/>
+          </w:rPr>
+          <m:t>BT</m:t>
+        </m:r>
+      </m:oMath>
+      <w:r>
+        <w:t>,</w:t>
+      </w:r>
+      <m:oMath>
+        <m:r>
+          <w:rPr>
+            <w:rFonts w:ascii="Cambria Math" w:hAnsi="Cambria Math"/>
+          </w:rPr>
+          <m:t>BTI</m:t>
+        </m:r>
+      </m:oMath>
+      <w:r>
+        <w:t xml:space="preserve"> và </w:t>
+      </w:r>
+      <m:oMath>
+        <m:r>
+          <w:rPr>
+            <w:rFonts w:ascii="Cambria Math" w:hAnsi="Cambria Math"/>
+          </w:rPr>
+          <m:t>BTIV</m:t>
+        </m:r>
+      </m:oMath>
+      <w:r>
+        <w:t xml:space="preserve">, thời gian tiền xử lý là thời gian để cho ra được bảng BitTable. Thuật toán </w:t>
+      </w:r>
+      <m:oMath>
+        <m:r>
+          <w:rPr>
+            <w:rFonts w:ascii="Cambria Math" w:hAnsi="Cambria Math"/>
+          </w:rPr>
           <m:t>NT</m:t>
         </m:r>
       </m:oMath>
       <w:r>
-        <w:t xml:space="preserve"> vì </w:t>
+        <w:t xml:space="preserve"> không có giai đoạn tiền xử lý nên </w:t>
+      </w:r>
+      <w:r>
+        <w:t xml:space="preserve">đồ </w:t>
+      </w:r>
+      <w:proofErr w:type="gramStart"/>
+      <w:r>
+        <w:t>án</w:t>
+      </w:r>
+      <w:proofErr w:type="gramEnd"/>
+      <w:r>
+        <w:t xml:space="preserve"> không so sánh thuật toán </w:t>
       </w:r>
       <m:oMath>
         <m:r>
@@ -36367,7 +36555,10 @@
         </m:r>
       </m:oMath>
       <w:r>
-        <w:t xml:space="preserve"> không có giai đoạn tiền xử lý.</w:t>
+        <w:t xml:space="preserve"> </w:t>
+      </w:r>
+      <w:r>
+        <w:t>trong phần này.</w:t>
       </w:r>
     </w:p>
     <w:p>
@@ -36375,96 +36566,155 @@
         <w:pStyle w:val="Noidung"/>
       </w:pPr>
       <w:r>
-        <w:t xml:space="preserve">Kết quả thực nghiệm trên tập Connect cho thấy thời gian tiền xử lý của </w:t>
-      </w:r>
+        <w:lastRenderedPageBreak/>
+        <w:t xml:space="preserve">Thời gian tiền xử lý của </w:t>
+      </w:r>
+      <w:r>
+        <w:t xml:space="preserve">6 thuật </w:t>
+      </w:r>
+      <w:proofErr w:type="gramStart"/>
+      <w:r>
+        <w:t xml:space="preserve">toán </w:t>
+      </w:r>
+      <w:proofErr w:type="gramEnd"/>
       <m:oMath>
         <m:r>
           <w:rPr>
             <w:rFonts w:ascii="Cambria Math" w:hAnsi="Cambria Math"/>
           </w:rPr>
+          <m:t>NT</m:t>
+        </m:r>
+      </m:oMath>
+      <w:r>
+        <w:t>,</w:t>
+      </w:r>
+      <m:oMath>
+        <m:r>
+          <w:rPr>
+            <w:rFonts w:ascii="Cambria Math" w:hAnsi="Cambria Math"/>
+          </w:rPr>
+          <m:t>NTI</m:t>
+        </m:r>
+      </m:oMath>
+      <w:r>
+        <w:t>,</w:t>
+      </w:r>
+      <m:oMath>
+        <m:r>
+          <w:rPr>
+            <w:rFonts w:ascii="Cambria Math" w:hAnsi="Cambria Math"/>
+          </w:rPr>
           <m:t>PT</m:t>
         </m:r>
       </m:oMath>
       <w:r>
-        <w:t xml:space="preserve"> rất chậm so </w:t>
-      </w:r>
-      <w:r>
-        <w:t>với các thuật toán khác</w:t>
-      </w:r>
-      <w:r>
-        <w:t xml:space="preserve">, kế đến </w:t>
-      </w:r>
-      <w:proofErr w:type="gramStart"/>
-      <w:r>
-        <w:t xml:space="preserve">là </w:t>
-      </w:r>
-      <w:proofErr w:type="gramEnd"/>
-      <m:oMath>
-        <m:r>
-          <w:rPr>
-            <w:rFonts w:ascii="Cambria Math" w:hAnsi="Cambria Math"/>
-          </w:rPr>
-          <m:t>BT</m:t>
-        </m:r>
-      </m:oMath>
-      <w:r>
-        <w:rPr>
-          <w:rFonts w:eastAsiaTheme="minorEastAsia"/>
-        </w:rPr>
-        <w:t xml:space="preserve">, </w:t>
-      </w:r>
-      <m:oMath>
-        <m:r>
-          <w:rPr>
-            <w:rFonts w:ascii="Cambria Math" w:eastAsiaTheme="minorEastAsia" w:hAnsi="Cambria Math"/>
-          </w:rPr>
-          <m:t>NTI</m:t>
-        </m:r>
-      </m:oMath>
-      <w:r>
-        <w:rPr>
-          <w:rFonts w:eastAsiaTheme="minorEastAsia"/>
-        </w:rPr>
-        <w:t xml:space="preserve"> là nhanh nhất sau đó là </w:t>
-      </w:r>
-      <m:oMath>
-        <m:r>
-          <w:rPr>
-            <w:rFonts w:ascii="Cambria Math" w:eastAsiaTheme="minorEastAsia" w:hAnsi="Cambria Math"/>
-          </w:rPr>
-          <m:t>BTI</m:t>
-        </m:r>
-      </m:oMath>
-      <w:r>
-        <w:rPr>
-          <w:rFonts w:eastAsiaTheme="minorEastAsia"/>
-        </w:rPr>
-        <w:t xml:space="preserve"> và </w:t>
-      </w:r>
-      <m:oMath>
-        <m:r>
-          <w:rPr>
-            <w:rFonts w:ascii="Cambria Math" w:eastAsiaTheme="minorEastAsia" w:hAnsi="Cambria Math"/>
-          </w:rPr>
-          <m:t>BTIV</m:t>
-        </m:r>
-      </m:oMath>
-      <w:r>
-        <w:rPr>
-          <w:rFonts w:eastAsiaTheme="minorEastAsia"/>
-        </w:rPr>
-        <w:t>.</w:t>
+        <w:t xml:space="preserve"> và ba thuật toán đề xuất được thể hiện bằng đồ thị trong hình 3, hình 4, hình 5 và hình 6.</w:t>
       </w:r>
     </w:p>
     <w:p>
       <w:pPr>
+        <w:pStyle w:val="Noidung"/>
+      </w:pPr>
+      <w:r>
+        <w:t xml:space="preserve">Từ 4 đồ thị </w:t>
+      </w:r>
+      <w:r>
+        <w:t xml:space="preserve">trong hình 3, hình 4, </w:t>
+      </w:r>
+      <w:proofErr w:type="gramStart"/>
+      <w:r>
+        <w:t>hình</w:t>
+      </w:r>
+      <w:proofErr w:type="gramEnd"/>
+      <w:r>
+        <w:t xml:space="preserve"> 5 và hình 6,</w:t>
+      </w:r>
+      <w:r>
+        <w:t xml:space="preserve"> thấy được rằng</w:t>
+      </w:r>
+      <w:r>
+        <w:t xml:space="preserve">: Thời gian tiền xử lý càng tăng khi tập dữ liệu đầu vào càng lớn. Thuật toán </w:t>
+      </w:r>
+      <m:oMath>
+        <m:r>
+          <w:rPr>
+            <w:rFonts w:ascii="Cambria Math" w:hAnsi="Cambria Math"/>
+          </w:rPr>
+          <m:t>BT</m:t>
+        </m:r>
+      </m:oMath>
+      <w:r>
+        <w:t xml:space="preserve"> có thời gian tiền xử lý lâu hơn </w:t>
+      </w:r>
+      <m:oMath>
+        <m:r>
+          <w:rPr>
+            <w:rFonts w:ascii="Cambria Math" w:hAnsi="Cambria Math"/>
+          </w:rPr>
+          <m:t>BTI</m:t>
+        </m:r>
+      </m:oMath>
+      <w:r>
+        <w:t xml:space="preserve"> và </w:t>
+      </w:r>
+      <m:oMath>
+        <m:r>
+          <w:rPr>
+            <w:rFonts w:ascii="Cambria Math" w:hAnsi="Cambria Math"/>
+          </w:rPr>
+          <m:t>BTIV</m:t>
+        </m:r>
+      </m:oMath>
+      <w:r>
+        <w:t xml:space="preserve"> là vì thuật toán </w:t>
+      </w:r>
+      <m:oMath>
+        <m:r>
+          <w:rPr>
+            <w:rFonts w:ascii="Cambria Math" w:hAnsi="Cambria Math"/>
+          </w:rPr>
+          <m:t>BT</m:t>
+        </m:r>
+      </m:oMath>
+      <w:r>
+        <w:t xml:space="preserve"> không </w:t>
+      </w:r>
+      <w:r>
+        <w:t xml:space="preserve">rút tỉa cơ sở dữ liệu </w:t>
+      </w:r>
+      <w:r>
+        <w:t>đầu vào</w:t>
+      </w:r>
+      <w:r>
+        <w:t xml:space="preserve"> </w:t>
+      </w:r>
+      <w:r>
+        <w:t xml:space="preserve">trước </w:t>
+      </w:r>
+      <w:r>
+        <w:t>khi chuyể</w:t>
+      </w:r>
+      <w:r>
+        <w:t>n</w:t>
+      </w:r>
+      <w:r>
+        <w:t xml:space="preserve"> </w:t>
+      </w:r>
+      <w:r>
+        <w:t xml:space="preserve">qua </w:t>
+      </w:r>
+      <w:r>
+        <w:t>BitTable.</w:t>
+      </w:r>
+    </w:p>
+    <w:p>
+      <w:pPr>
         <w:jc w:val="center"/>
       </w:pPr>
       <w:r>
         <w:rPr>
           <w:noProof/>
         </w:rPr>
-        <w:lastRenderedPageBreak/>
         <w:drawing>
           <wp:inline distT="0" distB="0" distL="0" distR="0" wp14:anchorId="3B89BFB3">
             <wp:extent cx="4584700" cy="2755900"/>
@@ -36720,6 +36970,89 @@
     </w:p>
     <w:p>
       <w:pPr>
+        <w:pStyle w:val="Noidung"/>
+      </w:pPr>
+      <w:r>
+        <w:t xml:space="preserve">So sánh thời gian tiền xử lý của thuật toán </w:t>
+      </w:r>
+      <m:oMath>
+        <m:r>
+          <w:rPr>
+            <w:rFonts w:ascii="Cambria Math" w:hAnsi="Cambria Math"/>
+          </w:rPr>
+          <m:t>BT</m:t>
+        </m:r>
+      </m:oMath>
+      <w:r>
+        <w:t xml:space="preserve"> trên 2 tập dữ liệu Syn_data1 và Syn_data2 có độ chênh lệch rất lớn khi mà số lượng giao dịch trên hai tập dữ liệu này như nhau. Nguyên nhân là do, tuy có cùng số lượng giao dịch nhưng số item </w:t>
+      </w:r>
+      <w:r>
+        <w:t>riêng</w:t>
+      </w:r>
+      <w:r>
+        <w:t xml:space="preserve"> biệt của Syn_data2 lớn hơn Syn_data1 g</w:t>
+      </w:r>
+      <w:r>
+        <w:t>ấ</w:t>
+      </w:r>
+      <w:r>
+        <w:t>p 3.42 lần (</w:t>
+      </w:r>
+      <w:r>
+        <w:t xml:space="preserve"> </w:t>
+      </w:r>
+      <m:oMath>
+        <m:f>
+          <m:fPr>
+            <m:ctrlPr>
+              <w:rPr>
+                <w:rFonts w:ascii="Cambria Math" w:hAnsi="Cambria Math"/>
+                <w:i/>
+              </w:rPr>
+            </m:ctrlPr>
+          </m:fPr>
+          <m:num>
+            <m:r>
+              <w:rPr>
+                <w:rFonts w:ascii="Cambria Math" w:hAnsi="Cambria Math"/>
+              </w:rPr>
+              <m:t>678</m:t>
+            </m:r>
+          </m:num>
+          <m:den>
+            <m:r>
+              <w:rPr>
+                <w:rFonts w:ascii="Cambria Math" w:hAnsi="Cambria Math"/>
+              </w:rPr>
+              <m:t>198</m:t>
+            </m:r>
+          </m:den>
+        </m:f>
+        <m:r>
+          <w:rPr>
+            <w:rFonts w:ascii="Cambria Math" w:eastAsiaTheme="minorEastAsia" w:hAnsi="Cambria Math"/>
+          </w:rPr>
+          <m:t>=3.42</m:t>
+        </m:r>
+      </m:oMath>
+      <w:r>
+        <w:rPr>
+          <w:rFonts w:eastAsiaTheme="minorEastAsia"/>
+        </w:rPr>
+        <w:t xml:space="preserve"> </w:t>
+      </w:r>
+      <w:r>
+        <w:t xml:space="preserve">) </w:t>
+      </w:r>
+      <w:r>
+        <w:t>dẫn đến kích thước của BitTable cho Syn_data2 lớn hơn BitTable</w:t>
+      </w:r>
+      <w:r>
+        <w:t xml:space="preserve"> cho Syn_data1, do đó thời gian tiền xử lý trên tập Syn_data2 lâu hơn tập Syn_data1.</w:t>
+      </w:r>
+    </w:p>
+    <w:p>
+      <w:pPr>
         <w:pStyle w:val="Heading2"/>
       </w:pPr>
       <w:bookmarkStart w:id="59" w:name="_Toc499304006"/>
@@ -36728,6 +37061,118 @@
         <w:t>So sánh về bộ nhớ sử dụng</w:t>
       </w:r>
       <w:bookmarkEnd w:id="59"/>
+    </w:p>
+    <w:p>
+      <w:pPr>
+        <w:pStyle w:val="Noidung"/>
+      </w:pPr>
+      <w:r>
+        <w:t xml:space="preserve">Bộ nhớ sử dụng là bộ nhớ cần thiết để chạy được thuật toán trong quá trình thực nghiệm. </w:t>
+      </w:r>
+      <w:r>
+        <w:t xml:space="preserve">Bộ nhớ sử dụng của 6 thuật </w:t>
+      </w:r>
+      <w:proofErr w:type="gramStart"/>
+      <w:r>
+        <w:t xml:space="preserve">toán </w:t>
+      </w:r>
+      <w:proofErr w:type="gramEnd"/>
+      <m:oMath>
+        <m:r>
+          <w:rPr>
+            <w:rFonts w:ascii="Cambria Math" w:hAnsi="Cambria Math"/>
+          </w:rPr>
+          <m:t>NT</m:t>
+        </m:r>
+      </m:oMath>
+      <w:r>
+        <w:t>,</w:t>
+      </w:r>
+      <m:oMath>
+        <m:r>
+          <w:rPr>
+            <w:rFonts w:ascii="Cambria Math" w:hAnsi="Cambria Math"/>
+          </w:rPr>
+          <m:t>NTI</m:t>
+        </m:r>
+      </m:oMath>
+      <w:r>
+        <w:t>,</w:t>
+      </w:r>
+      <m:oMath>
+        <m:r>
+          <w:rPr>
+            <w:rFonts w:ascii="Cambria Math" w:hAnsi="Cambria Math"/>
+          </w:rPr>
+          <m:t>PT</m:t>
+        </m:r>
+      </m:oMath>
+      <w:r>
+        <w:t xml:space="preserve"> và ba thuật toán đề xuất được thể hiện trong đồ thị hình 7, hình 8, hình 9 và hình 10.</w:t>
+      </w:r>
+      <w:r>
+        <w:t xml:space="preserve"> </w:t>
+      </w:r>
+    </w:p>
+    <w:p>
+      <w:pPr>
+        <w:pStyle w:val="Noidung"/>
+      </w:pPr>
+      <w:r>
+        <w:t xml:space="preserve">Dựa vào kết quả hiển thị trên đồ thị hình 7, hình 8, hình 9 và hình 10, </w:t>
+      </w:r>
+      <w:r>
+        <w:t xml:space="preserve">thấy được rằng: Bộ nhớ sử dụng của ba thuật toán đề xuất </w:t>
+      </w:r>
+      <w:r>
+        <w:t xml:space="preserve">không chênh lệch nhiều nếu so sánh với thuật </w:t>
+      </w:r>
+      <w:proofErr w:type="gramStart"/>
+      <w:r>
+        <w:t xml:space="preserve">toán </w:t>
+      </w:r>
+      <w:proofErr w:type="gramEnd"/>
+      <m:oMath>
+        <m:r>
+          <w:rPr>
+            <w:rFonts w:ascii="Cambria Math" w:hAnsi="Cambria Math"/>
+          </w:rPr>
+          <m:t>NTI</m:t>
+        </m:r>
+      </m:oMath>
+      <w:r>
+        <w:t xml:space="preserve">. Bộ nhớ sử dụng của thuật toán </w:t>
+      </w:r>
+      <m:oMath>
+        <m:r>
+          <w:rPr>
+            <w:rFonts w:ascii="Cambria Math" w:hAnsi="Cambria Math"/>
+          </w:rPr>
+          <m:t>PT</m:t>
+        </m:r>
+      </m:oMath>
+      <w:r>
+        <w:t xml:space="preserve"> tăng lên đáng kể nếu so sánh trên tập Connect với những tập khác.</w:t>
+      </w:r>
+      <w:r>
+        <w:t xml:space="preserve"> Nguyên nhân là do thuật toán </w:t>
+      </w:r>
+      <m:oMath>
+        <m:r>
+          <w:rPr>
+            <w:rFonts w:ascii="Cambria Math" w:hAnsi="Cambria Math"/>
+          </w:rPr>
+          <m:t>PT</m:t>
+        </m:r>
+      </m:oMath>
+      <w:r>
+        <w:t xml:space="preserve"> không rút tỉa cơ sở dữ liệu đầu vào trước khi xây dựng cây Pi-Tree và số đỉnh phát sinh trên tập Connect là 359,291, trên tập Accidents là 4,243,241, trên tập Syn_data1 là 17,021,247 và trên tập Syn_data2 là 18,152,498.</w:t>
+      </w:r>
+    </w:p>
+    <w:p>
+      <w:pPr>
+        <w:pStyle w:val="Noidung"/>
+      </w:pPr>
     </w:p>
     <w:p>
       <w:pPr>
@@ -36802,6 +37247,7 @@
         <w:rPr>
           <w:noProof/>
         </w:rPr>
+        <w:lastRenderedPageBreak/>
         <w:drawing>
           <wp:inline distT="0" distB="0" distL="0" distR="0" wp14:anchorId="607DD3A3">
             <wp:extent cx="4584700" cy="2755900"/>
@@ -36867,7 +37313,6 @@
         <w:rPr>
           <w:noProof/>
         </w:rPr>
-        <w:lastRenderedPageBreak/>
         <w:drawing>
           <wp:inline distT="0" distB="0" distL="0" distR="0" wp14:anchorId="485FE6A3">
             <wp:extent cx="4584700" cy="2755900"/>
@@ -36933,6 +37378,7 @@
         <w:rPr>
           <w:noProof/>
         </w:rPr>
+        <w:lastRenderedPageBreak/>
         <w:drawing>
           <wp:inline distT="0" distB="0" distL="0" distR="0" wp14:anchorId="179E807B">
             <wp:extent cx="4584700" cy="2755900"/>
@@ -37008,6 +37454,136 @@
         <w:t xml:space="preserve"> dữ liệu Connect</w:t>
       </w:r>
       <w:bookmarkEnd w:id="64"/>
+    </w:p>
+    <w:p>
+      <w:pPr>
+        <w:pStyle w:val="Noidung"/>
+      </w:pPr>
+      <w:r>
+        <w:t xml:space="preserve">Thời gian xử lý là thời gian được tính </w:t>
+      </w:r>
+      <w:r>
+        <w:t xml:space="preserve">từ thời điểm quá trình </w:t>
+      </w:r>
+      <w:r>
+        <w:t>tiền xử lý</w:t>
+      </w:r>
+      <w:r>
+        <w:t xml:space="preserve"> kết thúc</w:t>
+      </w:r>
+      <w:r>
+        <w:t xml:space="preserve"> cho</w:t>
+      </w:r>
+      <w:r>
+        <w:t xml:space="preserve"> đến lúc </w:t>
+      </w:r>
+      <w:r>
+        <w:t xml:space="preserve">thuật toán cho </w:t>
+      </w:r>
+      <w:r>
+        <w:t>ra kết quả</w:t>
+      </w:r>
+      <w:r>
+        <w:t xml:space="preserve"> cuối cùng</w:t>
+      </w:r>
+      <w:r>
+        <w:t>. Hoặc nếu thuậ</w:t>
+      </w:r>
+      <w:r>
+        <w:t>t toán không có giai đoạ</w:t>
+      </w:r>
+      <w:r>
+        <w:t>n tiền xử lý</w:t>
+      </w:r>
+      <w:r>
+        <w:t xml:space="preserve"> thì thời gian xử lý được tính từ lúc bắt đầu chạy thuật toán đến lúc ra kết quả cuối cùng.</w:t>
+      </w:r>
+    </w:p>
+    <w:p>
+      <w:pPr>
+        <w:pStyle w:val="Noidung"/>
+      </w:pPr>
+      <w:r>
+        <w:t xml:space="preserve">Dự vào kết quả hiển thị của đồ thị hình 11, hình 12, hình 13 và hình 14, thấy được rằng: Thời gian xử lý của thuật toán </w:t>
+      </w:r>
+      <m:oMath>
+        <m:r>
+          <w:rPr>
+            <w:rFonts w:ascii="Cambria Math" w:hAnsi="Cambria Math"/>
+          </w:rPr>
+          <m:t>BT</m:t>
+        </m:r>
+      </m:oMath>
+      <w:r>
+        <w:t xml:space="preserve"> và </w:t>
+      </w:r>
+      <m:oMath>
+        <m:r>
+          <w:rPr>
+            <w:rFonts w:ascii="Cambria Math" w:hAnsi="Cambria Math"/>
+          </w:rPr>
+          <m:t>BTI</m:t>
+        </m:r>
+      </m:oMath>
+      <w:r>
+        <w:t xml:space="preserve"> không nhanh hơn thuật toán </w:t>
+      </w:r>
+      <m:oMath>
+        <m:r>
+          <w:rPr>
+            <w:rFonts w:ascii="Cambria Math" w:hAnsi="Cambria Math"/>
+          </w:rPr>
+          <m:t>PT</m:t>
+        </m:r>
+      </m:oMath>
+      <w:r>
+        <w:t xml:space="preserve"> của tác giả bài báo gốc. Tuy nhiên, thuật toán </w:t>
+      </w:r>
+      <m:oMath>
+        <m:r>
+          <w:rPr>
+            <w:rFonts w:ascii="Cambria Math" w:hAnsi="Cambria Math"/>
+          </w:rPr>
+          <m:t>BTIV</m:t>
+        </m:r>
+      </m:oMath>
+      <w:r>
+        <w:t xml:space="preserve"> có thời gian xử lý nhanh hơn đáng kể so với những thuật toán khác. Thời gian xử lý của các thuật toán không phụ thuộc vào tham số </w:t>
+      </w:r>
+      <m:oMath>
+        <m:r>
+          <w:rPr>
+            <w:rFonts w:ascii="Cambria Math" w:hAnsi="Cambria Math"/>
+          </w:rPr>
+          <m:t>k</m:t>
+        </m:r>
+      </m:oMath>
+      <w:r>
+        <w:t xml:space="preserve"> đầu vào. Vì các thuật toán điều tìm tất cả các item đồng xuất hiện sau đó mới sắp xếp và lấy top-k item đồng xuất hiện. Thời gian xử lý càng nhanh khi chiều dài </w:t>
+      </w:r>
+      <w:r>
+        <w:t>itemset truy vấn càng dài. Điều này có thể được giải thích là vì có thể độ dài itemset truy vấn càng dài thì số giao dịch có chứa itemset</w:t>
+      </w:r>
+      <w:r>
+        <w:t xml:space="preserve"> truy vấn</w:t>
+      </w:r>
+      <w:r>
+        <w:t xml:space="preserve"> càng giả</w:t>
+      </w:r>
+      <w:r>
+        <w:t xml:space="preserve">m nên </w:t>
+      </w:r>
+      <w:r>
+        <w:t xml:space="preserve">thời gian xử lý cũng giảm </w:t>
+      </w:r>
+      <w:proofErr w:type="gramStart"/>
+      <w:r>
+        <w:t>theo</w:t>
+      </w:r>
+      <w:proofErr w:type="gramEnd"/>
+      <w:r>
+        <w:t>.</w:t>
+      </w:r>
     </w:p>
     <w:p/>
     <w:p>
@@ -37290,19 +37866,76 @@
       </w:pPr>
       <w:bookmarkStart w:id="69" w:name="_Toc499304008"/>
       <w:r>
+        <w:t>So sánh về t</w:t>
+      </w:r>
+      <w:r>
+        <w:t xml:space="preserve">hời gian xử lý trên </w:t>
+      </w:r>
+      <w:r>
+        <w:t>tập</w:t>
+      </w:r>
+      <w:r>
+        <w:t xml:space="preserve"> dữ liệu Accidents</w:t>
+      </w:r>
+      <w:bookmarkEnd w:id="69"/>
+    </w:p>
+    <w:p>
+      <w:pPr>
+        <w:pStyle w:val="Noidung"/>
+      </w:pPr>
+      <w:r>
+        <w:t xml:space="preserve">Thời gian xử lý </w:t>
+      </w:r>
+      <w:r>
+        <w:t>trên</w:t>
+      </w:r>
+      <w:r>
+        <w:t xml:space="preserve"> tập Accidents được hiển thị trên đồ thị hình 15, hình 16, hình 17 và hình 18. </w:t>
+      </w:r>
+    </w:p>
+    <w:p>
+      <w:pPr>
+        <w:pStyle w:val="Noidung"/>
+      </w:pPr>
+      <w:r>
+        <w:t>Từ kết quả hiển thị trên đồ thị hình 15, hình 16, hình 17 và hình 18, thấy được rằng: Tỷ lệ giữa các đường</w:t>
+      </w:r>
+      <w:r>
+        <w:t xml:space="preserve"> biểu diễn</w:t>
+      </w:r>
+      <w:r>
+        <w:t xml:space="preserve"> trên đồ thị tương tự như trên tập Connect, nhưng có một điểm khác </w:t>
+      </w:r>
+      <w:r>
+        <w:t xml:space="preserve">biệt </w:t>
+      </w:r>
+      <w:r>
+        <w:t xml:space="preserve">là thời gian xử lý của thuật toán </w:t>
+      </w:r>
+      <m:oMath>
+        <m:r>
+          <w:rPr>
+            <w:rFonts w:ascii="Cambria Math" w:hAnsi="Cambria Math"/>
+          </w:rPr>
+          <m:t>BT</m:t>
+        </m:r>
+      </m:oMath>
+      <w:r>
+        <w:t xml:space="preserve"> tốn nhiều thời gian nhất.</w:t>
+      </w:r>
+      <w:r>
+        <w:t xml:space="preserve"> Nguyên nhân là vì khi cơ sở dữ liệu đầu vào bắt đầu lớn, khi chuyển qua BitTable, </w:t>
+      </w:r>
+      <w:r>
         <w:lastRenderedPageBreak/>
-        <w:t>So sánh về t</w:t>
-      </w:r>
-      <w:r>
-        <w:t xml:space="preserve">hời gian xử lý trên </w:t>
-      </w:r>
-      <w:r>
-        <w:t>tập</w:t>
-      </w:r>
-      <w:r>
-        <w:t xml:space="preserve"> dữ liệu Accidents</w:t>
-      </w:r>
-      <w:bookmarkEnd w:id="69"/>
+        <w:t>mật độ các bit 0 quá nhiều dẫn đến thuật toán phải duyệt những bit 0 không cần thiết, do đó thời gian xử lý của thuật toán bị chậm</w:t>
+      </w:r>
+      <w:r>
+        <w:t xml:space="preserve"> lại</w:t>
+      </w:r>
+      <w:r>
+        <w:t>.</w:t>
+      </w:r>
     </w:p>
     <w:p>
       <w:pPr>
@@ -37571,10 +38204,115 @@
       </w:pPr>
       <w:bookmarkStart w:id="74" w:name="_Toc499304009"/>
       <w:r>
+        <w:t>So sánh thời gian xử lý trên tập Syn_data1</w:t>
+      </w:r>
+      <w:bookmarkEnd w:id="74"/>
+    </w:p>
+    <w:p>
+      <w:pPr>
+        <w:pStyle w:val="Noidung"/>
+      </w:pPr>
+      <w:r>
+        <w:t>Thời gian xử lý trên tập dữ liệu Syn_data1 được thể hiện trên đồ thị hình 19, hình 20, hình 21 và hình 22.</w:t>
+      </w:r>
+    </w:p>
+    <w:p>
+      <w:pPr>
+        <w:pStyle w:val="Noidung"/>
+      </w:pPr>
+      <w:r>
+        <w:t>Dự</w:t>
+      </w:r>
+      <w:r>
+        <w:t>a</w:t>
+      </w:r>
+      <w:r>
+        <w:t xml:space="preserve"> trên kết quả hiện thị trên đồ thị hình 19, hình 20, hình 21 và hình 22, thấy được rằng: Thời gian xử lý </w:t>
+      </w:r>
+      <w:r>
+        <w:t xml:space="preserve">của ba thuật </w:t>
+      </w:r>
+      <w:proofErr w:type="gramStart"/>
+      <w:r>
+        <w:t xml:space="preserve">toán </w:t>
+      </w:r>
+      <w:proofErr w:type="gramEnd"/>
+      <m:oMath>
+        <m:r>
+          <w:rPr>
+            <w:rFonts w:ascii="Cambria Math" w:hAnsi="Cambria Math"/>
+          </w:rPr>
+          <m:t>NTI</m:t>
+        </m:r>
+      </m:oMath>
+      <w:r>
+        <w:t xml:space="preserve">, </w:t>
+      </w:r>
+      <m:oMath>
+        <m:r>
+          <w:rPr>
+            <w:rFonts w:ascii="Cambria Math" w:hAnsi="Cambria Math"/>
+          </w:rPr>
+          <m:t>BTI</m:t>
+        </m:r>
+      </m:oMath>
+      <w:r>
+        <w:t xml:space="preserve"> và </w:t>
+      </w:r>
+      <m:oMath>
+        <m:r>
+          <w:rPr>
+            <w:rFonts w:ascii="Cambria Math" w:hAnsi="Cambria Math"/>
+          </w:rPr>
+          <m:t>BTIV</m:t>
+        </m:r>
+      </m:oMath>
+      <w:r>
+        <w:t xml:space="preserve"> nhanh hơn đáng kể so với ba thuật toán còn lại. Nguyên nhân là vì ba thuật toán </w:t>
+      </w:r>
+      <m:oMath>
+        <m:r>
+          <w:rPr>
+            <w:rFonts w:ascii="Cambria Math" w:hAnsi="Cambria Math"/>
+          </w:rPr>
+          <m:t>NTI</m:t>
+        </m:r>
+      </m:oMath>
+      <w:r>
+        <w:t>,</w:t>
+      </w:r>
+      <m:oMath>
+        <m:r>
+          <w:rPr>
+            <w:rFonts w:ascii="Cambria Math" w:hAnsi="Cambria Math"/>
+          </w:rPr>
+          <m:t>BTI</m:t>
+        </m:r>
+      </m:oMath>
+      <w:r>
+        <w:t xml:space="preserve"> và </w:t>
+      </w:r>
+      <m:oMath>
+        <m:r>
+          <w:rPr>
+            <w:rFonts w:ascii="Cambria Math" w:hAnsi="Cambria Math"/>
+          </w:rPr>
+          <m:t>BTIV</m:t>
+        </m:r>
+      </m:oMath>
+      <w:r>
+        <w:t xml:space="preserve"> sau </w:t>
+      </w:r>
+      <w:r>
         <w:lastRenderedPageBreak/>
-        <w:t>So sánh thời gian xử lý trên tập Syn_data1</w:t>
-      </w:r>
-      <w:bookmarkEnd w:id="74"/>
+        <w:t>bước rút tỉa cơ sở dữ liệu ban đầu</w:t>
+      </w:r>
+      <w:r>
+        <w:t>,</w:t>
+      </w:r>
+      <w:r>
+        <w:t xml:space="preserve"> thì chỉ còn trung bình khoản 350 giao dịch thỏa điều kiện để xử lý so với 1,000,000 giao dịch trong cơ sở dữ liệu ban đầu.</w:t>
+      </w:r>
     </w:p>
     <w:p>
       <w:pPr>
@@ -37858,10 +38596,85 @@
       </w:pPr>
       <w:bookmarkStart w:id="79" w:name="_Toc499304010"/>
       <w:r>
+        <w:t>So sánh thời gian xử lý trên tập Syn_data2</w:t>
+      </w:r>
+      <w:bookmarkEnd w:id="79"/>
+    </w:p>
+    <w:p>
+      <w:pPr>
+        <w:pStyle w:val="Noidung"/>
+      </w:pPr>
+      <w:r>
+        <w:t>Thời gian xử lý trên tập Syn_data2 được hiển thị trên đồ thị hình 23, hình 24, hình 25 và hình 26.</w:t>
+      </w:r>
+    </w:p>
+    <w:p>
+      <w:pPr>
+        <w:pStyle w:val="Noidung"/>
+      </w:pPr>
+      <w:r>
+        <w:t xml:space="preserve">Dựa vào kết quả hiển thị trên đồ thị hình 23, hình 24, hình 25 và hình 26, thấy được rằng: Tỷ lệ giữa các đường biểu diễn trên những đồ thị tương tự như của tập Syn_data1. Tuy nhiên thời gian xử lý của ba thuật </w:t>
+      </w:r>
+      <w:proofErr w:type="gramStart"/>
+      <w:r>
+        <w:t xml:space="preserve">toán </w:t>
+      </w:r>
+      <w:proofErr w:type="gramEnd"/>
+      <m:oMath>
+        <m:r>
+          <w:rPr>
+            <w:rFonts w:ascii="Cambria Math" w:hAnsi="Cambria Math"/>
+          </w:rPr>
+          <m:t>NTI</m:t>
+        </m:r>
+      </m:oMath>
+      <w:r>
+        <w:t xml:space="preserve">, </w:t>
+      </w:r>
+      <m:oMath>
+        <m:r>
+          <w:rPr>
+            <w:rFonts w:ascii="Cambria Math" w:hAnsi="Cambria Math"/>
+          </w:rPr>
+          <m:t>BTI</m:t>
+        </m:r>
+      </m:oMath>
+      <w:r>
+        <w:t xml:space="preserve"> và </w:t>
+      </w:r>
+      <m:oMath>
+        <m:r>
+          <w:rPr>
+            <w:rFonts w:ascii="Cambria Math" w:hAnsi="Cambria Math"/>
+          </w:rPr>
+          <m:t>BTIV</m:t>
+        </m:r>
+      </m:oMath>
+      <w:r>
+        <w:t xml:space="preserve"> nhanh hơn rất nhiều so với Syn_data1 tuy có cùng số giao dịch là 1,000,000 giao dịch. Nguyên </w:t>
+      </w:r>
+      <w:r>
         <w:lastRenderedPageBreak/>
-        <w:t>So sánh thời gian xử lý trên tập Syn_data2</w:t>
-      </w:r>
-      <w:bookmarkEnd w:id="79"/>
+        <w:t xml:space="preserve">nhân là vì trong tập Syn_data2 số lượng item </w:t>
+      </w:r>
+      <w:r>
+        <w:t xml:space="preserve">riêng biệt </w:t>
+      </w:r>
+      <w:r>
+        <w:t>lớn hơn tập Syn_data1 gấp 3.42 lần, nên tỷ lệ</w:t>
+      </w:r>
+      <w:r>
+        <w:t xml:space="preserve"> </w:t>
+      </w:r>
+      <w:r>
+        <w:t xml:space="preserve"> của itemset truy vấn xuất hiện trong các giao dịch bị giảm xuống, trung bình chỉ còn 7 trên 1,000,000 giao dịch</w:t>
+      </w:r>
+      <w:r>
+        <w:t xml:space="preserve"> so với 360 trên 1,000,000 như của tập Syn_data1</w:t>
+      </w:r>
+      <w:r>
+        <w:t>.</w:t>
+      </w:r>
     </w:p>
     <w:p>
       <w:pPr>
@@ -38128,6 +38941,80 @@
     </w:p>
     <w:p>
       <w:pPr>
+        <w:pStyle w:val="Heading2"/>
+      </w:pPr>
+      <w:r>
+        <w:t>Kết luận</w:t>
+      </w:r>
+    </w:p>
+    <w:p>
+      <w:pPr>
+        <w:pStyle w:val="Noidung"/>
+      </w:pPr>
+      <w:r>
+        <w:t xml:space="preserve">Từ kết quả thực nghiệm cho thấy rằng thuật toán đề xuất </w:t>
+      </w:r>
+      <m:oMath>
+        <m:r>
+          <w:rPr>
+            <w:rFonts w:ascii="Cambria Math" w:hAnsi="Cambria Math"/>
+          </w:rPr>
+          <m:t>BTIV</m:t>
+        </m:r>
+      </m:oMath>
+      <w:r>
+        <w:t xml:space="preserve"> cho kết quả xử lý nhanh hơn đáng kể so </w:t>
+      </w:r>
+      <w:proofErr w:type="gramStart"/>
+      <w:r>
+        <w:t xml:space="preserve">với </w:t>
+      </w:r>
+      <w:proofErr w:type="gramEnd"/>
+      <m:oMath>
+        <m:r>
+          <w:rPr>
+            <w:rFonts w:ascii="Cambria Math" w:hAnsi="Cambria Math"/>
+          </w:rPr>
+          <m:t>NT</m:t>
+        </m:r>
+      </m:oMath>
+      <w:r>
+        <w:t>,</w:t>
+      </w:r>
+      <m:oMath>
+        <m:r>
+          <w:rPr>
+            <w:rFonts w:ascii="Cambria Math" w:hAnsi="Cambria Math"/>
+          </w:rPr>
+          <m:t>NTI</m:t>
+        </m:r>
+      </m:oMath>
+      <w:r>
+        <w:t xml:space="preserve"> và </w:t>
+      </w:r>
+      <m:oMath>
+        <m:r>
+          <w:rPr>
+            <w:rFonts w:ascii="Cambria Math" w:hAnsi="Cambria Math"/>
+          </w:rPr>
+          <m:t>PT</m:t>
+        </m:r>
+      </m:oMath>
+      <w:r>
+        <w:t xml:space="preserve"> của tác giả </w:t>
+      </w:r>
+      <w:r>
+        <w:t>Zhi-Hong Deng</w:t>
+      </w:r>
+      <w:r>
+        <w:t xml:space="preserve"> trên hai tập dữ liệu Connect và Accidents. Bên cạnh đó, phân bố dữ liệu của hai bộ dữ liệu tổng hợp Syn_data1 và Syn_data2 </w:t>
+      </w:r>
+      <w:r>
+        <w:t>ảnh hưởng rất nhiều đến thời gian xử lý của các thuật toán.</w:t>
+      </w:r>
+    </w:p>
+    <w:p>
+      <w:pPr>
         <w:pStyle w:val="Heading1"/>
       </w:pPr>
       <w:bookmarkStart w:id="84" w:name="_Toc499304011"/>
@@ -38244,6 +39131,9 @@
       </w:pPr>
       <w:r>
         <w:t>Đề xuất giải thuật cải tiến dựa trên phân tích ưu và khuyết điểm của các phương pháp trên</w:t>
+      </w:r>
+      <w:r>
+        <w:t>.</w:t>
       </w:r>
     </w:p>
     <w:p>
@@ -38905,7 +39795,7 @@
           <w:rPr>
             <w:noProof/>
           </w:rPr>
-          <w:t>19</w:t>
+          <w:t>6</w:t>
         </w:r>
         <w:r>
           <w:rPr>
@@ -40488,6 +41378,7 @@
   <w:style w:type="character" w:default="1" w:styleId="DefaultParagraphFont">
     <w:name w:val="Default Paragraph Font"/>
     <w:uiPriority w:val="1"/>
+    <w:semiHidden/>
     <w:unhideWhenUsed/>
   </w:style>
   <w:style w:type="table" w:default="1" w:styleId="TableNormal">
@@ -41391,7 +42282,7 @@
 </file>
 
 <file path=customXml/itemProps1.xml><?xml version="1.0" encoding="utf-8"?>
-<ds:datastoreItem xmlns:ds="http://schemas.openxmlformats.org/officeDocument/2006/customXml" ds:itemID="{8018A29F-42E2-4EEB-9115-3D870056354E}">
+<ds:datastoreItem xmlns:ds="http://schemas.openxmlformats.org/officeDocument/2006/customXml" ds:itemID="{6D1E1793-915C-4E46-B560-E737E638D44C}">
   <ds:schemaRefs>
     <ds:schemaRef ds:uri="http://schemas.openxmlformats.org/officeDocument/2006/bibliography"/>
   </ds:schemaRefs>

</xml_diff>